<commit_message>
Add client love as per Seth's request
</commit_message>
<xml_diff>
--- a/Templates/02-employee-review-kpis.docx
+++ b/Templates/02-employee-review-kpis.docx
@@ -1957,13 +1957,7 @@
       </w:pPr>
       <w:bookmarkStart w:id="7" w:name="_Toc164678494"/>
       <w:r>
-        <w:t>#</w:t>
-      </w:r>
-      <w:r>
-        <w:t>7</w:t>
-      </w:r>
-      <w:r>
-        <w:t xml:space="preserve"> </w:t>
+        <w:t xml:space="preserve">#7 </w:t>
       </w:r>
       <w:r>
         <w:t>Prospects</w:t>
@@ -2061,13 +2055,7 @@
       </w:pPr>
       <w:bookmarkStart w:id="8" w:name="_Toc164678495"/>
       <w:r>
-        <w:t>#</w:t>
-      </w:r>
-      <w:r>
-        <w:t>8</w:t>
-      </w:r>
-      <w:r>
-        <w:t xml:space="preserve"> </w:t>
+        <w:t xml:space="preserve">#8 </w:t>
       </w:r>
       <w:r>
         <w:t>Prospects</w:t>
@@ -2926,13 +2914,122 @@
       </w:r>
     </w:p>
     <w:p/>
-    <w:p/>
+    <w:p>
+      <w:pPr>
+        <w:pStyle w:val="Heading2"/>
+      </w:pPr>
+      <w:r>
+        <w:t>#1</w:t>
+      </w:r>
+      <w:r>
+        <w:t>8</w:t>
+      </w:r>
+      <w:r>
+        <w:t xml:space="preserve"> </w:t>
+      </w:r>
+      <w:r>
+        <w:t>Client Love</w:t>
+      </w:r>
+    </w:p>
+    <w:p>
+      <w:pPr>
+        <w:rPr>
+          <w:lang w:val="en-AU"/>
+        </w:rPr>
+      </w:pPr>
+      <w:r>
+        <w:rPr>
+          <w:lang w:val="en-AU"/>
+        </w:rPr>
+        <w:t xml:space="preserve">How often have you been doing “client love” by following this rule </w:t>
+      </w:r>
+      <w:hyperlink r:id="rId19" w:history="1">
+        <w:r>
+          <w:rPr>
+            <w:rStyle w:val="Hyperlink"/>
+            <w:szCs w:val="24"/>
+            <w:lang w:val="en-AU"/>
+          </w:rPr>
+          <w:t>https://www.ssw.com.au/rules/weekly-client-love/</w:t>
+        </w:r>
+      </w:hyperlink>
+      <w:r>
+        <w:rPr>
+          <w:lang w:val="en-AU"/>
+        </w:rPr>
+        <w:t xml:space="preserve"> ?</w:t>
+      </w:r>
+    </w:p>
+    <w:p>
+      <w:proofErr w:type="gramStart"/>
+      <w:r>
+        <w:t>{{ SCREENSHOT</w:t>
+      </w:r>
+      <w:proofErr w:type="gramEnd"/>
+      <w:r>
+        <w:t xml:space="preserve"> }}</w:t>
+      </w:r>
+    </w:p>
+    <w:p>
+      <w:pPr>
+        <w:spacing w:beforeAutospacing="1" w:afterAutospacing="1"/>
+        <w:rPr>
+          <w:rFonts w:ascii="Aptos" w:eastAsia="Times New Roman" w:hAnsi="Aptos"/>
+          <w:b/>
+          <w:bCs/>
+          <w:lang w:eastAsia="zh-CN"/>
+        </w:rPr>
+      </w:pPr>
+      <w:r>
+        <w:rPr>
+          <w:rFonts w:ascii="Aptos" w:eastAsia="Times New Roman" w:hAnsi="Aptos"/>
+          <w:b/>
+          <w:bCs/>
+          <w:lang w:eastAsia="zh-CN"/>
+        </w:rPr>
+        <w:t xml:space="preserve">Figure: </w:t>
+      </w:r>
+      <w:proofErr w:type="gramStart"/>
+      <w:r>
+        <w:rPr>
+          <w:rFonts w:ascii="Aptos" w:eastAsia="Times New Roman" w:hAnsi="Aptos"/>
+          <w:b/>
+          <w:bCs/>
+          <w:lang w:eastAsia="zh-CN"/>
+        </w:rPr>
+        <w:t>{{ EMPLOYEE</w:t>
+      </w:r>
+      <w:proofErr w:type="gramEnd"/>
+      <w:r>
+        <w:rPr>
+          <w:rFonts w:ascii="Aptos" w:eastAsia="Times New Roman" w:hAnsi="Aptos"/>
+          <w:b/>
+          <w:bCs/>
+          <w:lang w:eastAsia="zh-CN"/>
+        </w:rPr>
+        <w:t xml:space="preserve"> NAME }} has {{ NUMBER }} emails in their inbox</w:t>
+      </w:r>
+    </w:p>
+    <w:p>
+      <w:hyperlink r:id="rId20" w:history="1">
+        <w:r>
+          <w:rPr>
+            <w:rStyle w:val="Hyperlink"/>
+            <w:szCs w:val="24"/>
+          </w:rPr>
+          <w:t>https://app.powerbi.com/groups/3fe9ebc5-63d6-4385-820b-adbe178ccfa0/reports/db5783bf-d5cc-421c-98d6-7e9eff446b9d/ReportSection3509a4e254a1b06df86e?experience=power-bi</w:t>
+        </w:r>
+      </w:hyperlink>
+      <w:r>
+        <w:t xml:space="preserve"> </w:t>
+      </w:r>
+    </w:p>
     <w:sectPr>
-      <w:headerReference w:type="even" r:id="rId19"/>
-      <w:headerReference w:type="default" r:id="rId20"/>
-      <w:footerReference w:type="even" r:id="rId21"/>
-      <w:footerReference w:type="default" r:id="rId22"/>
-      <w:footerReference w:type="first" r:id="rId23"/>
+      <w:headerReference w:type="even" r:id="rId21"/>
+      <w:headerReference w:type="default" r:id="rId22"/>
+      <w:footerReference w:type="even" r:id="rId23"/>
+      <w:footerReference w:type="default" r:id="rId24"/>
+      <w:footerReference w:type="first" r:id="rId25"/>
       <w:pgSz w:w="11907" w:h="16840" w:code="9"/>
       <w:pgMar w:top="1440" w:right="1440" w:bottom="1440" w:left="1440" w:header="737" w:footer="680" w:gutter="0"/>
       <w:cols w:space="708"/>
@@ -3175,7 +3272,7 @@
         <w:sz w:val="14"/>
         <w:szCs w:val="14"/>
       </w:rPr>
-      <w:t>9/04/2024 12:27 PM</w:t>
+      <w:t>22/04/2024 11:41 AM</w:t>
     </w:r>
     <w:r>
       <w:rPr>
@@ -4737,6 +4834,7 @@
   <w:style w:type="paragraph" w:default="1" w:styleId="Normal">
     <w:name w:val="Normal"/>
     <w:qFormat/>
+    <w:rsid w:val="0080478D"/>
   </w:style>
   <w:style w:type="paragraph" w:styleId="Heading1">
     <w:name w:val="heading 1"/>
@@ -4928,6 +5026,7 @@
   <w:style w:type="character" w:default="1" w:styleId="DefaultParagraphFont">
     <w:name w:val="Default Paragraph Font"/>
     <w:uiPriority w:val="1"/>
+    <w:semiHidden/>
     <w:unhideWhenUsed/>
   </w:style>
   <w:style w:type="table" w:default="1" w:styleId="TableNormal">
@@ -5669,6 +5768,32 @@
 </file>
 
 <file path=customXml/item1.xml><?xml version="1.0" encoding="utf-8"?>
+<b:Sources xmlns:b="http://schemas.openxmlformats.org/officeDocument/2006/bibliography" xmlns="http://schemas.openxmlformats.org/officeDocument/2006/bibliography" SelectedStyle="\APASixthEditionOfficeOnline.xsl" StyleName="APA" Version="6"/>
+</file>
+
+<file path=customXml/item2.xml><?xml version="1.0" encoding="utf-8"?>
+<?mso-contentType ?>
+<FormTemplates xmlns="http://schemas.microsoft.com/sharepoint/v3/contenttype/forms">
+  <Display>DocumentLibraryForm</Display>
+  <Edit>DocumentLibraryForm</Edit>
+  <New>DocumentLibraryForm</New>
+</FormTemplates>
+</file>
+
+<file path=customXml/item3.xml><?xml version="1.0" encoding="utf-8"?>
+<p:properties xmlns:p="http://schemas.microsoft.com/office/2006/metadata/properties" xmlns:xsi="http://www.w3.org/2001/XMLSchema-instance" xmlns:pc="http://schemas.microsoft.com/office/infopath/2007/PartnerControls">
+  <documentManagement>
+    <_ip_UnifiedCompliancePolicyUIAction xmlns="http://schemas.microsoft.com/sharepoint/v3" xsi:nil="true"/>
+    <lcf76f155ced4ddcb4097134ff3c332f xmlns="212980c9-5617-46ce-99ad-a376bd4152d0">
+      <Terms xmlns="http://schemas.microsoft.com/office/infopath/2007/PartnerControls"/>
+    </lcf76f155ced4ddcb4097134ff3c332f>
+    <TaxCatchAll xmlns="0ecd88e7-26cc-4a6b-8b5c-6a9962e64f6a" xsi:nil="true"/>
+    <_ip_UnifiedCompliancePolicyProperties xmlns="http://schemas.microsoft.com/sharepoint/v3" xsi:nil="true"/>
+  </documentManagement>
+</p:properties>
+</file>
+
+<file path=customXml/item4.xml><?xml version="1.0" encoding="utf-8"?>
 <ct:contentTypeSchema xmlns:ct="http://schemas.microsoft.com/office/2006/metadata/contentType" xmlns:ma="http://schemas.microsoft.com/office/2006/metadata/properties/metaAttributes" ct:_="" ma:_="" ma:contentTypeName="Document" ma:contentTypeID="0x010100EF9B896C278B3E4A966930FF26B3A803" ma:contentTypeVersion="17" ma:contentTypeDescription="Create a new document." ma:contentTypeScope="" ma:versionID="810953195a06a54db76f0e1c86e54065">
   <xsd:schema xmlns:xsd="http://www.w3.org/2001/XMLSchema" xmlns:xs="http://www.w3.org/2001/XMLSchema" xmlns:p="http://schemas.microsoft.com/office/2006/metadata/properties" xmlns:ns1="http://schemas.microsoft.com/sharepoint/v3" xmlns:ns2="212980c9-5617-46ce-99ad-a376bd4152d0" xmlns:ns3="0ecd88e7-26cc-4a6b-8b5c-6a9962e64f6a" targetNamespace="http://schemas.microsoft.com/office/2006/metadata/properties" ma:root="true" ma:fieldsID="1224343d2e659e4bb839ffaafaceb3e5" ns1:_="" ns2:_="" ns3:_="">
     <xsd:import namespace="http://schemas.microsoft.com/sharepoint/v3"/>
@@ -5916,33 +6041,35 @@
 </ct:contentTypeSchema>
 </file>
 
-<file path=customXml/item2.xml><?xml version="1.0" encoding="utf-8"?>
-<p:properties xmlns:p="http://schemas.microsoft.com/office/2006/metadata/properties" xmlns:xsi="http://www.w3.org/2001/XMLSchema-instance" xmlns:pc="http://schemas.microsoft.com/office/infopath/2007/PartnerControls">
-  <documentManagement>
-    <_ip_UnifiedCompliancePolicyUIAction xmlns="http://schemas.microsoft.com/sharepoint/v3" xsi:nil="true"/>
-    <lcf76f155ced4ddcb4097134ff3c332f xmlns="212980c9-5617-46ce-99ad-a376bd4152d0">
-      <Terms xmlns="http://schemas.microsoft.com/office/infopath/2007/PartnerControls"/>
-    </lcf76f155ced4ddcb4097134ff3c332f>
-    <TaxCatchAll xmlns="0ecd88e7-26cc-4a6b-8b5c-6a9962e64f6a" xsi:nil="true"/>
-    <_ip_UnifiedCompliancePolicyProperties xmlns="http://schemas.microsoft.com/sharepoint/v3" xsi:nil="true"/>
-  </documentManagement>
-</p:properties>
+<file path=customXml/itemProps1.xml><?xml version="1.0" encoding="utf-8"?>
+<ds:datastoreItem xmlns:ds="http://schemas.openxmlformats.org/officeDocument/2006/customXml" ds:itemID="{D7A003FC-89FC-4320-9A93-DBEA7E2F4C59}">
+  <ds:schemaRefs>
+    <ds:schemaRef ds:uri="http://schemas.openxmlformats.org/officeDocument/2006/bibliography"/>
+  </ds:schemaRefs>
+</ds:datastoreItem>
 </file>
 
-<file path=customXml/item3.xml><?xml version="1.0" encoding="utf-8"?>
-<?mso-contentType ?>
-<FormTemplates xmlns="http://schemas.microsoft.com/sharepoint/v3/contenttype/forms">
-  <Display>DocumentLibraryForm</Display>
-  <Edit>DocumentLibraryForm</Edit>
-  <New>DocumentLibraryForm</New>
-</FormTemplates>
+<file path=customXml/itemProps2.xml><?xml version="1.0" encoding="utf-8"?>
+<ds:datastoreItem xmlns:ds="http://schemas.openxmlformats.org/officeDocument/2006/customXml" ds:itemID="{A40E3940-A19E-4C5F-9921-8B36449287B1}">
+  <ds:schemaRefs>
+    <ds:schemaRef ds:uri="http://schemas.microsoft.com/sharepoint/v3/contenttype/forms"/>
+  </ds:schemaRefs>
+</ds:datastoreItem>
 </file>
 
-<file path=customXml/item4.xml><?xml version="1.0" encoding="utf-8"?>
-<b:Sources xmlns:b="http://schemas.openxmlformats.org/officeDocument/2006/bibliography" xmlns="http://schemas.openxmlformats.org/officeDocument/2006/bibliography" SelectedStyle="\APASixthEditionOfficeOnline.xsl" StyleName="APA" Version="6"/>
+<file path=customXml/itemProps3.xml><?xml version="1.0" encoding="utf-8"?>
+<ds:datastoreItem xmlns:ds="http://schemas.openxmlformats.org/officeDocument/2006/customXml" ds:itemID="{33307C42-A627-4970-BC11-0EFB0BA59FEE}">
+  <ds:schemaRefs>
+    <ds:schemaRef ds:uri="http://schemas.microsoft.com/office/2006/metadata/properties"/>
+    <ds:schemaRef ds:uri="http://schemas.microsoft.com/office/infopath/2007/PartnerControls"/>
+    <ds:schemaRef ds:uri="http://schemas.microsoft.com/sharepoint/v3"/>
+    <ds:schemaRef ds:uri="212980c9-5617-46ce-99ad-a376bd4152d0"/>
+    <ds:schemaRef ds:uri="0ecd88e7-26cc-4a6b-8b5c-6a9962e64f6a"/>
+  </ds:schemaRefs>
+</ds:datastoreItem>
 </file>
 
-<file path=customXml/itemProps1.xml><?xml version="1.0" encoding="utf-8"?>
+<file path=customXml/itemProps4.xml><?xml version="1.0" encoding="utf-8"?>
 <ds:datastoreItem xmlns:ds="http://schemas.openxmlformats.org/officeDocument/2006/customXml" ds:itemID="{4E0C56D0-03FF-4681-BB98-221CE98599A3}">
   <ds:schemaRefs>
     <ds:schemaRef ds:uri="http://schemas.microsoft.com/office/2006/metadata/contentType"/>
@@ -5960,32 +6087,4 @@
     <ds:schemaRef ds:uri="http://schemas.microsoft.com/internal/obd"/>
   </ds:schemaRefs>
 </ds:datastoreItem>
-</file>
-
-<file path=customXml/itemProps2.xml><?xml version="1.0" encoding="utf-8"?>
-<ds:datastoreItem xmlns:ds="http://schemas.openxmlformats.org/officeDocument/2006/customXml" ds:itemID="{33307C42-A627-4970-BC11-0EFB0BA59FEE}">
-  <ds:schemaRefs>
-    <ds:schemaRef ds:uri="http://schemas.microsoft.com/office/2006/metadata/properties"/>
-    <ds:schemaRef ds:uri="http://schemas.microsoft.com/office/infopath/2007/PartnerControls"/>
-    <ds:schemaRef ds:uri="http://schemas.microsoft.com/sharepoint/v3"/>
-    <ds:schemaRef ds:uri="212980c9-5617-46ce-99ad-a376bd4152d0"/>
-    <ds:schemaRef ds:uri="0ecd88e7-26cc-4a6b-8b5c-6a9962e64f6a"/>
-  </ds:schemaRefs>
-</ds:datastoreItem>
-</file>
-
-<file path=customXml/itemProps3.xml><?xml version="1.0" encoding="utf-8"?>
-<ds:datastoreItem xmlns:ds="http://schemas.openxmlformats.org/officeDocument/2006/customXml" ds:itemID="{A40E3940-A19E-4C5F-9921-8B36449287B1}">
-  <ds:schemaRefs>
-    <ds:schemaRef ds:uri="http://schemas.microsoft.com/sharepoint/v3/contenttype/forms"/>
-  </ds:schemaRefs>
-</ds:datastoreItem>
-</file>
-
-<file path=customXml/itemProps4.xml><?xml version="1.0" encoding="utf-8"?>
-<ds:datastoreItem xmlns:ds="http://schemas.openxmlformats.org/officeDocument/2006/customXml" ds:itemID="{D7A003FC-89FC-4320-9A93-DBEA7E2F4C59}">
-  <ds:schemaRefs>
-    <ds:schemaRef ds:uri="http://schemas.openxmlformats.org/officeDocument/2006/bibliography"/>
-  </ds:schemaRefs>
-</ds:datastoreItem>
 </file>
</xml_diff>

<commit_message>
changes based on feedback from Adam
</commit_message>
<xml_diff>
--- a/Templates/02-employee-review-kpis.docx
+++ b/Templates/02-employee-review-kpis.docx
@@ -1889,6 +1889,17 @@
         <w:t xml:space="preserve"> Last Year’s Goals</w:t>
       </w:r>
       <w:bookmarkEnd w:id="6"/>
+      <w:r>
+        <w:t xml:space="preserve"> </w:t>
+      </w:r>
+      <w:r>
+        <w:rPr>
+          <w:rStyle w:val="normaltextrun"/>
+          <w:rFonts w:ascii="Aptos Display" w:hAnsi="Aptos Display"/>
+          <w:bdr w:val="none" w:sz="0" w:space="0" w:color="auto" w:frame="1"/>
+        </w:rPr>
+        <w:t>Progress (After Prep Tasks)</w:t>
+      </w:r>
     </w:p>
     <w:p>
       <w:pPr>
@@ -2919,16 +2930,7 @@
         <w:pStyle w:val="Heading2"/>
       </w:pPr>
       <w:r>
-        <w:t>#1</w:t>
-      </w:r>
-      <w:r>
-        <w:t>8</w:t>
-      </w:r>
-      <w:r>
-        <w:t xml:space="preserve"> </w:t>
-      </w:r>
-      <w:r>
-        <w:t>Client Love</w:t>
+        <w:t>#18 Client Love</w:t>
       </w:r>
     </w:p>
     <w:p>
@@ -3272,7 +3274,7 @@
         <w:sz w:val="14"/>
         <w:szCs w:val="14"/>
       </w:rPr>
-      <w:t>22/04/2024 11:41 AM</w:t>
+      <w:t>24/04/2024 12:43 PM</w:t>
     </w:r>
     <w:r>
       <w:rPr>
@@ -5503,6 +5505,11 @@
       <w:shd w:val="clear" w:color="auto" w:fill="E1DFDD"/>
     </w:rPr>
   </w:style>
+  <w:style w:type="character" w:customStyle="1" w:styleId="normaltextrun">
+    <w:name w:val="normaltextrun"/>
+    <w:basedOn w:val="DefaultParagraphFont"/>
+    <w:rsid w:val="00A4585C"/>
+  </w:style>
 </w:styles>
 </file>
 
@@ -5768,10 +5775,6 @@
 </file>
 
 <file path=customXml/item1.xml><?xml version="1.0" encoding="utf-8"?>
-<b:Sources xmlns:b="http://schemas.openxmlformats.org/officeDocument/2006/bibliography" xmlns="http://schemas.openxmlformats.org/officeDocument/2006/bibliography" SelectedStyle="\APASixthEditionOfficeOnline.xsl" StyleName="APA" Version="6"/>
-</file>
-
-<file path=customXml/item2.xml><?xml version="1.0" encoding="utf-8"?>
 <?mso-contentType ?>
 <FormTemplates xmlns="http://schemas.microsoft.com/sharepoint/v3/contenttype/forms">
   <Display>DocumentLibraryForm</Display>
@@ -5780,20 +5783,11 @@
 </FormTemplates>
 </file>
 
-<file path=customXml/item3.xml><?xml version="1.0" encoding="utf-8"?>
-<p:properties xmlns:p="http://schemas.microsoft.com/office/2006/metadata/properties" xmlns:xsi="http://www.w3.org/2001/XMLSchema-instance" xmlns:pc="http://schemas.microsoft.com/office/infopath/2007/PartnerControls">
-  <documentManagement>
-    <_ip_UnifiedCompliancePolicyUIAction xmlns="http://schemas.microsoft.com/sharepoint/v3" xsi:nil="true"/>
-    <lcf76f155ced4ddcb4097134ff3c332f xmlns="212980c9-5617-46ce-99ad-a376bd4152d0">
-      <Terms xmlns="http://schemas.microsoft.com/office/infopath/2007/PartnerControls"/>
-    </lcf76f155ced4ddcb4097134ff3c332f>
-    <TaxCatchAll xmlns="0ecd88e7-26cc-4a6b-8b5c-6a9962e64f6a" xsi:nil="true"/>
-    <_ip_UnifiedCompliancePolicyProperties xmlns="http://schemas.microsoft.com/sharepoint/v3" xsi:nil="true"/>
-  </documentManagement>
-</p:properties>
+<file path=customXml/item2.xml><?xml version="1.0" encoding="utf-8"?>
+<b:Sources xmlns:b="http://schemas.openxmlformats.org/officeDocument/2006/bibliography" xmlns="http://schemas.openxmlformats.org/officeDocument/2006/bibliography" SelectedStyle="\APASixthEditionOfficeOnline.xsl" StyleName="APA" Version="6"/>
 </file>
 
-<file path=customXml/item4.xml><?xml version="1.0" encoding="utf-8"?>
+<file path=customXml/item3.xml><?xml version="1.0" encoding="utf-8"?>
 <ct:contentTypeSchema xmlns:ct="http://schemas.microsoft.com/office/2006/metadata/contentType" xmlns:ma="http://schemas.microsoft.com/office/2006/metadata/properties/metaAttributes" ct:_="" ma:_="" ma:contentTypeName="Document" ma:contentTypeID="0x010100EF9B896C278B3E4A966930FF26B3A803" ma:contentTypeVersion="17" ma:contentTypeDescription="Create a new document." ma:contentTypeScope="" ma:versionID="810953195a06a54db76f0e1c86e54065">
   <xsd:schema xmlns:xsd="http://www.w3.org/2001/XMLSchema" xmlns:xs="http://www.w3.org/2001/XMLSchema" xmlns:p="http://schemas.microsoft.com/office/2006/metadata/properties" xmlns:ns1="http://schemas.microsoft.com/sharepoint/v3" xmlns:ns2="212980c9-5617-46ce-99ad-a376bd4152d0" xmlns:ns3="0ecd88e7-26cc-4a6b-8b5c-6a9962e64f6a" targetNamespace="http://schemas.microsoft.com/office/2006/metadata/properties" ma:root="true" ma:fieldsID="1224343d2e659e4bb839ffaafaceb3e5" ns1:_="" ns2:_="" ns3:_="">
     <xsd:import namespace="http://schemas.microsoft.com/sharepoint/v3"/>
@@ -6041,7 +6035,28 @@
 </ct:contentTypeSchema>
 </file>
 
+<file path=customXml/item4.xml><?xml version="1.0" encoding="utf-8"?>
+<p:properties xmlns:p="http://schemas.microsoft.com/office/2006/metadata/properties" xmlns:xsi="http://www.w3.org/2001/XMLSchema-instance" xmlns:pc="http://schemas.microsoft.com/office/infopath/2007/PartnerControls">
+  <documentManagement>
+    <_ip_UnifiedCompliancePolicyUIAction xmlns="http://schemas.microsoft.com/sharepoint/v3" xsi:nil="true"/>
+    <lcf76f155ced4ddcb4097134ff3c332f xmlns="212980c9-5617-46ce-99ad-a376bd4152d0">
+      <Terms xmlns="http://schemas.microsoft.com/office/infopath/2007/PartnerControls"/>
+    </lcf76f155ced4ddcb4097134ff3c332f>
+    <TaxCatchAll xmlns="0ecd88e7-26cc-4a6b-8b5c-6a9962e64f6a" xsi:nil="true"/>
+    <_ip_UnifiedCompliancePolicyProperties xmlns="http://schemas.microsoft.com/sharepoint/v3" xsi:nil="true"/>
+  </documentManagement>
+</p:properties>
+</file>
+
 <file path=customXml/itemProps1.xml><?xml version="1.0" encoding="utf-8"?>
+<ds:datastoreItem xmlns:ds="http://schemas.openxmlformats.org/officeDocument/2006/customXml" ds:itemID="{A40E3940-A19E-4C5F-9921-8B36449287B1}">
+  <ds:schemaRefs>
+    <ds:schemaRef ds:uri="http://schemas.microsoft.com/sharepoint/v3/contenttype/forms"/>
+  </ds:schemaRefs>
+</ds:datastoreItem>
+</file>
+
+<file path=customXml/itemProps2.xml><?xml version="1.0" encoding="utf-8"?>
 <ds:datastoreItem xmlns:ds="http://schemas.openxmlformats.org/officeDocument/2006/customXml" ds:itemID="{D7A003FC-89FC-4320-9A93-DBEA7E2F4C59}">
   <ds:schemaRefs>
     <ds:schemaRef ds:uri="http://schemas.openxmlformats.org/officeDocument/2006/bibliography"/>
@@ -6049,27 +6064,7 @@
 </ds:datastoreItem>
 </file>
 
-<file path=customXml/itemProps2.xml><?xml version="1.0" encoding="utf-8"?>
-<ds:datastoreItem xmlns:ds="http://schemas.openxmlformats.org/officeDocument/2006/customXml" ds:itemID="{A40E3940-A19E-4C5F-9921-8B36449287B1}">
-  <ds:schemaRefs>
-    <ds:schemaRef ds:uri="http://schemas.microsoft.com/sharepoint/v3/contenttype/forms"/>
-  </ds:schemaRefs>
-</ds:datastoreItem>
-</file>
-
 <file path=customXml/itemProps3.xml><?xml version="1.0" encoding="utf-8"?>
-<ds:datastoreItem xmlns:ds="http://schemas.openxmlformats.org/officeDocument/2006/customXml" ds:itemID="{33307C42-A627-4970-BC11-0EFB0BA59FEE}">
-  <ds:schemaRefs>
-    <ds:schemaRef ds:uri="http://schemas.microsoft.com/office/2006/metadata/properties"/>
-    <ds:schemaRef ds:uri="http://schemas.microsoft.com/office/infopath/2007/PartnerControls"/>
-    <ds:schemaRef ds:uri="http://schemas.microsoft.com/sharepoint/v3"/>
-    <ds:schemaRef ds:uri="212980c9-5617-46ce-99ad-a376bd4152d0"/>
-    <ds:schemaRef ds:uri="0ecd88e7-26cc-4a6b-8b5c-6a9962e64f6a"/>
-  </ds:schemaRefs>
-</ds:datastoreItem>
-</file>
-
-<file path=customXml/itemProps4.xml><?xml version="1.0" encoding="utf-8"?>
 <ds:datastoreItem xmlns:ds="http://schemas.openxmlformats.org/officeDocument/2006/customXml" ds:itemID="{4E0C56D0-03FF-4681-BB98-221CE98599A3}">
   <ds:schemaRefs>
     <ds:schemaRef ds:uri="http://schemas.microsoft.com/office/2006/metadata/contentType"/>
@@ -6087,4 +6082,16 @@
     <ds:schemaRef ds:uri="http://schemas.microsoft.com/internal/obd"/>
   </ds:schemaRefs>
 </ds:datastoreItem>
+</file>
+
+<file path=customXml/itemProps4.xml><?xml version="1.0" encoding="utf-8"?>
+<ds:datastoreItem xmlns:ds="http://schemas.openxmlformats.org/officeDocument/2006/customXml" ds:itemID="{33307C42-A627-4970-BC11-0EFB0BA59FEE}">
+  <ds:schemaRefs>
+    <ds:schemaRef ds:uri="http://schemas.microsoft.com/office/2006/metadata/properties"/>
+    <ds:schemaRef ds:uri="http://schemas.microsoft.com/office/infopath/2007/PartnerControls"/>
+    <ds:schemaRef ds:uri="http://schemas.microsoft.com/sharepoint/v3"/>
+    <ds:schemaRef ds:uri="212980c9-5617-46ce-99ad-a376bd4152d0"/>
+    <ds:schemaRef ds:uri="0ecd88e7-26cc-4a6b-8b5c-6a9962e64f6a"/>
+  </ds:schemaRefs>
+</ds:datastoreItem>
 </file>
</xml_diff>

<commit_message>
Add screenshots at the request of Stephan and Adam
</commit_message>
<xml_diff>
--- a/Templates/02-employee-review-kpis.docx
+++ b/Templates/02-employee-review-kpis.docx
@@ -2301,13 +2301,87 @@
       </w:r>
     </w:p>
     <w:p>
-      <w:pPr>
-        <w:rPr>
-          <w:lang w:eastAsia="zh-CN"/>
-        </w:rPr>
-      </w:pPr>
-      <w:r>
-        <w:t>{{ LINK TO YOUTUBE PLAYLIST }}</w:t>
+      <w:proofErr w:type="gramStart"/>
+      <w:r>
+        <w:t>{{ SCREENSHOT</w:t>
+      </w:r>
+      <w:proofErr w:type="gramEnd"/>
+      <w:r>
+        <w:t xml:space="preserve"> }}</w:t>
+      </w:r>
+    </w:p>
+    <w:p>
+      <w:pPr>
+        <w:rPr>
+          <w:b/>
+          <w:bCs/>
+        </w:rPr>
+      </w:pPr>
+      <w:r>
+        <w:rPr>
+          <w:b/>
+          <w:bCs/>
+        </w:rPr>
+        <w:t xml:space="preserve">Figure: </w:t>
+      </w:r>
+      <w:proofErr w:type="gramStart"/>
+      <w:r>
+        <w:rPr>
+          <w:b/>
+          <w:bCs/>
+        </w:rPr>
+        <w:t>{{ EMPLOYEE</w:t>
+      </w:r>
+      <w:proofErr w:type="gramEnd"/>
+      <w:r>
+        <w:rPr>
+          <w:b/>
+          <w:bCs/>
+        </w:rPr>
+        <w:t xml:space="preserve"> NAME }} </w:t>
+      </w:r>
+      <w:r>
+        <w:rPr>
+          <w:b/>
+          <w:bCs/>
+        </w:rPr>
+        <w:t>done</w:t>
+      </w:r>
+      <w:r>
+        <w:rPr>
+          <w:b/>
+          <w:bCs/>
+        </w:rPr>
+        <w:t xml:space="preserve"> </w:t>
+      </w:r>
+      <w:r>
+        <w:rPr>
+          <w:b/>
+          <w:bCs/>
+        </w:rPr>
+        <w:t xml:space="preserve">{{ NUMBER }} </w:t>
+      </w:r>
+      <w:r>
+        <w:rPr>
+          <w:b/>
+          <w:bCs/>
+        </w:rPr>
+        <w:t>videos</w:t>
+      </w:r>
+    </w:p>
+    <w:p>
+      <w:pPr>
+        <w:rPr>
+          <w:lang w:eastAsia="zh-CN"/>
+        </w:rPr>
+      </w:pPr>
+      <w:proofErr w:type="gramStart"/>
+      <w:r>
+        <w:t>{{ LINK</w:t>
+      </w:r>
+      <w:proofErr w:type="gramEnd"/>
+      <w:r>
+        <w:t xml:space="preserve"> TO YOUTUBE PLAYLIST }}</w:t>
       </w:r>
     </w:p>
     <w:p>
@@ -2455,8 +2529,75 @@
       </w:r>
     </w:p>
     <w:p>
-      <w:r>
-        <w:t>{{ LINK TO INTRANET EDITS }}</w:t>
+      <w:proofErr w:type="gramStart"/>
+      <w:r>
+        <w:t>{{ SCREENSHOT</w:t>
+      </w:r>
+      <w:proofErr w:type="gramEnd"/>
+      <w:r>
+        <w:t xml:space="preserve"> }}</w:t>
+      </w:r>
+    </w:p>
+    <w:p>
+      <w:pPr>
+        <w:rPr>
+          <w:b/>
+          <w:bCs/>
+        </w:rPr>
+      </w:pPr>
+      <w:r>
+        <w:rPr>
+          <w:b/>
+          <w:bCs/>
+        </w:rPr>
+        <w:t xml:space="preserve">Figure: </w:t>
+      </w:r>
+      <w:proofErr w:type="gramStart"/>
+      <w:r>
+        <w:rPr>
+          <w:b/>
+          <w:bCs/>
+        </w:rPr>
+        <w:t>{{ EMPLOYEE</w:t>
+      </w:r>
+      <w:proofErr w:type="gramEnd"/>
+      <w:r>
+        <w:rPr>
+          <w:b/>
+          <w:bCs/>
+        </w:rPr>
+        <w:t xml:space="preserve"> NAME }} </w:t>
+      </w:r>
+      <w:r>
+        <w:rPr>
+          <w:b/>
+          <w:bCs/>
+        </w:rPr>
+        <w:t xml:space="preserve">edited </w:t>
+      </w:r>
+      <w:r>
+        <w:rPr>
+          <w:b/>
+          <w:bCs/>
+        </w:rPr>
+        <w:t xml:space="preserve">{{ NUMBER }} </w:t>
+      </w:r>
+      <w:r>
+        <w:rPr>
+          <w:b/>
+          <w:bCs/>
+        </w:rPr>
+        <w:t>SharePoint items</w:t>
+      </w:r>
+    </w:p>
+    <w:p>
+      <w:proofErr w:type="gramStart"/>
+      <w:r>
+        <w:t>{{ LINK</w:t>
+      </w:r>
+      <w:proofErr w:type="gramEnd"/>
+      <w:r>
+        <w:t xml:space="preserve"> TO INTRANET EDITS }}</w:t>
       </w:r>
     </w:p>
     <w:p>
@@ -2488,16 +2629,93 @@
       </w:r>
     </w:p>
     <w:p>
-      <w:pPr>
-        <w:rPr>
-          <w:lang w:eastAsia="zh-CN"/>
-        </w:rPr>
-      </w:pPr>
-      <w:r>
-        <w:rPr>
-          <w:lang w:eastAsia="zh-CN"/>
-        </w:rPr>
-        <w:t>{{ LINK TO SUGARLEARNING UPDATES }}</w:t>
+      <w:proofErr w:type="gramStart"/>
+      <w:r>
+        <w:t>{{ SCREENSHOT</w:t>
+      </w:r>
+      <w:proofErr w:type="gramEnd"/>
+      <w:r>
+        <w:t xml:space="preserve"> }}</w:t>
+      </w:r>
+    </w:p>
+    <w:p>
+      <w:pPr>
+        <w:rPr>
+          <w:b/>
+          <w:bCs/>
+        </w:rPr>
+      </w:pPr>
+      <w:r>
+        <w:rPr>
+          <w:b/>
+          <w:bCs/>
+        </w:rPr>
+        <w:t xml:space="preserve">Figure: </w:t>
+      </w:r>
+      <w:proofErr w:type="gramStart"/>
+      <w:r>
+        <w:rPr>
+          <w:b/>
+          <w:bCs/>
+        </w:rPr>
+        <w:t>{{ EMPLOYEE</w:t>
+      </w:r>
+      <w:proofErr w:type="gramEnd"/>
+      <w:r>
+        <w:rPr>
+          <w:b/>
+          <w:bCs/>
+        </w:rPr>
+        <w:t xml:space="preserve"> NAME }} </w:t>
+      </w:r>
+      <w:r>
+        <w:rPr>
+          <w:b/>
+          <w:bCs/>
+        </w:rPr>
+        <w:t xml:space="preserve">edited </w:t>
+      </w:r>
+      <w:r>
+        <w:rPr>
+          <w:b/>
+          <w:bCs/>
+        </w:rPr>
+        <w:t xml:space="preserve">{{ NUMBER }} </w:t>
+      </w:r>
+      <w:r>
+        <w:rPr>
+          <w:b/>
+          <w:bCs/>
+        </w:rPr>
+        <w:t>S</w:t>
+      </w:r>
+      <w:r>
+        <w:rPr>
+          <w:b/>
+          <w:bCs/>
+        </w:rPr>
+        <w:t>ugarLearning items</w:t>
+      </w:r>
+    </w:p>
+    <w:p>
+      <w:pPr>
+        <w:rPr>
+          <w:lang w:eastAsia="zh-CN"/>
+        </w:rPr>
+      </w:pPr>
+      <w:proofErr w:type="gramStart"/>
+      <w:r>
+        <w:rPr>
+          <w:lang w:eastAsia="zh-CN"/>
+        </w:rPr>
+        <w:t>{{ LINK</w:t>
+      </w:r>
+      <w:proofErr w:type="gramEnd"/>
+      <w:r>
+        <w:rPr>
+          <w:lang w:eastAsia="zh-CN"/>
+        </w:rPr>
+        <w:t xml:space="preserve"> TO SUGARLEARNING UPDATES }}</w:t>
       </w:r>
     </w:p>
     <w:p>
@@ -2558,7 +2776,6 @@
           <w:bCs/>
           <w:lang w:eastAsia="zh-CN"/>
         </w:rPr>
-        <w:lastRenderedPageBreak/>
         <w:t xml:space="preserve">Figure: </w:t>
       </w:r>
       <w:r>
@@ -2657,6 +2874,75 @@
       </w:r>
     </w:p>
     <w:p>
+      <w:proofErr w:type="gramStart"/>
+      <w:r>
+        <w:t>{{ SCREENSHOT</w:t>
+      </w:r>
+      <w:proofErr w:type="gramEnd"/>
+      <w:r>
+        <w:t xml:space="preserve"> }}</w:t>
+      </w:r>
+    </w:p>
+    <w:p>
+      <w:pPr>
+        <w:rPr>
+          <w:b/>
+          <w:bCs/>
+        </w:rPr>
+      </w:pPr>
+      <w:r>
+        <w:rPr>
+          <w:b/>
+          <w:bCs/>
+        </w:rPr>
+        <w:t xml:space="preserve">Figure: </w:t>
+      </w:r>
+      <w:proofErr w:type="gramStart"/>
+      <w:r>
+        <w:rPr>
+          <w:b/>
+          <w:bCs/>
+        </w:rPr>
+        <w:t>{{ EMPLOYEE</w:t>
+      </w:r>
+      <w:proofErr w:type="gramEnd"/>
+      <w:r>
+        <w:rPr>
+          <w:b/>
+          <w:bCs/>
+        </w:rPr>
+        <w:t xml:space="preserve"> NAME }} </w:t>
+      </w:r>
+      <w:r>
+        <w:rPr>
+          <w:b/>
+          <w:bCs/>
+        </w:rPr>
+        <w:t>helped with</w:t>
+      </w:r>
+      <w:r>
+        <w:rPr>
+          <w:b/>
+          <w:bCs/>
+        </w:rPr>
+        <w:t xml:space="preserve"> </w:t>
+      </w:r>
+      <w:r>
+        <w:rPr>
+          <w:b/>
+          <w:bCs/>
+        </w:rPr>
+        <w:t xml:space="preserve">{{ NUMBER }} </w:t>
+      </w:r>
+      <w:r>
+        <w:rPr>
+          <w:b/>
+          <w:bCs/>
+        </w:rPr>
+        <w:t>CTFs</w:t>
+      </w:r>
+    </w:p>
+    <w:p>
       <w:pPr>
         <w:spacing w:before="100" w:beforeAutospacing="1" w:after="100" w:afterAutospacing="1"/>
         <w:rPr>
@@ -2664,12 +2950,21 @@
           <w:lang w:eastAsia="zh-CN"/>
         </w:rPr>
       </w:pPr>
+      <w:proofErr w:type="gramStart"/>
       <w:r>
         <w:rPr>
           <w:rFonts w:ascii="Aptos" w:eastAsia="Times New Roman" w:hAnsi="Aptos"/>
           <w:lang w:eastAsia="zh-CN"/>
         </w:rPr>
-        <w:t>{{ LINK TO CTF DATA }}</w:t>
+        <w:t>{{ LINK</w:t>
+      </w:r>
+      <w:proofErr w:type="gramEnd"/>
+      <w:r>
+        <w:rPr>
+          <w:rFonts w:ascii="Aptos" w:eastAsia="Times New Roman" w:hAnsi="Aptos"/>
+          <w:lang w:eastAsia="zh-CN"/>
+        </w:rPr>
+        <w:t xml:space="preserve"> TO CTF DATA }}</w:t>
       </w:r>
     </w:p>
     <w:p>
@@ -3274,7 +3569,7 @@
         <w:sz w:val="14"/>
         <w:szCs w:val="14"/>
       </w:rPr>
-      <w:t>24/04/2024 12:43 PM</w:t>
+      <w:t>26/04/2024 11:26 PM</w:t>
     </w:r>
     <w:r>
       <w:rPr>
@@ -4836,7 +5131,7 @@
   <w:style w:type="paragraph" w:default="1" w:styleId="Normal">
     <w:name w:val="Normal"/>
     <w:qFormat/>
-    <w:rsid w:val="0080478D"/>
+    <w:rsid w:val="00FA2C9F"/>
   </w:style>
   <w:style w:type="paragraph" w:styleId="Heading1">
     <w:name w:val="heading 1"/>
@@ -5784,7 +6079,16 @@
 </file>
 
 <file path=customXml/item2.xml><?xml version="1.0" encoding="utf-8"?>
-<b:Sources xmlns:b="http://schemas.openxmlformats.org/officeDocument/2006/bibliography" xmlns="http://schemas.openxmlformats.org/officeDocument/2006/bibliography" SelectedStyle="\APASixthEditionOfficeOnline.xsl" StyleName="APA" Version="6"/>
+<p:properties xmlns:p="http://schemas.microsoft.com/office/2006/metadata/properties" xmlns:xsi="http://www.w3.org/2001/XMLSchema-instance" xmlns:pc="http://schemas.microsoft.com/office/infopath/2007/PartnerControls">
+  <documentManagement>
+    <_ip_UnifiedCompliancePolicyUIAction xmlns="http://schemas.microsoft.com/sharepoint/v3" xsi:nil="true"/>
+    <lcf76f155ced4ddcb4097134ff3c332f xmlns="212980c9-5617-46ce-99ad-a376bd4152d0">
+      <Terms xmlns="http://schemas.microsoft.com/office/infopath/2007/PartnerControls"/>
+    </lcf76f155ced4ddcb4097134ff3c332f>
+    <TaxCatchAll xmlns="0ecd88e7-26cc-4a6b-8b5c-6a9962e64f6a" xsi:nil="true"/>
+    <_ip_UnifiedCompliancePolicyProperties xmlns="http://schemas.microsoft.com/sharepoint/v3" xsi:nil="true"/>
+  </documentManagement>
+</p:properties>
 </file>
 
 <file path=customXml/item3.xml><?xml version="1.0" encoding="utf-8"?>
@@ -6036,16 +6340,7 @@
 </file>
 
 <file path=customXml/item4.xml><?xml version="1.0" encoding="utf-8"?>
-<p:properties xmlns:p="http://schemas.microsoft.com/office/2006/metadata/properties" xmlns:xsi="http://www.w3.org/2001/XMLSchema-instance" xmlns:pc="http://schemas.microsoft.com/office/infopath/2007/PartnerControls">
-  <documentManagement>
-    <_ip_UnifiedCompliancePolicyUIAction xmlns="http://schemas.microsoft.com/sharepoint/v3" xsi:nil="true"/>
-    <lcf76f155ced4ddcb4097134ff3c332f xmlns="212980c9-5617-46ce-99ad-a376bd4152d0">
-      <Terms xmlns="http://schemas.microsoft.com/office/infopath/2007/PartnerControls"/>
-    </lcf76f155ced4ddcb4097134ff3c332f>
-    <TaxCatchAll xmlns="0ecd88e7-26cc-4a6b-8b5c-6a9962e64f6a" xsi:nil="true"/>
-    <_ip_UnifiedCompliancePolicyProperties xmlns="http://schemas.microsoft.com/sharepoint/v3" xsi:nil="true"/>
-  </documentManagement>
-</p:properties>
+<b:Sources xmlns:b="http://schemas.openxmlformats.org/officeDocument/2006/bibliography" xmlns="http://schemas.openxmlformats.org/officeDocument/2006/bibliography" SelectedStyle="\APASixthEditionOfficeOnline.xsl" StyleName="APA" Version="6"/>
 </file>
 
 <file path=customXml/itemProps1.xml><?xml version="1.0" encoding="utf-8"?>
@@ -6057,9 +6352,13 @@
 </file>
 
 <file path=customXml/itemProps2.xml><?xml version="1.0" encoding="utf-8"?>
-<ds:datastoreItem xmlns:ds="http://schemas.openxmlformats.org/officeDocument/2006/customXml" ds:itemID="{D7A003FC-89FC-4320-9A93-DBEA7E2F4C59}">
+<ds:datastoreItem xmlns:ds="http://schemas.openxmlformats.org/officeDocument/2006/customXml" ds:itemID="{33307C42-A627-4970-BC11-0EFB0BA59FEE}">
   <ds:schemaRefs>
-    <ds:schemaRef ds:uri="http://schemas.openxmlformats.org/officeDocument/2006/bibliography"/>
+    <ds:schemaRef ds:uri="http://schemas.microsoft.com/office/2006/metadata/properties"/>
+    <ds:schemaRef ds:uri="http://schemas.microsoft.com/office/infopath/2007/PartnerControls"/>
+    <ds:schemaRef ds:uri="http://schemas.microsoft.com/sharepoint/v3"/>
+    <ds:schemaRef ds:uri="212980c9-5617-46ce-99ad-a376bd4152d0"/>
+    <ds:schemaRef ds:uri="0ecd88e7-26cc-4a6b-8b5c-6a9962e64f6a"/>
   </ds:schemaRefs>
 </ds:datastoreItem>
 </file>
@@ -6085,13 +6384,9 @@
 </file>
 
 <file path=customXml/itemProps4.xml><?xml version="1.0" encoding="utf-8"?>
-<ds:datastoreItem xmlns:ds="http://schemas.openxmlformats.org/officeDocument/2006/customXml" ds:itemID="{33307C42-A627-4970-BC11-0EFB0BA59FEE}">
+<ds:datastoreItem xmlns:ds="http://schemas.openxmlformats.org/officeDocument/2006/customXml" ds:itemID="{D7A003FC-89FC-4320-9A93-DBEA7E2F4C59}">
   <ds:schemaRefs>
-    <ds:schemaRef ds:uri="http://schemas.microsoft.com/office/2006/metadata/properties"/>
-    <ds:schemaRef ds:uri="http://schemas.microsoft.com/office/infopath/2007/PartnerControls"/>
-    <ds:schemaRef ds:uri="http://schemas.microsoft.com/sharepoint/v3"/>
-    <ds:schemaRef ds:uri="212980c9-5617-46ce-99ad-a376bd4152d0"/>
-    <ds:schemaRef ds:uri="0ecd88e7-26cc-4a6b-8b5c-6a9962e64f6a"/>
+    <ds:schemaRef ds:uri="http://schemas.openxmlformats.org/officeDocument/2006/bibliography"/>
   </ds:schemaRefs>
 </ds:datastoreItem>
 </file>
</xml_diff>

<commit_message>
Add line requested by Adam for checking the other doc
</commit_message>
<xml_diff>
--- a/Templates/02-employee-review-kpis.docx
+++ b/Templates/02-employee-review-kpis.docx
@@ -2301,59 +2301,226 @@
       </w:r>
     </w:p>
     <w:p>
-      <w:proofErr w:type="gramStart"/>
-      <w:r>
-        <w:t>{{ SCREENSHOT</w:t>
-      </w:r>
-      <w:proofErr w:type="gramEnd"/>
-      <w:r>
-        <w:t xml:space="preserve"> }}</w:t>
-      </w:r>
-    </w:p>
-    <w:p>
-      <w:pPr>
-        <w:rPr>
-          <w:b/>
-          <w:bCs/>
-        </w:rPr>
-      </w:pPr>
-      <w:r>
-        <w:rPr>
-          <w:b/>
-          <w:bCs/>
+      <w:r>
+        <w:t>{{ SCREENSHOT }}</w:t>
+      </w:r>
+    </w:p>
+    <w:p>
+      <w:pPr>
+        <w:rPr>
+          <w:b/>
+          <w:bCs/>
+        </w:rPr>
+      </w:pPr>
+      <w:r>
+        <w:rPr>
+          <w:b/>
+          <w:bCs/>
+        </w:rPr>
+        <w:t xml:space="preserve">Figure: {{ EMPLOYEE NAME }} </w:t>
+      </w:r>
+      <w:r>
+        <w:rPr>
+          <w:b/>
+          <w:bCs/>
+        </w:rPr>
+        <w:t xml:space="preserve">done </w:t>
+      </w:r>
+      <w:r>
+        <w:rPr>
+          <w:b/>
+          <w:bCs/>
+        </w:rPr>
+        <w:t xml:space="preserve">{{ NUMBER }} </w:t>
+      </w:r>
+      <w:r>
+        <w:rPr>
+          <w:b/>
+          <w:bCs/>
+        </w:rPr>
+        <w:t>videos</w:t>
+      </w:r>
+    </w:p>
+    <w:p>
+      <w:pPr>
+        <w:rPr>
+          <w:lang w:eastAsia="zh-CN"/>
+        </w:rPr>
+      </w:pPr>
+      <w:r>
+        <w:t>{{ LINK TO YOUTUBE PLAYLIST }}</w:t>
+      </w:r>
+    </w:p>
+    <w:p>
+      <w:pPr>
+        <w:pStyle w:val="Heading2"/>
+      </w:pPr>
+    </w:p>
+    <w:p>
+      <w:pPr>
+        <w:pStyle w:val="Heading2"/>
+      </w:pPr>
+      <w:bookmarkStart w:id="11" w:name="_Toc164678498"/>
+      <w:r>
+        <w:t xml:space="preserve">#11 Updates </w:t>
+      </w:r>
+      <w:r>
+        <w:t>–</w:t>
+      </w:r>
+      <w:r>
+        <w:t xml:space="preserve"> Rules</w:t>
+      </w:r>
+      <w:bookmarkEnd w:id="11"/>
+    </w:p>
+    <w:p>
+      <w:pPr>
+        <w:rPr>
+          <w:lang w:val="en-AU"/>
+        </w:rPr>
+      </w:pPr>
+      <w:r>
+        <w:rPr>
+          <w:lang w:val="en-AU"/>
+        </w:rPr>
+        <w:t>How many Rules have you done and what was the quality of your contribution like?</w:t>
+      </w:r>
+    </w:p>
+    <w:p>
+      <w:pPr>
+        <w:spacing w:before="100" w:beforeAutospacing="1" w:after="100" w:afterAutospacing="1"/>
+        <w:rPr>
+          <w:rFonts w:ascii="Aptos" w:eastAsia="Times New Roman" w:hAnsi="Aptos"/>
+          <w:lang w:eastAsia="zh-CN"/>
+        </w:rPr>
+      </w:pPr>
+      <w:r>
+        <w:rPr>
+          <w:noProof/>
+        </w:rPr>
+        <w:t>{{ SCREENSHOT }}</w:t>
+      </w:r>
+    </w:p>
+    <w:p>
+      <w:pPr>
+        <w:spacing w:before="100" w:beforeAutospacing="1" w:after="100" w:afterAutospacing="1"/>
+        <w:rPr>
+          <w:rFonts w:ascii="Aptos" w:eastAsia="Times New Roman" w:hAnsi="Aptos"/>
+          <w:b/>
+          <w:bCs/>
+          <w:lang w:eastAsia="zh-CN"/>
+        </w:rPr>
+      </w:pPr>
+      <w:r>
+        <w:rPr>
+          <w:rFonts w:ascii="Aptos" w:eastAsia="Times New Roman" w:hAnsi="Aptos"/>
+          <w:b/>
+          <w:bCs/>
+          <w:lang w:eastAsia="zh-CN"/>
         </w:rPr>
         <w:t xml:space="preserve">Figure: </w:t>
       </w:r>
-      <w:proofErr w:type="gramStart"/>
-      <w:r>
-        <w:rPr>
-          <w:b/>
-          <w:bCs/>
-        </w:rPr>
-        <w:t>{{ EMPLOYEE</w:t>
-      </w:r>
-      <w:proofErr w:type="gramEnd"/>
-      <w:r>
-        <w:rPr>
-          <w:b/>
-          <w:bCs/>
-        </w:rPr>
-        <w:t xml:space="preserve"> NAME }} </w:t>
-      </w:r>
-      <w:r>
-        <w:rPr>
-          <w:b/>
-          <w:bCs/>
-        </w:rPr>
-        <w:t>done</w:t>
-      </w:r>
-      <w:r>
-        <w:rPr>
-          <w:b/>
-          <w:bCs/>
-        </w:rPr>
+      <w:r>
+        <w:rPr>
+          <w:rFonts w:ascii="Aptos" w:eastAsia="Times New Roman" w:hAnsi="Aptos"/>
+          <w:b/>
+          <w:bCs/>
+          <w:lang w:eastAsia="zh-CN"/>
+        </w:rPr>
+        <w:t>{{ EMPLOYEE NAME }}</w:t>
+      </w:r>
+      <w:r>
+        <w:rPr>
+          <w:rFonts w:ascii="Aptos" w:eastAsia="Times New Roman" w:hAnsi="Aptos"/>
+          <w:b/>
+          <w:bCs/>
+          <w:lang w:eastAsia="zh-CN"/>
+        </w:rPr>
+        <w:t xml:space="preserve"> edited </w:t>
+      </w:r>
+      <w:r>
+        <w:rPr>
+          <w:rFonts w:ascii="Aptos" w:eastAsia="Times New Roman" w:hAnsi="Aptos"/>
+          <w:b/>
+          <w:bCs/>
+          <w:lang w:eastAsia="zh-CN"/>
+        </w:rPr>
+        <w:t>{{ NUMBER }}</w:t>
+      </w:r>
+      <w:r>
+        <w:rPr>
+          <w:rFonts w:ascii="Aptos" w:eastAsia="Times New Roman" w:hAnsi="Aptos"/>
+          <w:b/>
+          <w:bCs/>
+          <w:lang w:eastAsia="zh-CN"/>
+        </w:rPr>
+        <w:t xml:space="preserve"> rules</w:t>
+      </w:r>
+    </w:p>
+    <w:p>
+      <w:pPr>
+        <w:spacing w:before="100" w:beforeAutospacing="1" w:after="100" w:afterAutospacing="1"/>
+      </w:pPr>
+      <w:r>
+        <w:t>{{ LINK TO LIST OF THEIR RULES EDITS }}</w:t>
+      </w:r>
+    </w:p>
+    <w:p>
+      <w:pPr>
+        <w:pStyle w:val="Heading2"/>
+      </w:pPr>
+    </w:p>
+    <w:p>
+      <w:pPr>
+        <w:pStyle w:val="Heading2"/>
+      </w:pPr>
+      <w:bookmarkStart w:id="12" w:name="_Toc164678499"/>
+      <w:r>
+        <w:t>#12 Updates – Intranet</w:t>
+      </w:r>
+      <w:bookmarkEnd w:id="12"/>
+      <w:r>
         <w:t xml:space="preserve"> </w:t>
       </w:r>
+    </w:p>
+    <w:p>
+      <w:pPr>
+        <w:rPr>
+          <w:lang w:val="en-AU"/>
+        </w:rPr>
+      </w:pPr>
+      <w:r>
+        <w:rPr>
+          <w:lang w:val="en-AU"/>
+        </w:rPr>
+        <w:t>How many updates to standards in the intranet have you done and what was the quality of your contribution like?</w:t>
+      </w:r>
+    </w:p>
+    <w:p>
+      <w:r>
+        <w:t>{{ SCREENSHOT }}</w:t>
+      </w:r>
+    </w:p>
+    <w:p>
+      <w:pPr>
+        <w:rPr>
+          <w:b/>
+          <w:bCs/>
+        </w:rPr>
+      </w:pPr>
+      <w:r>
+        <w:rPr>
+          <w:b/>
+          <w:bCs/>
+        </w:rPr>
+        <w:t xml:space="preserve">Figure: {{ EMPLOYEE NAME }} </w:t>
+      </w:r>
+      <w:r>
+        <w:rPr>
+          <w:b/>
+          <w:bCs/>
+        </w:rPr>
+        <w:t xml:space="preserve">edited </w:t>
+      </w:r>
       <w:r>
         <w:rPr>
           <w:b/>
@@ -2366,22 +2533,12 @@
           <w:b/>
           <w:bCs/>
         </w:rPr>
-        <w:t>videos</w:t>
-      </w:r>
-    </w:p>
-    <w:p>
-      <w:pPr>
-        <w:rPr>
-          <w:lang w:eastAsia="zh-CN"/>
-        </w:rPr>
-      </w:pPr>
-      <w:proofErr w:type="gramStart"/>
-      <w:r>
-        <w:t>{{ LINK</w:t>
-      </w:r>
-      <w:proofErr w:type="gramEnd"/>
-      <w:r>
-        <w:t xml:space="preserve"> TO YOUTUBE PLAYLIST }}</w:t>
+        <w:t>SharePoint items</w:t>
+      </w:r>
+    </w:p>
+    <w:p>
+      <w:r>
+        <w:t>{{ LINK TO INTRANET EDITS }}</w:t>
       </w:r>
     </w:p>
     <w:p>
@@ -2393,17 +2550,11 @@
       <w:pPr>
         <w:pStyle w:val="Heading2"/>
       </w:pPr>
-      <w:bookmarkStart w:id="11" w:name="_Toc164678498"/>
-      <w:r>
-        <w:t xml:space="preserve">#11 Updates </w:t>
-      </w:r>
-      <w:r>
-        <w:t>–</w:t>
-      </w:r>
-      <w:r>
-        <w:t xml:space="preserve"> Rules</w:t>
-      </w:r>
-      <w:bookmarkEnd w:id="11"/>
+      <w:bookmarkStart w:id="13" w:name="_Toc164678500"/>
+      <w:r>
+        <w:t>#13 Updates – SugarLearning</w:t>
+      </w:r>
+      <w:bookmarkEnd w:id="13"/>
     </w:p>
     <w:p>
       <w:pPr>
@@ -2415,158 +2566,27 @@
         <w:rPr>
           <w:lang w:val="en-AU"/>
         </w:rPr>
-        <w:t>How many Rules have you done and what was the quality of your contribution like?</w:t>
-      </w:r>
-    </w:p>
-    <w:p>
-      <w:pPr>
-        <w:spacing w:before="100" w:beforeAutospacing="1" w:after="100" w:afterAutospacing="1"/>
-        <w:rPr>
-          <w:rFonts w:ascii="Aptos" w:eastAsia="Times New Roman" w:hAnsi="Aptos"/>
-          <w:lang w:eastAsia="zh-CN"/>
-        </w:rPr>
-      </w:pPr>
-      <w:r>
-        <w:rPr>
-          <w:noProof/>
-        </w:rPr>
+        <w:t>How many SugarLearning updates have you done and what was the quality of your contribution like?</w:t>
+      </w:r>
+    </w:p>
+    <w:p>
+      <w:r>
         <w:t>{{ SCREENSHOT }}</w:t>
       </w:r>
     </w:p>
     <w:p>
       <w:pPr>
-        <w:spacing w:before="100" w:beforeAutospacing="1" w:after="100" w:afterAutospacing="1"/>
-        <w:rPr>
-          <w:rFonts w:ascii="Aptos" w:eastAsia="Times New Roman" w:hAnsi="Aptos"/>
-          <w:b/>
-          <w:bCs/>
-          <w:lang w:eastAsia="zh-CN"/>
-        </w:rPr>
-      </w:pPr>
-      <w:r>
-        <w:rPr>
-          <w:rFonts w:ascii="Aptos" w:eastAsia="Times New Roman" w:hAnsi="Aptos"/>
-          <w:b/>
-          <w:bCs/>
-          <w:lang w:eastAsia="zh-CN"/>
-        </w:rPr>
-        <w:t xml:space="preserve">Figure: </w:t>
-      </w:r>
-      <w:r>
-        <w:rPr>
-          <w:rFonts w:ascii="Aptos" w:eastAsia="Times New Roman" w:hAnsi="Aptos"/>
-          <w:b/>
-          <w:bCs/>
-          <w:lang w:eastAsia="zh-CN"/>
-        </w:rPr>
-        <w:t>{{ EMPLOYEE NAME }}</w:t>
-      </w:r>
-      <w:r>
-        <w:rPr>
-          <w:rFonts w:ascii="Aptos" w:eastAsia="Times New Roman" w:hAnsi="Aptos"/>
-          <w:b/>
-          <w:bCs/>
-          <w:lang w:eastAsia="zh-CN"/>
-        </w:rPr>
-        <w:t xml:space="preserve"> edited </w:t>
-      </w:r>
-      <w:r>
-        <w:rPr>
-          <w:rFonts w:ascii="Aptos" w:eastAsia="Times New Roman" w:hAnsi="Aptos"/>
-          <w:b/>
-          <w:bCs/>
-          <w:lang w:eastAsia="zh-CN"/>
-        </w:rPr>
-        <w:t>{{ NUMBER }}</w:t>
-      </w:r>
-      <w:r>
-        <w:rPr>
-          <w:rFonts w:ascii="Aptos" w:eastAsia="Times New Roman" w:hAnsi="Aptos"/>
-          <w:b/>
-          <w:bCs/>
-          <w:lang w:eastAsia="zh-CN"/>
-        </w:rPr>
-        <w:t xml:space="preserve"> rules</w:t>
-      </w:r>
-    </w:p>
-    <w:p>
-      <w:pPr>
-        <w:spacing w:before="100" w:beforeAutospacing="1" w:after="100" w:afterAutospacing="1"/>
-      </w:pPr>
-      <w:r>
-        <w:t>{{ LINK TO LIST OF THEIR RULES EDITS }}</w:t>
-      </w:r>
-    </w:p>
-    <w:p>
-      <w:pPr>
-        <w:pStyle w:val="Heading2"/>
-      </w:pPr>
-    </w:p>
-    <w:p>
-      <w:pPr>
-        <w:pStyle w:val="Heading2"/>
-      </w:pPr>
-      <w:bookmarkStart w:id="12" w:name="_Toc164678499"/>
-      <w:r>
-        <w:t>#12 Updates – Intranet</w:t>
-      </w:r>
-      <w:bookmarkEnd w:id="12"/>
-      <w:r>
-        <w:t xml:space="preserve"> </w:t>
-      </w:r>
-    </w:p>
-    <w:p>
-      <w:pPr>
-        <w:rPr>
-          <w:lang w:val="en-AU"/>
-        </w:rPr>
-      </w:pPr>
-      <w:r>
-        <w:rPr>
-          <w:lang w:val="en-AU"/>
-        </w:rPr>
-        <w:t>How many updates to standards in the intranet have you done and what was the quality of your contribution like?</w:t>
-      </w:r>
-    </w:p>
-    <w:p>
-      <w:proofErr w:type="gramStart"/>
-      <w:r>
-        <w:t>{{ SCREENSHOT</w:t>
-      </w:r>
-      <w:proofErr w:type="gramEnd"/>
-      <w:r>
-        <w:t xml:space="preserve"> }}</w:t>
-      </w:r>
-    </w:p>
-    <w:p>
-      <w:pPr>
-        <w:rPr>
-          <w:b/>
-          <w:bCs/>
-        </w:rPr>
-      </w:pPr>
-      <w:r>
-        <w:rPr>
-          <w:b/>
-          <w:bCs/>
-        </w:rPr>
-        <w:t xml:space="preserve">Figure: </w:t>
-      </w:r>
-      <w:proofErr w:type="gramStart"/>
-      <w:r>
-        <w:rPr>
-          <w:b/>
-          <w:bCs/>
-        </w:rPr>
-        <w:t>{{ EMPLOYEE</w:t>
-      </w:r>
-      <w:proofErr w:type="gramEnd"/>
-      <w:r>
-        <w:rPr>
-          <w:b/>
-          <w:bCs/>
-        </w:rPr>
-        <w:t xml:space="preserve"> NAME }} </w:t>
+        <w:rPr>
+          <w:b/>
+          <w:bCs/>
+        </w:rPr>
+      </w:pPr>
+      <w:r>
+        <w:rPr>
+          <w:b/>
+          <w:bCs/>
+        </w:rPr>
+        <w:t xml:space="preserve">Figure: {{ EMPLOYEE NAME }} </w:t>
       </w:r>
       <w:r>
         <w:rPr>
@@ -2587,135 +2607,20 @@
           <w:b/>
           <w:bCs/>
         </w:rPr>
-        <w:t>SharePoint items</w:t>
-      </w:r>
-    </w:p>
-    <w:p>
-      <w:proofErr w:type="gramStart"/>
-      <w:r>
-        <w:t>{{ LINK</w:t>
-      </w:r>
-      <w:proofErr w:type="gramEnd"/>
-      <w:r>
-        <w:t xml:space="preserve"> TO INTRANET EDITS }}</w:t>
-      </w:r>
-    </w:p>
-    <w:p>
-      <w:pPr>
-        <w:pStyle w:val="Heading2"/>
-      </w:pPr>
-    </w:p>
-    <w:p>
-      <w:pPr>
-        <w:pStyle w:val="Heading2"/>
-      </w:pPr>
-      <w:bookmarkStart w:id="13" w:name="_Toc164678500"/>
-      <w:r>
-        <w:t>#13 Updates – SugarLearning</w:t>
-      </w:r>
-      <w:bookmarkEnd w:id="13"/>
-    </w:p>
-    <w:p>
-      <w:pPr>
-        <w:rPr>
-          <w:lang w:val="en-AU"/>
-        </w:rPr>
-      </w:pPr>
-      <w:r>
-        <w:rPr>
-          <w:lang w:val="en-AU"/>
-        </w:rPr>
-        <w:t>How many SugarLearning updates have you done and what was the quality of your contribution like?</w:t>
-      </w:r>
-    </w:p>
-    <w:p>
-      <w:proofErr w:type="gramStart"/>
-      <w:r>
-        <w:t>{{ SCREENSHOT</w:t>
-      </w:r>
-      <w:proofErr w:type="gramEnd"/>
-      <w:r>
-        <w:t xml:space="preserve"> }}</w:t>
-      </w:r>
-    </w:p>
-    <w:p>
-      <w:pPr>
-        <w:rPr>
-          <w:b/>
-          <w:bCs/>
-        </w:rPr>
-      </w:pPr>
-      <w:r>
-        <w:rPr>
-          <w:b/>
-          <w:bCs/>
-        </w:rPr>
-        <w:t xml:space="preserve">Figure: </w:t>
-      </w:r>
-      <w:proofErr w:type="gramStart"/>
-      <w:r>
-        <w:rPr>
-          <w:b/>
-          <w:bCs/>
-        </w:rPr>
-        <w:t>{{ EMPLOYEE</w:t>
-      </w:r>
-      <w:proofErr w:type="gramEnd"/>
-      <w:r>
-        <w:rPr>
-          <w:b/>
-          <w:bCs/>
-        </w:rPr>
-        <w:t xml:space="preserve"> NAME }} </w:t>
-      </w:r>
-      <w:r>
-        <w:rPr>
-          <w:b/>
-          <w:bCs/>
-        </w:rPr>
-        <w:t xml:space="preserve">edited </w:t>
-      </w:r>
-      <w:r>
-        <w:rPr>
-          <w:b/>
-          <w:bCs/>
-        </w:rPr>
-        <w:t xml:space="preserve">{{ NUMBER }} </w:t>
-      </w:r>
-      <w:r>
-        <w:rPr>
-          <w:b/>
-          <w:bCs/>
-        </w:rPr>
-        <w:t>S</w:t>
-      </w:r>
-      <w:r>
-        <w:rPr>
-          <w:b/>
-          <w:bCs/>
-        </w:rPr>
-        <w:t>ugarLearning items</w:t>
-      </w:r>
-    </w:p>
-    <w:p>
-      <w:pPr>
-        <w:rPr>
-          <w:lang w:eastAsia="zh-CN"/>
-        </w:rPr>
-      </w:pPr>
-      <w:proofErr w:type="gramStart"/>
-      <w:r>
-        <w:rPr>
-          <w:lang w:eastAsia="zh-CN"/>
-        </w:rPr>
-        <w:t>{{ LINK</w:t>
-      </w:r>
-      <w:proofErr w:type="gramEnd"/>
-      <w:r>
-        <w:rPr>
-          <w:lang w:eastAsia="zh-CN"/>
-        </w:rPr>
-        <w:t xml:space="preserve"> TO SUGARLEARNING UPDATES }}</w:t>
+        <w:t>SugarLearning items</w:t>
+      </w:r>
+    </w:p>
+    <w:p>
+      <w:pPr>
+        <w:rPr>
+          <w:lang w:eastAsia="zh-CN"/>
+        </w:rPr>
+      </w:pPr>
+      <w:r>
+        <w:rPr>
+          <w:lang w:eastAsia="zh-CN"/>
+        </w:rPr>
+        <w:t>{{ LINK TO SUGARLEARNING UPDATES }}</w:t>
       </w:r>
     </w:p>
     <w:p>
@@ -2874,58 +2779,30 @@
       </w:r>
     </w:p>
     <w:p>
-      <w:proofErr w:type="gramStart"/>
-      <w:r>
-        <w:t>{{ SCREENSHOT</w:t>
-      </w:r>
-      <w:proofErr w:type="gramEnd"/>
-      <w:r>
-        <w:t xml:space="preserve"> }}</w:t>
-      </w:r>
-    </w:p>
-    <w:p>
-      <w:pPr>
-        <w:rPr>
-          <w:b/>
-          <w:bCs/>
-        </w:rPr>
-      </w:pPr>
-      <w:r>
-        <w:rPr>
-          <w:b/>
-          <w:bCs/>
-        </w:rPr>
-        <w:t xml:space="preserve">Figure: </w:t>
-      </w:r>
-      <w:proofErr w:type="gramStart"/>
-      <w:r>
-        <w:rPr>
-          <w:b/>
-          <w:bCs/>
-        </w:rPr>
-        <w:t>{{ EMPLOYEE</w:t>
-      </w:r>
-      <w:proofErr w:type="gramEnd"/>
-      <w:r>
-        <w:rPr>
-          <w:b/>
-          <w:bCs/>
-        </w:rPr>
-        <w:t xml:space="preserve"> NAME }} </w:t>
-      </w:r>
-      <w:r>
-        <w:rPr>
-          <w:b/>
-          <w:bCs/>
-        </w:rPr>
-        <w:t>helped with</w:t>
-      </w:r>
-      <w:r>
-        <w:rPr>
-          <w:b/>
-          <w:bCs/>
-        </w:rPr>
-        <w:t xml:space="preserve"> </w:t>
+      <w:r>
+        <w:t>{{ SCREENSHOT }}</w:t>
+      </w:r>
+    </w:p>
+    <w:p>
+      <w:pPr>
+        <w:rPr>
+          <w:b/>
+          <w:bCs/>
+        </w:rPr>
+      </w:pPr>
+      <w:r>
+        <w:rPr>
+          <w:b/>
+          <w:bCs/>
+        </w:rPr>
+        <w:t xml:space="preserve">Figure: {{ EMPLOYEE NAME }} </w:t>
+      </w:r>
+      <w:r>
+        <w:rPr>
+          <w:b/>
+          <w:bCs/>
+        </w:rPr>
+        <w:t xml:space="preserve">helped with </w:t>
       </w:r>
       <w:r>
         <w:rPr>
@@ -2950,21 +2827,12 @@
           <w:lang w:eastAsia="zh-CN"/>
         </w:rPr>
       </w:pPr>
-      <w:proofErr w:type="gramStart"/>
       <w:r>
         <w:rPr>
           <w:rFonts w:ascii="Aptos" w:eastAsia="Times New Roman" w:hAnsi="Aptos"/>
           <w:lang w:eastAsia="zh-CN"/>
         </w:rPr>
-        <w:t>{{ LINK</w:t>
-      </w:r>
-      <w:proofErr w:type="gramEnd"/>
-      <w:r>
-        <w:rPr>
-          <w:rFonts w:ascii="Aptos" w:eastAsia="Times New Roman" w:hAnsi="Aptos"/>
-          <w:lang w:eastAsia="zh-CN"/>
-        </w:rPr>
-        <w:t xml:space="preserve"> TO CTF DATA }}</w:t>
+        <w:t>{{ LINK TO CTF DATA }}</w:t>
       </w:r>
     </w:p>
     <w:p>
@@ -3258,13 +3126,8 @@
       </w:r>
     </w:p>
     <w:p>
-      <w:proofErr w:type="gramStart"/>
-      <w:r>
-        <w:t>{{ SCREENSHOT</w:t>
-      </w:r>
-      <w:proofErr w:type="gramEnd"/>
-      <w:r>
-        <w:t xml:space="preserve"> }}</w:t>
+      <w:r>
+        <w:t>{{ SCREENSHOT }}</w:t>
       </w:r>
     </w:p>
     <w:p>
@@ -3284,27 +3147,7 @@
           <w:bCs/>
           <w:lang w:eastAsia="zh-CN"/>
         </w:rPr>
-        <w:t xml:space="preserve">Figure: </w:t>
-      </w:r>
-      <w:proofErr w:type="gramStart"/>
-      <w:r>
-        <w:rPr>
-          <w:rFonts w:ascii="Aptos" w:eastAsia="Times New Roman" w:hAnsi="Aptos"/>
-          <w:b/>
-          <w:bCs/>
-          <w:lang w:eastAsia="zh-CN"/>
-        </w:rPr>
-        <w:t>{{ EMPLOYEE</w:t>
-      </w:r>
-      <w:proofErr w:type="gramEnd"/>
-      <w:r>
-        <w:rPr>
-          <w:rFonts w:ascii="Aptos" w:eastAsia="Times New Roman" w:hAnsi="Aptos"/>
-          <w:b/>
-          <w:bCs/>
-          <w:lang w:eastAsia="zh-CN"/>
-        </w:rPr>
-        <w:t xml:space="preserve"> NAME }} has {{ NUMBER }} emails in their inbox</w:t>
+        <w:t>Figure: {{ EMPLOYEE NAME }} has {{ NUMBER }} emails in their inbox</w:t>
       </w:r>
     </w:p>
     <w:p>
@@ -3319,6 +3162,27 @@
       </w:hyperlink>
       <w:r>
         <w:t xml:space="preserve"> </w:t>
+      </w:r>
+    </w:p>
+    <w:p>
+      <w:pPr>
+        <w:rPr>
+          <w:rFonts w:ascii="Segoe UI Emoji" w:eastAsia="Times New Roman" w:hAnsi="Segoe UI Emoji" w:cs="Segoe UI Emoji"/>
+        </w:rPr>
+      </w:pPr>
+    </w:p>
+    <w:p>
+      <w:r>
+        <w:rPr>
+          <w:rFonts w:ascii="Segoe UI Emoji" w:eastAsia="Times New Roman" w:hAnsi="Segoe UI Emoji" w:cs="Segoe UI Emoji"/>
+        </w:rPr>
+        <w:t>🎉</w:t>
+      </w:r>
+      <w:r>
+        <w:rPr>
+          <w:rFonts w:eastAsia="Times New Roman"/>
+        </w:rPr>
+        <w:t>Congrats. You have finished. Now go to the other doc and check off “02”</w:t>
       </w:r>
     </w:p>
     <w:sectPr>
@@ -3569,7 +3433,7 @@
         <w:sz w:val="14"/>
         <w:szCs w:val="14"/>
       </w:rPr>
-      <w:t>26/04/2024 11:26 PM</w:t>
+      <w:t>20/06/2024 2:22 PM</w:t>
     </w:r>
     <w:r>
       <w:rPr>
@@ -6079,16 +5943,7 @@
 </file>
 
 <file path=customXml/item2.xml><?xml version="1.0" encoding="utf-8"?>
-<p:properties xmlns:p="http://schemas.microsoft.com/office/2006/metadata/properties" xmlns:xsi="http://www.w3.org/2001/XMLSchema-instance" xmlns:pc="http://schemas.microsoft.com/office/infopath/2007/PartnerControls">
-  <documentManagement>
-    <_ip_UnifiedCompliancePolicyUIAction xmlns="http://schemas.microsoft.com/sharepoint/v3" xsi:nil="true"/>
-    <lcf76f155ced4ddcb4097134ff3c332f xmlns="212980c9-5617-46ce-99ad-a376bd4152d0">
-      <Terms xmlns="http://schemas.microsoft.com/office/infopath/2007/PartnerControls"/>
-    </lcf76f155ced4ddcb4097134ff3c332f>
-    <TaxCatchAll xmlns="0ecd88e7-26cc-4a6b-8b5c-6a9962e64f6a" xsi:nil="true"/>
-    <_ip_UnifiedCompliancePolicyProperties xmlns="http://schemas.microsoft.com/sharepoint/v3" xsi:nil="true"/>
-  </documentManagement>
-</p:properties>
+<b:Sources xmlns:b="http://schemas.openxmlformats.org/officeDocument/2006/bibliography" xmlns="http://schemas.openxmlformats.org/officeDocument/2006/bibliography" SelectedStyle="\APASixthEditionOfficeOnline.xsl" StyleName="APA" Version="6"/>
 </file>
 
 <file path=customXml/item3.xml><?xml version="1.0" encoding="utf-8"?>
@@ -6340,7 +6195,16 @@
 </file>
 
 <file path=customXml/item4.xml><?xml version="1.0" encoding="utf-8"?>
-<b:Sources xmlns:b="http://schemas.openxmlformats.org/officeDocument/2006/bibliography" xmlns="http://schemas.openxmlformats.org/officeDocument/2006/bibliography" SelectedStyle="\APASixthEditionOfficeOnline.xsl" StyleName="APA" Version="6"/>
+<p:properties xmlns:p="http://schemas.microsoft.com/office/2006/metadata/properties" xmlns:xsi="http://www.w3.org/2001/XMLSchema-instance" xmlns:pc="http://schemas.microsoft.com/office/infopath/2007/PartnerControls">
+  <documentManagement>
+    <_ip_UnifiedCompliancePolicyUIAction xmlns="http://schemas.microsoft.com/sharepoint/v3" xsi:nil="true"/>
+    <lcf76f155ced4ddcb4097134ff3c332f xmlns="212980c9-5617-46ce-99ad-a376bd4152d0">
+      <Terms xmlns="http://schemas.microsoft.com/office/infopath/2007/PartnerControls"/>
+    </lcf76f155ced4ddcb4097134ff3c332f>
+    <TaxCatchAll xmlns="0ecd88e7-26cc-4a6b-8b5c-6a9962e64f6a" xsi:nil="true"/>
+    <_ip_UnifiedCompliancePolicyProperties xmlns="http://schemas.microsoft.com/sharepoint/v3" xsi:nil="true"/>
+  </documentManagement>
+</p:properties>
 </file>
 
 <file path=customXml/itemProps1.xml><?xml version="1.0" encoding="utf-8"?>
@@ -6352,13 +6216,9 @@
 </file>
 
 <file path=customXml/itemProps2.xml><?xml version="1.0" encoding="utf-8"?>
-<ds:datastoreItem xmlns:ds="http://schemas.openxmlformats.org/officeDocument/2006/customXml" ds:itemID="{33307C42-A627-4970-BC11-0EFB0BA59FEE}">
+<ds:datastoreItem xmlns:ds="http://schemas.openxmlformats.org/officeDocument/2006/customXml" ds:itemID="{D7A003FC-89FC-4320-9A93-DBEA7E2F4C59}">
   <ds:schemaRefs>
-    <ds:schemaRef ds:uri="http://schemas.microsoft.com/office/2006/metadata/properties"/>
-    <ds:schemaRef ds:uri="http://schemas.microsoft.com/office/infopath/2007/PartnerControls"/>
-    <ds:schemaRef ds:uri="http://schemas.microsoft.com/sharepoint/v3"/>
-    <ds:schemaRef ds:uri="212980c9-5617-46ce-99ad-a376bd4152d0"/>
-    <ds:schemaRef ds:uri="0ecd88e7-26cc-4a6b-8b5c-6a9962e64f6a"/>
+    <ds:schemaRef ds:uri="http://schemas.openxmlformats.org/officeDocument/2006/bibliography"/>
   </ds:schemaRefs>
 </ds:datastoreItem>
 </file>
@@ -6384,9 +6244,13 @@
 </file>
 
 <file path=customXml/itemProps4.xml><?xml version="1.0" encoding="utf-8"?>
-<ds:datastoreItem xmlns:ds="http://schemas.openxmlformats.org/officeDocument/2006/customXml" ds:itemID="{D7A003FC-89FC-4320-9A93-DBEA7E2F4C59}">
+<ds:datastoreItem xmlns:ds="http://schemas.openxmlformats.org/officeDocument/2006/customXml" ds:itemID="{33307C42-A627-4970-BC11-0EFB0BA59FEE}">
   <ds:schemaRefs>
-    <ds:schemaRef ds:uri="http://schemas.openxmlformats.org/officeDocument/2006/bibliography"/>
+    <ds:schemaRef ds:uri="http://schemas.microsoft.com/office/2006/metadata/properties"/>
+    <ds:schemaRef ds:uri="http://schemas.microsoft.com/office/infopath/2007/PartnerControls"/>
+    <ds:schemaRef ds:uri="http://schemas.microsoft.com/sharepoint/v3"/>
+    <ds:schemaRef ds:uri="212980c9-5617-46ce-99ad-a376bd4152d0"/>
+    <ds:schemaRef ds:uri="0ecd88e7-26cc-4a6b-8b5c-6a9962e64f6a"/>
   </ds:schemaRefs>
 </ds:datastoreItem>
 </file>
</xml_diff>

<commit_message>
changes requested by Adam to make all the fields bold
</commit_message>
<xml_diff>
--- a/Templates/02-employee-review-kpis.docx
+++ b/Templates/02-employee-review-kpis.docx
@@ -1433,14 +1433,45 @@
         <w:pStyle w:val="Heading2"/>
       </w:pPr>
       <w:bookmarkStart w:id="0" w:name="_Toc164678487"/>
-      <w:r>
-        <w:t>{{ EMPLOYEE NAME }} – Annual Review KPIs</w:t>
+      <w:proofErr w:type="gramStart"/>
+      <w:r>
+        <w:t>{{ EMPLOYEE</w:t>
+      </w:r>
+      <w:proofErr w:type="gramEnd"/>
+      <w:r>
+        <w:t xml:space="preserve"> NAME }} – Annual Review KPIs</w:t>
       </w:r>
       <w:bookmarkEnd w:id="0"/>
     </w:p>
     <w:p>
       <w:r>
         <w:t>See spreadsheet</w:t>
+      </w:r>
+    </w:p>
+    <w:p>
+      <w:pPr>
+        <w:rPr>
+          <w:rFonts w:cs="Times New Roman"/>
+          <w:b/>
+          <w:bCs/>
+          <w:szCs w:val="20"/>
+        </w:rPr>
+      </w:pPr>
+      <w:proofErr w:type="gramStart"/>
+      <w:r>
+        <w:rPr>
+          <w:b/>
+          <w:bCs/>
+        </w:rPr>
+        <w:t>{{ LINK</w:t>
+      </w:r>
+      <w:proofErr w:type="gramEnd"/>
+      <w:r>
+        <w:rPr>
+          <w:b/>
+          <w:bCs/>
+        </w:rPr>
+        <w:t xml:space="preserve"> TO KPIS EXCEL }}</w:t>
       </w:r>
     </w:p>
     <w:p>
@@ -1450,17 +1481,6 @@
           <w:szCs w:val="20"/>
         </w:rPr>
       </w:pPr>
-      <w:r>
-        <w:t>{{ LINK TO KPIS EXCEL }}</w:t>
-      </w:r>
-    </w:p>
-    <w:p>
-      <w:pPr>
-        <w:rPr>
-          <w:rFonts w:cs="Times New Roman"/>
-          <w:szCs w:val="20"/>
-        </w:rPr>
-      </w:pPr>
     </w:p>
     <w:p>
       <w:pPr>
@@ -1530,13 +1550,23 @@
         <w:lastRenderedPageBreak/>
         <w:t xml:space="preserve">Figure: </w:t>
       </w:r>
-      <w:r>
-        <w:rPr>
-          <w:b/>
-          <w:bCs/>
-          <w:lang w:eastAsia="zh-CN"/>
-        </w:rPr>
-        <w:t>{{ EMPLOYEE NAME }}</w:t>
+      <w:proofErr w:type="gramStart"/>
+      <w:r>
+        <w:rPr>
+          <w:b/>
+          <w:bCs/>
+          <w:lang w:eastAsia="zh-CN"/>
+        </w:rPr>
+        <w:t>{{ EMPLOYEE</w:t>
+      </w:r>
+      <w:proofErr w:type="gramEnd"/>
+      <w:r>
+        <w:rPr>
+          <w:b/>
+          <w:bCs/>
+          <w:lang w:eastAsia="zh-CN"/>
+        </w:rPr>
+        <w:t xml:space="preserve"> NAME }}</w:t>
       </w:r>
       <w:r>
         <w:rPr>
@@ -1655,14 +1685,28 @@
     <w:p>
       <w:pPr>
         <w:rPr>
-          <w:lang w:eastAsia="zh-CN"/>
-        </w:rPr>
-      </w:pPr>
-      <w:r>
-        <w:rPr>
-          <w:lang w:eastAsia="zh-CN"/>
-        </w:rPr>
-        <w:t>{{ CLIENT RETRO NOTES }}</w:t>
+          <w:b/>
+          <w:bCs/>
+          <w:lang w:eastAsia="zh-CN"/>
+        </w:rPr>
+      </w:pPr>
+      <w:proofErr w:type="gramStart"/>
+      <w:r>
+        <w:rPr>
+          <w:b/>
+          <w:bCs/>
+          <w:lang w:eastAsia="zh-CN"/>
+        </w:rPr>
+        <w:t>{{ CLIENT</w:t>
+      </w:r>
+      <w:proofErr w:type="gramEnd"/>
+      <w:r>
+        <w:rPr>
+          <w:b/>
+          <w:bCs/>
+          <w:lang w:eastAsia="zh-CN"/>
+        </w:rPr>
+        <w:t xml:space="preserve"> RETRO NOTES }}</w:t>
       </w:r>
     </w:p>
     <w:p>
@@ -1712,14 +1756,28 @@
     <w:p>
       <w:pPr>
         <w:rPr>
-          <w:lang w:eastAsia="zh-CN"/>
-        </w:rPr>
-      </w:pPr>
-      <w:r>
-        <w:rPr>
-          <w:lang w:eastAsia="zh-CN"/>
-        </w:rPr>
-        <w:t>{{ PEERS RETRO SUMMARY }}</w:t>
+          <w:b/>
+          <w:bCs/>
+          <w:lang w:eastAsia="zh-CN"/>
+        </w:rPr>
+      </w:pPr>
+      <w:proofErr w:type="gramStart"/>
+      <w:r>
+        <w:rPr>
+          <w:b/>
+          <w:bCs/>
+          <w:lang w:eastAsia="zh-CN"/>
+        </w:rPr>
+        <w:t>{{ PEERS</w:t>
+      </w:r>
+      <w:proofErr w:type="gramEnd"/>
+      <w:r>
+        <w:rPr>
+          <w:b/>
+          <w:bCs/>
+          <w:lang w:eastAsia="zh-CN"/>
+        </w:rPr>
+        <w:t xml:space="preserve"> RETRO SUMMARY }}</w:t>
       </w:r>
     </w:p>
     <w:p>
@@ -1777,23 +1835,33 @@
     <w:p>
       <w:pPr>
         <w:rPr>
-          <w:lang w:eastAsia="zh-CN"/>
-        </w:rPr>
-      </w:pPr>
-      <w:r>
-        <w:rPr>
+          <w:b/>
+          <w:bCs/>
+          <w:lang w:eastAsia="zh-CN"/>
+        </w:rPr>
+      </w:pPr>
+      <w:proofErr w:type="gramStart"/>
+      <w:r>
+        <w:rPr>
+          <w:b/>
+          <w:bCs/>
           <w:lang w:eastAsia="zh-CN"/>
         </w:rPr>
         <w:t xml:space="preserve">{{ </w:t>
       </w:r>
       <w:r>
         <w:rPr>
+          <w:b/>
+          <w:bCs/>
           <w:lang w:eastAsia="zh-CN"/>
         </w:rPr>
         <w:t>STATE</w:t>
       </w:r>
-      <w:r>
-        <w:rPr>
+      <w:proofErr w:type="gramEnd"/>
+      <w:r>
+        <w:rPr>
+          <w:b/>
+          <w:bCs/>
           <w:lang w:eastAsia="zh-CN"/>
         </w:rPr>
         <w:t xml:space="preserve"> MANAGER RETRO SUMMARY }}</w:t>
@@ -1848,14 +1916,28 @@
     <w:p>
       <w:pPr>
         <w:rPr>
-          <w:lang w:eastAsia="zh-CN"/>
-        </w:rPr>
-      </w:pPr>
-      <w:r>
-        <w:rPr>
-          <w:lang w:eastAsia="zh-CN"/>
-        </w:rPr>
-        <w:t>{{ REVIEW MANAGER RETRO SUMMARY }}</w:t>
+          <w:b/>
+          <w:bCs/>
+          <w:lang w:eastAsia="zh-CN"/>
+        </w:rPr>
+      </w:pPr>
+      <w:proofErr w:type="gramStart"/>
+      <w:r>
+        <w:rPr>
+          <w:b/>
+          <w:bCs/>
+          <w:lang w:eastAsia="zh-CN"/>
+        </w:rPr>
+        <w:t>{{ REVIEW</w:t>
+      </w:r>
+      <w:proofErr w:type="gramEnd"/>
+      <w:r>
+        <w:rPr>
+          <w:b/>
+          <w:bCs/>
+          <w:lang w:eastAsia="zh-CN"/>
+        </w:rPr>
+        <w:t xml:space="preserve"> MANAGER RETRO SUMMARY }}</w:t>
       </w:r>
     </w:p>
     <w:p>
@@ -1936,12 +2018,21 @@
         </w:rPr>
         <w:t xml:space="preserve">Figure: </w:t>
       </w:r>
-      <w:r>
-        <w:rPr>
-          <w:b/>
-          <w:bCs/>
-        </w:rPr>
-        <w:t>{{ EMPLOYEE NAME }}’s</w:t>
+      <w:proofErr w:type="gramStart"/>
+      <w:r>
+        <w:rPr>
+          <w:b/>
+          <w:bCs/>
+        </w:rPr>
+        <w:t>{{ EMPLOYEE</w:t>
+      </w:r>
+      <w:proofErr w:type="gramEnd"/>
+      <w:r>
+        <w:rPr>
+          <w:b/>
+          <w:bCs/>
+        </w:rPr>
+        <w:t xml:space="preserve"> NAME }}’s</w:t>
       </w:r>
       <w:r>
         <w:rPr>
@@ -1952,9 +2043,28 @@
       </w:r>
     </w:p>
     <w:p>
-      <w:r>
+      <w:pPr>
+        <w:rPr>
+          <w:b/>
+          <w:bCs/>
+        </w:rPr>
+      </w:pPr>
+      <w:proofErr w:type="gramStart"/>
+      <w:r>
+        <w:rPr>
+          <w:b/>
+          <w:bCs/>
+        </w:rPr>
         <w:lastRenderedPageBreak/>
-        <w:t>{{ LINK TO TRELLO }}</w:t>
+        <w:t>{{ LINK</w:t>
+      </w:r>
+      <w:proofErr w:type="gramEnd"/>
+      <w:r>
+        <w:rPr>
+          <w:b/>
+          <w:bCs/>
+        </w:rPr>
+        <w:t xml:space="preserve"> TO TRELLO }}</w:t>
       </w:r>
     </w:p>
     <w:p>
@@ -2020,13 +2130,23 @@
         </w:rPr>
         <w:t xml:space="preserve">Figure: </w:t>
       </w:r>
-      <w:r>
-        <w:rPr>
-          <w:b/>
-          <w:bCs/>
-          <w:lang w:eastAsia="zh-CN"/>
-        </w:rPr>
-        <w:t xml:space="preserve">{{ EMPLOYEE NAME }} has done {{ NUMBER }} </w:t>
+      <w:proofErr w:type="gramStart"/>
+      <w:r>
+        <w:rPr>
+          <w:b/>
+          <w:bCs/>
+          <w:lang w:eastAsia="zh-CN"/>
+        </w:rPr>
+        <w:t>{{ EMPLOYEE</w:t>
+      </w:r>
+      <w:proofErr w:type="gramEnd"/>
+      <w:r>
+        <w:rPr>
+          <w:b/>
+          <w:bCs/>
+          <w:lang w:eastAsia="zh-CN"/>
+        </w:rPr>
+        <w:t xml:space="preserve"> NAME }} has done {{ NUMBER }} </w:t>
       </w:r>
       <w:r>
         <w:rPr>
@@ -2090,8 +2210,13 @@
       </w:r>
     </w:p>
     <w:p>
-      <w:r>
-        <w:t>{{ SCREENSHOT }}</w:t>
+      <w:proofErr w:type="gramStart"/>
+      <w:r>
+        <w:t>{{ SCREENSHOT</w:t>
+      </w:r>
+      <w:proofErr w:type="gramEnd"/>
+      <w:r>
+        <w:t xml:space="preserve"> }}</w:t>
       </w:r>
     </w:p>
     <w:p>
@@ -2113,6 +2238,7 @@
         </w:rPr>
         <w:t xml:space="preserve">Figure: </w:t>
       </w:r>
+      <w:proofErr w:type="gramStart"/>
       <w:r>
         <w:rPr>
           <w:rFonts w:ascii="Aptos" w:eastAsia="Times New Roman" w:hAnsi="Aptos"/>
@@ -2120,7 +2246,17 @@
           <w:bCs/>
           <w:lang w:eastAsia="zh-CN"/>
         </w:rPr>
-        <w:t>{{ EMPLOYEE NAME }}</w:t>
+        <w:t>{{ EMPLOYEE</w:t>
+      </w:r>
+      <w:proofErr w:type="gramEnd"/>
+      <w:r>
+        <w:rPr>
+          <w:rFonts w:ascii="Aptos" w:eastAsia="Times New Roman" w:hAnsi="Aptos"/>
+          <w:b/>
+          <w:bCs/>
+          <w:lang w:eastAsia="zh-CN"/>
+        </w:rPr>
+        <w:t xml:space="preserve"> NAME }}</w:t>
       </w:r>
       <w:r>
         <w:rPr>
@@ -2232,6 +2368,7 @@
         </w:rPr>
         <w:t xml:space="preserve">Figure: </w:t>
       </w:r>
+      <w:proofErr w:type="gramStart"/>
       <w:r>
         <w:rPr>
           <w:rFonts w:ascii="Aptos" w:eastAsia="Times New Roman" w:hAnsi="Aptos"/>
@@ -2239,8 +2376,9 @@
           <w:bCs/>
           <w:lang w:eastAsia="zh-CN"/>
         </w:rPr>
-        <w:t>{{ EMPLOYEE NAME }}</w:t>
-      </w:r>
+        <w:t>{{ EMPLOYEE</w:t>
+      </w:r>
+      <w:proofErr w:type="gramEnd"/>
       <w:r>
         <w:rPr>
           <w:rFonts w:ascii="Aptos" w:eastAsia="Times New Roman" w:hAnsi="Aptos"/>
@@ -2248,6 +2386,15 @@
           <w:bCs/>
           <w:lang w:eastAsia="zh-CN"/>
         </w:rPr>
+        <w:t xml:space="preserve"> NAME }}</w:t>
+      </w:r>
+      <w:r>
+        <w:rPr>
+          <w:rFonts w:ascii="Aptos" w:eastAsia="Times New Roman" w:hAnsi="Aptos"/>
+          <w:b/>
+          <w:bCs/>
+          <w:lang w:eastAsia="zh-CN"/>
+        </w:rPr>
         <w:t xml:space="preserve"> </w:t>
       </w:r>
       <w:r>
@@ -2268,8 +2415,21 @@
           <w:lang w:eastAsia="zh-CN"/>
         </w:rPr>
       </w:pPr>
-      <w:r>
-        <w:t>{{ LINK TO EMPLOYEE BENEFITS }}</w:t>
+      <w:proofErr w:type="gramStart"/>
+      <w:r>
+        <w:rPr>
+          <w:b/>
+          <w:bCs/>
+        </w:rPr>
+        <w:t>{{ LINK</w:t>
+      </w:r>
+      <w:proofErr w:type="gramEnd"/>
+      <w:r>
+        <w:rPr>
+          <w:b/>
+          <w:bCs/>
+        </w:rPr>
+        <w:t xml:space="preserve"> TO EMPLOYEE BENEFITS }}</w:t>
       </w:r>
     </w:p>
     <w:p>
@@ -2301,30 +2461,310 @@
       </w:r>
     </w:p>
     <w:p>
-      <w:r>
+      <w:proofErr w:type="gramStart"/>
+      <w:r>
+        <w:t>{{ SCREENSHOT</w:t>
+      </w:r>
+      <w:proofErr w:type="gramEnd"/>
+      <w:r>
+        <w:t xml:space="preserve"> }}</w:t>
+      </w:r>
+    </w:p>
+    <w:p>
+      <w:pPr>
+        <w:rPr>
+          <w:b/>
+          <w:bCs/>
+        </w:rPr>
+      </w:pPr>
+      <w:r>
+        <w:rPr>
+          <w:b/>
+          <w:bCs/>
+        </w:rPr>
+        <w:t xml:space="preserve">Figure: </w:t>
+      </w:r>
+      <w:proofErr w:type="gramStart"/>
+      <w:r>
+        <w:rPr>
+          <w:b/>
+          <w:bCs/>
+        </w:rPr>
+        <w:t>{{ EMPLOYEE</w:t>
+      </w:r>
+      <w:proofErr w:type="gramEnd"/>
+      <w:r>
+        <w:rPr>
+          <w:b/>
+          <w:bCs/>
+        </w:rPr>
+        <w:t xml:space="preserve"> NAME }} </w:t>
+      </w:r>
+      <w:r>
+        <w:rPr>
+          <w:b/>
+          <w:bCs/>
+        </w:rPr>
+        <w:t xml:space="preserve">done </w:t>
+      </w:r>
+      <w:r>
+        <w:rPr>
+          <w:b/>
+          <w:bCs/>
+        </w:rPr>
+        <w:t xml:space="preserve">{{ NUMBER }} </w:t>
+      </w:r>
+      <w:r>
+        <w:rPr>
+          <w:b/>
+          <w:bCs/>
+        </w:rPr>
+        <w:t>videos</w:t>
+      </w:r>
+    </w:p>
+    <w:p>
+      <w:pPr>
+        <w:rPr>
+          <w:b/>
+          <w:bCs/>
+          <w:lang w:eastAsia="zh-CN"/>
+        </w:rPr>
+      </w:pPr>
+      <w:proofErr w:type="gramStart"/>
+      <w:r>
+        <w:rPr>
+          <w:b/>
+          <w:bCs/>
+        </w:rPr>
+        <w:t>{{ LINK</w:t>
+      </w:r>
+      <w:proofErr w:type="gramEnd"/>
+      <w:r>
+        <w:rPr>
+          <w:b/>
+          <w:bCs/>
+        </w:rPr>
+        <w:t xml:space="preserve"> TO YOUTUBE PLAYLIST }}</w:t>
+      </w:r>
+    </w:p>
+    <w:p>
+      <w:pPr>
+        <w:pStyle w:val="Heading2"/>
+      </w:pPr>
+    </w:p>
+    <w:p>
+      <w:pPr>
+        <w:pStyle w:val="Heading2"/>
+      </w:pPr>
+      <w:bookmarkStart w:id="11" w:name="_Toc164678498"/>
+      <w:r>
+        <w:t xml:space="preserve">#11 Updates </w:t>
+      </w:r>
+      <w:r>
+        <w:t>–</w:t>
+      </w:r>
+      <w:r>
+        <w:t xml:space="preserve"> Rules</w:t>
+      </w:r>
+      <w:bookmarkEnd w:id="11"/>
+    </w:p>
+    <w:p>
+      <w:pPr>
+        <w:rPr>
+          <w:lang w:val="en-AU"/>
+        </w:rPr>
+      </w:pPr>
+      <w:r>
+        <w:rPr>
+          <w:lang w:val="en-AU"/>
+        </w:rPr>
+        <w:t>How many Rules have you done and what was the quality of your contribution like?</w:t>
+      </w:r>
+    </w:p>
+    <w:p>
+      <w:pPr>
+        <w:spacing w:before="100" w:beforeAutospacing="1" w:after="100" w:afterAutospacing="1"/>
+        <w:rPr>
+          <w:rFonts w:ascii="Aptos" w:eastAsia="Times New Roman" w:hAnsi="Aptos"/>
+          <w:lang w:eastAsia="zh-CN"/>
+        </w:rPr>
+      </w:pPr>
+      <w:r>
+        <w:rPr>
+          <w:noProof/>
+        </w:rPr>
         <w:t>{{ SCREENSHOT }}</w:t>
       </w:r>
     </w:p>
     <w:p>
       <w:pPr>
-        <w:rPr>
-          <w:b/>
-          <w:bCs/>
-        </w:rPr>
-      </w:pPr>
-      <w:r>
-        <w:rPr>
-          <w:b/>
-          <w:bCs/>
-        </w:rPr>
-        <w:t xml:space="preserve">Figure: {{ EMPLOYEE NAME }} </w:t>
-      </w:r>
-      <w:r>
-        <w:rPr>
-          <w:b/>
-          <w:bCs/>
-        </w:rPr>
-        <w:t xml:space="preserve">done </w:t>
+        <w:spacing w:before="100" w:beforeAutospacing="1" w:after="100" w:afterAutospacing="1"/>
+        <w:rPr>
+          <w:rFonts w:ascii="Aptos" w:eastAsia="Times New Roman" w:hAnsi="Aptos"/>
+          <w:b/>
+          <w:bCs/>
+          <w:lang w:eastAsia="zh-CN"/>
+        </w:rPr>
+      </w:pPr>
+      <w:r>
+        <w:rPr>
+          <w:rFonts w:ascii="Aptos" w:eastAsia="Times New Roman" w:hAnsi="Aptos"/>
+          <w:b/>
+          <w:bCs/>
+          <w:lang w:eastAsia="zh-CN"/>
+        </w:rPr>
+        <w:t xml:space="preserve">Figure: </w:t>
+      </w:r>
+      <w:proofErr w:type="gramStart"/>
+      <w:r>
+        <w:rPr>
+          <w:rFonts w:ascii="Aptos" w:eastAsia="Times New Roman" w:hAnsi="Aptos"/>
+          <w:b/>
+          <w:bCs/>
+          <w:lang w:eastAsia="zh-CN"/>
+        </w:rPr>
+        <w:t>{{ EMPLOYEE</w:t>
+      </w:r>
+      <w:proofErr w:type="gramEnd"/>
+      <w:r>
+        <w:rPr>
+          <w:rFonts w:ascii="Aptos" w:eastAsia="Times New Roman" w:hAnsi="Aptos"/>
+          <w:b/>
+          <w:bCs/>
+          <w:lang w:eastAsia="zh-CN"/>
+        </w:rPr>
+        <w:t xml:space="preserve"> NAME }}</w:t>
+      </w:r>
+      <w:r>
+        <w:rPr>
+          <w:rFonts w:ascii="Aptos" w:eastAsia="Times New Roman" w:hAnsi="Aptos"/>
+          <w:b/>
+          <w:bCs/>
+          <w:lang w:eastAsia="zh-CN"/>
+        </w:rPr>
+        <w:t xml:space="preserve"> edited </w:t>
+      </w:r>
+      <w:r>
+        <w:rPr>
+          <w:rFonts w:ascii="Aptos" w:eastAsia="Times New Roman" w:hAnsi="Aptos"/>
+          <w:b/>
+          <w:bCs/>
+          <w:lang w:eastAsia="zh-CN"/>
+        </w:rPr>
+        <w:t>{{ NUMBER }}</w:t>
+      </w:r>
+      <w:r>
+        <w:rPr>
+          <w:rFonts w:ascii="Aptos" w:eastAsia="Times New Roman" w:hAnsi="Aptos"/>
+          <w:b/>
+          <w:bCs/>
+          <w:lang w:eastAsia="zh-CN"/>
+        </w:rPr>
+        <w:t xml:space="preserve"> rules</w:t>
+      </w:r>
+    </w:p>
+    <w:p>
+      <w:pPr>
+        <w:spacing w:before="100" w:beforeAutospacing="1" w:after="100" w:afterAutospacing="1"/>
+        <w:rPr>
+          <w:b/>
+          <w:bCs/>
+        </w:rPr>
+      </w:pPr>
+      <w:proofErr w:type="gramStart"/>
+      <w:r>
+        <w:rPr>
+          <w:b/>
+          <w:bCs/>
+        </w:rPr>
+        <w:t>{{ LINK</w:t>
+      </w:r>
+      <w:proofErr w:type="gramEnd"/>
+      <w:r>
+        <w:rPr>
+          <w:b/>
+          <w:bCs/>
+        </w:rPr>
+        <w:t xml:space="preserve"> TO LIST OF THEIR RULES EDITS }}</w:t>
+      </w:r>
+    </w:p>
+    <w:p>
+      <w:pPr>
+        <w:pStyle w:val="Heading2"/>
+      </w:pPr>
+    </w:p>
+    <w:p>
+      <w:pPr>
+        <w:pStyle w:val="Heading2"/>
+      </w:pPr>
+      <w:bookmarkStart w:id="12" w:name="_Toc164678499"/>
+      <w:r>
+        <w:t>#12 Updates – Intranet</w:t>
+      </w:r>
+      <w:bookmarkEnd w:id="12"/>
+      <w:r>
+        <w:t xml:space="preserve"> </w:t>
+      </w:r>
+    </w:p>
+    <w:p>
+      <w:pPr>
+        <w:rPr>
+          <w:lang w:val="en-AU"/>
+        </w:rPr>
+      </w:pPr>
+      <w:r>
+        <w:rPr>
+          <w:lang w:val="en-AU"/>
+        </w:rPr>
+        <w:t>How many updates to standards in the intranet have you done and what was the quality of your contribution like?</w:t>
+      </w:r>
+    </w:p>
+    <w:p>
+      <w:proofErr w:type="gramStart"/>
+      <w:r>
+        <w:t>{{ SCREENSHOT</w:t>
+      </w:r>
+      <w:proofErr w:type="gramEnd"/>
+      <w:r>
+        <w:t xml:space="preserve"> }}</w:t>
+      </w:r>
+    </w:p>
+    <w:p>
+      <w:pPr>
+        <w:rPr>
+          <w:b/>
+          <w:bCs/>
+        </w:rPr>
+      </w:pPr>
+      <w:r>
+        <w:rPr>
+          <w:b/>
+          <w:bCs/>
+        </w:rPr>
+        <w:t xml:space="preserve">Figure: </w:t>
+      </w:r>
+      <w:proofErr w:type="gramStart"/>
+      <w:r>
+        <w:rPr>
+          <w:b/>
+          <w:bCs/>
+        </w:rPr>
+        <w:t>{{ EMPLOYEE</w:t>
+      </w:r>
+      <w:proofErr w:type="gramEnd"/>
+      <w:r>
+        <w:rPr>
+          <w:b/>
+          <w:bCs/>
+        </w:rPr>
+        <w:t xml:space="preserve"> NAME }} </w:t>
+      </w:r>
+      <w:r>
+        <w:rPr>
+          <w:b/>
+          <w:bCs/>
+        </w:rPr>
+        <w:t xml:space="preserve">edited </w:t>
       </w:r>
       <w:r>
         <w:rPr>
@@ -2338,17 +2778,31 @@
           <w:b/>
           <w:bCs/>
         </w:rPr>
-        <w:t>videos</w:t>
-      </w:r>
-    </w:p>
-    <w:p>
-      <w:pPr>
-        <w:rPr>
-          <w:lang w:eastAsia="zh-CN"/>
-        </w:rPr>
-      </w:pPr>
-      <w:r>
-        <w:t>{{ LINK TO YOUTUBE PLAYLIST }}</w:t>
+        <w:t>SharePoint items</w:t>
+      </w:r>
+    </w:p>
+    <w:p>
+      <w:pPr>
+        <w:rPr>
+          <w:b/>
+          <w:bCs/>
+        </w:rPr>
+      </w:pPr>
+      <w:proofErr w:type="gramStart"/>
+      <w:r>
+        <w:rPr>
+          <w:b/>
+          <w:bCs/>
+        </w:rPr>
+        <w:t>{{ LINK</w:t>
+      </w:r>
+      <w:proofErr w:type="gramEnd"/>
+      <w:r>
+        <w:rPr>
+          <w:b/>
+          <w:bCs/>
+        </w:rPr>
+        <w:t xml:space="preserve"> TO INTRANET EDITS }}</w:t>
       </w:r>
     </w:p>
     <w:p>
@@ -2360,17 +2814,11 @@
       <w:pPr>
         <w:pStyle w:val="Heading2"/>
       </w:pPr>
-      <w:bookmarkStart w:id="11" w:name="_Toc164678498"/>
-      <w:r>
-        <w:t xml:space="preserve">#11 Updates </w:t>
-      </w:r>
-      <w:r>
-        <w:t>–</w:t>
-      </w:r>
-      <w:r>
-        <w:t xml:space="preserve"> Rules</w:t>
-      </w:r>
-      <w:bookmarkEnd w:id="11"/>
+      <w:bookmarkStart w:id="13" w:name="_Toc164678500"/>
+      <w:r>
+        <w:t>#13 Updates – SugarLearning</w:t>
+      </w:r>
+      <w:bookmarkEnd w:id="13"/>
     </w:p>
     <w:p>
       <w:pPr>
@@ -2382,137 +2830,48 @@
         <w:rPr>
           <w:lang w:val="en-AU"/>
         </w:rPr>
-        <w:t>How many Rules have you done and what was the quality of your contribution like?</w:t>
-      </w:r>
-    </w:p>
-    <w:p>
-      <w:pPr>
-        <w:spacing w:before="100" w:beforeAutospacing="1" w:after="100" w:afterAutospacing="1"/>
-        <w:rPr>
-          <w:rFonts w:ascii="Aptos" w:eastAsia="Times New Roman" w:hAnsi="Aptos"/>
-          <w:lang w:eastAsia="zh-CN"/>
-        </w:rPr>
-      </w:pPr>
-      <w:r>
-        <w:rPr>
-          <w:noProof/>
-        </w:rPr>
-        <w:t>{{ SCREENSHOT }}</w:t>
-      </w:r>
-    </w:p>
-    <w:p>
-      <w:pPr>
-        <w:spacing w:before="100" w:beforeAutospacing="1" w:after="100" w:afterAutospacing="1"/>
-        <w:rPr>
-          <w:rFonts w:ascii="Aptos" w:eastAsia="Times New Roman" w:hAnsi="Aptos"/>
-          <w:b/>
-          <w:bCs/>
-          <w:lang w:eastAsia="zh-CN"/>
-        </w:rPr>
-      </w:pPr>
-      <w:r>
-        <w:rPr>
-          <w:rFonts w:ascii="Aptos" w:eastAsia="Times New Roman" w:hAnsi="Aptos"/>
-          <w:b/>
-          <w:bCs/>
-          <w:lang w:eastAsia="zh-CN"/>
+        <w:t>How many SugarLearning updates have you done and what was the quality of your contribution like?</w:t>
+      </w:r>
+    </w:p>
+    <w:p>
+      <w:proofErr w:type="gramStart"/>
+      <w:r>
+        <w:t>{{ SCREENSHOT</w:t>
+      </w:r>
+      <w:proofErr w:type="gramEnd"/>
+      <w:r>
+        <w:t xml:space="preserve"> }}</w:t>
+      </w:r>
+    </w:p>
+    <w:p>
+      <w:pPr>
+        <w:rPr>
+          <w:b/>
+          <w:bCs/>
+        </w:rPr>
+      </w:pPr>
+      <w:r>
+        <w:rPr>
+          <w:b/>
+          <w:bCs/>
         </w:rPr>
         <w:t xml:space="preserve">Figure: </w:t>
       </w:r>
-      <w:r>
-        <w:rPr>
-          <w:rFonts w:ascii="Aptos" w:eastAsia="Times New Roman" w:hAnsi="Aptos"/>
-          <w:b/>
-          <w:bCs/>
-          <w:lang w:eastAsia="zh-CN"/>
-        </w:rPr>
-        <w:t>{{ EMPLOYEE NAME }}</w:t>
-      </w:r>
-      <w:r>
-        <w:rPr>
-          <w:rFonts w:ascii="Aptos" w:eastAsia="Times New Roman" w:hAnsi="Aptos"/>
-          <w:b/>
-          <w:bCs/>
-          <w:lang w:eastAsia="zh-CN"/>
-        </w:rPr>
-        <w:t xml:space="preserve"> edited </w:t>
-      </w:r>
-      <w:r>
-        <w:rPr>
-          <w:rFonts w:ascii="Aptos" w:eastAsia="Times New Roman" w:hAnsi="Aptos"/>
-          <w:b/>
-          <w:bCs/>
-          <w:lang w:eastAsia="zh-CN"/>
-        </w:rPr>
-        <w:t>{{ NUMBER }}</w:t>
-      </w:r>
-      <w:r>
-        <w:rPr>
-          <w:rFonts w:ascii="Aptos" w:eastAsia="Times New Roman" w:hAnsi="Aptos"/>
-          <w:b/>
-          <w:bCs/>
-          <w:lang w:eastAsia="zh-CN"/>
-        </w:rPr>
-        <w:t xml:space="preserve"> rules</w:t>
-      </w:r>
-    </w:p>
-    <w:p>
-      <w:pPr>
-        <w:spacing w:before="100" w:beforeAutospacing="1" w:after="100" w:afterAutospacing="1"/>
-      </w:pPr>
-      <w:r>
-        <w:t>{{ LINK TO LIST OF THEIR RULES EDITS }}</w:t>
-      </w:r>
-    </w:p>
-    <w:p>
-      <w:pPr>
-        <w:pStyle w:val="Heading2"/>
-      </w:pPr>
-    </w:p>
-    <w:p>
-      <w:pPr>
-        <w:pStyle w:val="Heading2"/>
-      </w:pPr>
-      <w:bookmarkStart w:id="12" w:name="_Toc164678499"/>
-      <w:r>
-        <w:t>#12 Updates – Intranet</w:t>
-      </w:r>
-      <w:bookmarkEnd w:id="12"/>
-      <w:r>
-        <w:t xml:space="preserve"> </w:t>
-      </w:r>
-    </w:p>
-    <w:p>
-      <w:pPr>
-        <w:rPr>
-          <w:lang w:val="en-AU"/>
-        </w:rPr>
-      </w:pPr>
-      <w:r>
-        <w:rPr>
-          <w:lang w:val="en-AU"/>
-        </w:rPr>
-        <w:t>How many updates to standards in the intranet have you done and what was the quality of your contribution like?</w:t>
-      </w:r>
-    </w:p>
-    <w:p>
-      <w:r>
-        <w:t>{{ SCREENSHOT }}</w:t>
-      </w:r>
-    </w:p>
-    <w:p>
-      <w:pPr>
-        <w:rPr>
-          <w:b/>
-          <w:bCs/>
-        </w:rPr>
-      </w:pPr>
-      <w:r>
-        <w:rPr>
-          <w:b/>
-          <w:bCs/>
-        </w:rPr>
-        <w:t xml:space="preserve">Figure: {{ EMPLOYEE NAME }} </w:t>
+      <w:proofErr w:type="gramStart"/>
+      <w:r>
+        <w:rPr>
+          <w:b/>
+          <w:bCs/>
+        </w:rPr>
+        <w:t>{{ EMPLOYEE</w:t>
+      </w:r>
+      <w:proofErr w:type="gramEnd"/>
+      <w:r>
+        <w:rPr>
+          <w:b/>
+          <w:bCs/>
+        </w:rPr>
+        <w:t xml:space="preserve"> NAME }} </w:t>
       </w:r>
       <w:r>
         <w:rPr>
@@ -2533,94 +2892,34 @@
           <w:b/>
           <w:bCs/>
         </w:rPr>
-        <w:t>SharePoint items</w:t>
-      </w:r>
-    </w:p>
-    <w:p>
-      <w:r>
-        <w:t>{{ LINK TO INTRANET EDITS }}</w:t>
-      </w:r>
-    </w:p>
-    <w:p>
-      <w:pPr>
-        <w:pStyle w:val="Heading2"/>
-      </w:pPr>
-    </w:p>
-    <w:p>
-      <w:pPr>
-        <w:pStyle w:val="Heading2"/>
-      </w:pPr>
-      <w:bookmarkStart w:id="13" w:name="_Toc164678500"/>
-      <w:r>
-        <w:t>#13 Updates – SugarLearning</w:t>
-      </w:r>
-      <w:bookmarkEnd w:id="13"/>
-    </w:p>
-    <w:p>
-      <w:pPr>
-        <w:rPr>
-          <w:lang w:val="en-AU"/>
-        </w:rPr>
-      </w:pPr>
-      <w:r>
-        <w:rPr>
-          <w:lang w:val="en-AU"/>
-        </w:rPr>
-        <w:t>How many SugarLearning updates have you done and what was the quality of your contribution like?</w:t>
-      </w:r>
-    </w:p>
-    <w:p>
-      <w:r>
-        <w:t>{{ SCREENSHOT }}</w:t>
-      </w:r>
-    </w:p>
-    <w:p>
-      <w:pPr>
-        <w:rPr>
-          <w:b/>
-          <w:bCs/>
-        </w:rPr>
-      </w:pPr>
-      <w:r>
-        <w:rPr>
-          <w:b/>
-          <w:bCs/>
-        </w:rPr>
-        <w:t xml:space="preserve">Figure: {{ EMPLOYEE NAME }} </w:t>
-      </w:r>
-      <w:r>
-        <w:rPr>
-          <w:b/>
-          <w:bCs/>
-        </w:rPr>
-        <w:t xml:space="preserve">edited </w:t>
-      </w:r>
-      <w:r>
-        <w:rPr>
-          <w:b/>
-          <w:bCs/>
-        </w:rPr>
-        <w:t xml:space="preserve">{{ NUMBER }} </w:t>
-      </w:r>
-      <w:r>
-        <w:rPr>
-          <w:b/>
-          <w:bCs/>
-        </w:rPr>
         <w:t>SugarLearning items</w:t>
       </w:r>
     </w:p>
     <w:p>
       <w:pPr>
         <w:rPr>
-          <w:lang w:eastAsia="zh-CN"/>
-        </w:rPr>
-      </w:pPr>
-      <w:r>
-        <w:rPr>
-          <w:lang w:eastAsia="zh-CN"/>
-        </w:rPr>
-        <w:t>{{ LINK TO SUGARLEARNING UPDATES }}</w:t>
+          <w:b/>
+          <w:bCs/>
+          <w:lang w:eastAsia="zh-CN"/>
+        </w:rPr>
+      </w:pPr>
+      <w:proofErr w:type="gramStart"/>
+      <w:r>
+        <w:rPr>
+          <w:b/>
+          <w:bCs/>
+          <w:lang w:eastAsia="zh-CN"/>
+        </w:rPr>
+        <w:t>{{ LINK</w:t>
+      </w:r>
+      <w:proofErr w:type="gramEnd"/>
+      <w:r>
+        <w:rPr>
+          <w:b/>
+          <w:bCs/>
+          <w:lang w:eastAsia="zh-CN"/>
+        </w:rPr>
+        <w:t xml:space="preserve"> TO SUGARLEARNING UPDATES }}</w:t>
       </w:r>
     </w:p>
     <w:p>
@@ -2683,13 +2982,23 @@
         </w:rPr>
         <w:t xml:space="preserve">Figure: </w:t>
       </w:r>
-      <w:r>
-        <w:rPr>
-          <w:b/>
-          <w:bCs/>
-          <w:lang w:eastAsia="zh-CN"/>
-        </w:rPr>
-        <w:t>{{ EMPLOYEE NAME }}</w:t>
+      <w:proofErr w:type="gramStart"/>
+      <w:r>
+        <w:rPr>
+          <w:b/>
+          <w:bCs/>
+          <w:lang w:eastAsia="zh-CN"/>
+        </w:rPr>
+        <w:t>{{ EMPLOYEE</w:t>
+      </w:r>
+      <w:proofErr w:type="gramEnd"/>
+      <w:r>
+        <w:rPr>
+          <w:b/>
+          <w:bCs/>
+          <w:lang w:eastAsia="zh-CN"/>
+        </w:rPr>
+        <w:t xml:space="preserve"> NAME }}</w:t>
       </w:r>
       <w:r>
         <w:rPr>
@@ -2779,23 +3088,44 @@
       </w:r>
     </w:p>
     <w:p>
-      <w:r>
-        <w:t>{{ SCREENSHOT }}</w:t>
-      </w:r>
-    </w:p>
-    <w:p>
-      <w:pPr>
-        <w:rPr>
-          <w:b/>
-          <w:bCs/>
-        </w:rPr>
-      </w:pPr>
-      <w:r>
-        <w:rPr>
-          <w:b/>
-          <w:bCs/>
-        </w:rPr>
-        <w:t xml:space="preserve">Figure: {{ EMPLOYEE NAME }} </w:t>
+      <w:proofErr w:type="gramStart"/>
+      <w:r>
+        <w:t>{{ SCREENSHOT</w:t>
+      </w:r>
+      <w:proofErr w:type="gramEnd"/>
+      <w:r>
+        <w:t xml:space="preserve"> }}</w:t>
+      </w:r>
+    </w:p>
+    <w:p>
+      <w:pPr>
+        <w:rPr>
+          <w:b/>
+          <w:bCs/>
+        </w:rPr>
+      </w:pPr>
+      <w:r>
+        <w:rPr>
+          <w:b/>
+          <w:bCs/>
+        </w:rPr>
+        <w:t xml:space="preserve">Figure: </w:t>
+      </w:r>
+      <w:proofErr w:type="gramStart"/>
+      <w:r>
+        <w:rPr>
+          <w:b/>
+          <w:bCs/>
+        </w:rPr>
+        <w:t>{{ EMPLOYEE</w:t>
+      </w:r>
+      <w:proofErr w:type="gramEnd"/>
+      <w:r>
+        <w:rPr>
+          <w:b/>
+          <w:bCs/>
+        </w:rPr>
+        <w:t xml:space="preserve"> NAME }} </w:t>
       </w:r>
       <w:r>
         <w:rPr>
@@ -2824,15 +3154,30 @@
         <w:spacing w:before="100" w:beforeAutospacing="1" w:after="100" w:afterAutospacing="1"/>
         <w:rPr>
           <w:rFonts w:ascii="Aptos" w:eastAsia="Times New Roman" w:hAnsi="Aptos"/>
-          <w:lang w:eastAsia="zh-CN"/>
-        </w:rPr>
-      </w:pPr>
+          <w:b/>
+          <w:bCs/>
+          <w:lang w:eastAsia="zh-CN"/>
+        </w:rPr>
+      </w:pPr>
+      <w:proofErr w:type="gramStart"/>
       <w:r>
         <w:rPr>
           <w:rFonts w:ascii="Aptos" w:eastAsia="Times New Roman" w:hAnsi="Aptos"/>
-          <w:lang w:eastAsia="zh-CN"/>
-        </w:rPr>
-        <w:t>{{ LINK TO CTF DATA }}</w:t>
+          <w:b/>
+          <w:bCs/>
+          <w:lang w:eastAsia="zh-CN"/>
+        </w:rPr>
+        <w:t>{{ LINK</w:t>
+      </w:r>
+      <w:proofErr w:type="gramEnd"/>
+      <w:r>
+        <w:rPr>
+          <w:rFonts w:ascii="Aptos" w:eastAsia="Times New Roman" w:hAnsi="Aptos"/>
+          <w:b/>
+          <w:bCs/>
+          <w:lang w:eastAsia="zh-CN"/>
+        </w:rPr>
+        <w:t xml:space="preserve"> TO CTF DATA }}</w:t>
       </w:r>
     </w:p>
     <w:p>
@@ -2939,6 +3284,7 @@
         </w:rPr>
         <w:t xml:space="preserve">Figure: </w:t>
       </w:r>
+      <w:proofErr w:type="gramStart"/>
       <w:r>
         <w:rPr>
           <w:rFonts w:ascii="Aptos" w:eastAsia="Times New Roman" w:hAnsi="Aptos"/>
@@ -2946,8 +3292,9 @@
           <w:bCs/>
           <w:lang w:eastAsia="zh-CN"/>
         </w:rPr>
-        <w:t>{{ EMPLOYEE NAME }}</w:t>
-      </w:r>
+        <w:t>{{ EMPLOYEE</w:t>
+      </w:r>
+      <w:proofErr w:type="gramEnd"/>
       <w:r>
         <w:rPr>
           <w:rFonts w:ascii="Aptos" w:eastAsia="Times New Roman" w:hAnsi="Aptos"/>
@@ -2955,6 +3302,15 @@
           <w:bCs/>
           <w:lang w:eastAsia="zh-CN"/>
         </w:rPr>
+        <w:t xml:space="preserve"> NAME }}</w:t>
+      </w:r>
+      <w:r>
+        <w:rPr>
+          <w:rFonts w:ascii="Aptos" w:eastAsia="Times New Roman" w:hAnsi="Aptos"/>
+          <w:b/>
+          <w:bCs/>
+          <w:lang w:eastAsia="zh-CN"/>
+        </w:rPr>
         <w:t xml:space="preserve"> did </w:t>
       </w:r>
       <w:r>
@@ -2973,8 +3329,19 @@
           <w:bCs/>
           <w:lang w:eastAsia="zh-CN"/>
         </w:rPr>
-        <w:t xml:space="preserve"> checked bys</w:t>
-      </w:r>
+        <w:t xml:space="preserve"> checked </w:t>
+      </w:r>
+      <w:proofErr w:type="spellStart"/>
+      <w:r>
+        <w:rPr>
+          <w:rFonts w:ascii="Aptos" w:eastAsia="Times New Roman" w:hAnsi="Aptos"/>
+          <w:b/>
+          <w:bCs/>
+          <w:lang w:eastAsia="zh-CN"/>
+        </w:rPr>
+        <w:t>bys</w:t>
+      </w:r>
+      <w:proofErr w:type="spellEnd"/>
     </w:p>
     <w:p>
       <w:pPr>
@@ -3041,6 +3408,7 @@
       </w:r>
     </w:p>
     <w:p>
+      <w:proofErr w:type="gramStart"/>
       <w:r>
         <w:t>{{</w:t>
       </w:r>
@@ -3050,6 +3418,7 @@
       <w:r>
         <w:t>SCREENSHOT</w:t>
       </w:r>
+      <w:proofErr w:type="gramEnd"/>
       <w:r>
         <w:t xml:space="preserve"> }}</w:t>
       </w:r>
@@ -3071,7 +3440,27 @@
           <w:bCs/>
           <w:lang w:eastAsia="zh-CN"/>
         </w:rPr>
-        <w:t>Figure: {{ EMPLOYEE NAME }} has {{ NUMBER }} emails in their inbox</w:t>
+        <w:t xml:space="preserve">Figure: </w:t>
+      </w:r>
+      <w:proofErr w:type="gramStart"/>
+      <w:r>
+        <w:rPr>
+          <w:rFonts w:ascii="Aptos" w:eastAsia="Times New Roman" w:hAnsi="Aptos"/>
+          <w:b/>
+          <w:bCs/>
+          <w:lang w:eastAsia="zh-CN"/>
+        </w:rPr>
+        <w:t>{{ EMPLOYEE</w:t>
+      </w:r>
+      <w:proofErr w:type="gramEnd"/>
+      <w:r>
+        <w:rPr>
+          <w:rFonts w:ascii="Aptos" w:eastAsia="Times New Roman" w:hAnsi="Aptos"/>
+          <w:b/>
+          <w:bCs/>
+          <w:lang w:eastAsia="zh-CN"/>
+        </w:rPr>
+        <w:t xml:space="preserve"> NAME }} has {{ NUMBER }} emails in their inbox</w:t>
       </w:r>
     </w:p>
     <w:p>
@@ -3126,8 +3515,13 @@
       </w:r>
     </w:p>
     <w:p>
-      <w:r>
-        <w:t>{{ SCREENSHOT }}</w:t>
+      <w:proofErr w:type="gramStart"/>
+      <w:r>
+        <w:t>{{ SCREENSHOT</w:t>
+      </w:r>
+      <w:proofErr w:type="gramEnd"/>
+      <w:r>
+        <w:t xml:space="preserve"> }}</w:t>
       </w:r>
     </w:p>
     <w:p>
@@ -3147,7 +3541,27 @@
           <w:bCs/>
           <w:lang w:eastAsia="zh-CN"/>
         </w:rPr>
-        <w:t>Figure: {{ EMPLOYEE NAME }} has {{ NUMBER }} emails in their inbox</w:t>
+        <w:t xml:space="preserve">Figure: </w:t>
+      </w:r>
+      <w:proofErr w:type="gramStart"/>
+      <w:r>
+        <w:rPr>
+          <w:rFonts w:ascii="Aptos" w:eastAsia="Times New Roman" w:hAnsi="Aptos"/>
+          <w:b/>
+          <w:bCs/>
+          <w:lang w:eastAsia="zh-CN"/>
+        </w:rPr>
+        <w:t>{{ EMPLOYEE</w:t>
+      </w:r>
+      <w:proofErr w:type="gramEnd"/>
+      <w:r>
+        <w:rPr>
+          <w:rFonts w:ascii="Aptos" w:eastAsia="Times New Roman" w:hAnsi="Aptos"/>
+          <w:b/>
+          <w:bCs/>
+          <w:lang w:eastAsia="zh-CN"/>
+        </w:rPr>
+        <w:t xml:space="preserve"> NAME }} has {{ NUMBER }} emails in their inbox</w:t>
       </w:r>
     </w:p>
     <w:p>
@@ -3433,7 +3847,7 @@
         <w:sz w:val="14"/>
         <w:szCs w:val="14"/>
       </w:rPr>
-      <w:t>20/06/2024 2:22 PM</w:t>
+      <w:t>20/06/2024 2:28 PM</w:t>
     </w:r>
     <w:r>
       <w:rPr>
@@ -4163,13 +4577,23 @@
         <w:szCs w:val="14"/>
       </w:rPr>
     </w:pPr>
+    <w:proofErr w:type="gramStart"/>
     <w:r>
       <w:rPr>
         <w:color w:val="767171"/>
         <w:sz w:val="14"/>
         <w:szCs w:val="14"/>
       </w:rPr>
-      <w:t>www.ssw.com.au  |  info@ssw.com.au  |  + 61 2 9953 3000</w:t>
+      <w:t>www.ssw.com.au  |</w:t>
+    </w:r>
+    <w:proofErr w:type="gramEnd"/>
+    <w:r>
+      <w:rPr>
+        <w:color w:val="767171"/>
+        <w:sz w:val="14"/>
+        <w:szCs w:val="14"/>
+      </w:rPr>
+      <w:t xml:space="preserve">  info@ssw.com.au  |  + 61 2 9953 3000</w:t>
     </w:r>
   </w:p>
   <w:p>
@@ -4252,7 +4676,25 @@
         <w:sz w:val="14"/>
         <w:szCs w:val="14"/>
       </w:rPr>
-      <w:t>Enterprise Software Development  |  ABN: 21 069 371 900</w:t>
+      <w:t xml:space="preserve">Enterprise Software </w:t>
+    </w:r>
+    <w:proofErr w:type="gramStart"/>
+    <w:r>
+      <w:rPr>
+        <w:color w:val="767171"/>
+        <w:sz w:val="14"/>
+        <w:szCs w:val="14"/>
+      </w:rPr>
+      <w:t>Development  |</w:t>
+    </w:r>
+    <w:proofErr w:type="gramEnd"/>
+    <w:r>
+      <w:rPr>
+        <w:color w:val="767171"/>
+        <w:sz w:val="14"/>
+        <w:szCs w:val="14"/>
+      </w:rPr>
+      <w:t xml:space="preserve">  ABN: 21 069 371 900</w:t>
     </w:r>
   </w:p>
   <w:p>
@@ -5943,7 +6385,16 @@
 </file>
 
 <file path=customXml/item2.xml><?xml version="1.0" encoding="utf-8"?>
-<b:Sources xmlns:b="http://schemas.openxmlformats.org/officeDocument/2006/bibliography" xmlns="http://schemas.openxmlformats.org/officeDocument/2006/bibliography" SelectedStyle="\APASixthEditionOfficeOnline.xsl" StyleName="APA" Version="6"/>
+<p:properties xmlns:p="http://schemas.microsoft.com/office/2006/metadata/properties" xmlns:xsi="http://www.w3.org/2001/XMLSchema-instance" xmlns:pc="http://schemas.microsoft.com/office/infopath/2007/PartnerControls">
+  <documentManagement>
+    <_ip_UnifiedCompliancePolicyUIAction xmlns="http://schemas.microsoft.com/sharepoint/v3" xsi:nil="true"/>
+    <lcf76f155ced4ddcb4097134ff3c332f xmlns="212980c9-5617-46ce-99ad-a376bd4152d0">
+      <Terms xmlns="http://schemas.microsoft.com/office/infopath/2007/PartnerControls"/>
+    </lcf76f155ced4ddcb4097134ff3c332f>
+    <TaxCatchAll xmlns="0ecd88e7-26cc-4a6b-8b5c-6a9962e64f6a" xsi:nil="true"/>
+    <_ip_UnifiedCompliancePolicyProperties xmlns="http://schemas.microsoft.com/sharepoint/v3" xsi:nil="true"/>
+  </documentManagement>
+</p:properties>
 </file>
 
 <file path=customXml/item3.xml><?xml version="1.0" encoding="utf-8"?>
@@ -6195,16 +6646,7 @@
 </file>
 
 <file path=customXml/item4.xml><?xml version="1.0" encoding="utf-8"?>
-<p:properties xmlns:p="http://schemas.microsoft.com/office/2006/metadata/properties" xmlns:xsi="http://www.w3.org/2001/XMLSchema-instance" xmlns:pc="http://schemas.microsoft.com/office/infopath/2007/PartnerControls">
-  <documentManagement>
-    <_ip_UnifiedCompliancePolicyUIAction xmlns="http://schemas.microsoft.com/sharepoint/v3" xsi:nil="true"/>
-    <lcf76f155ced4ddcb4097134ff3c332f xmlns="212980c9-5617-46ce-99ad-a376bd4152d0">
-      <Terms xmlns="http://schemas.microsoft.com/office/infopath/2007/PartnerControls"/>
-    </lcf76f155ced4ddcb4097134ff3c332f>
-    <TaxCatchAll xmlns="0ecd88e7-26cc-4a6b-8b5c-6a9962e64f6a" xsi:nil="true"/>
-    <_ip_UnifiedCompliancePolicyProperties xmlns="http://schemas.microsoft.com/sharepoint/v3" xsi:nil="true"/>
-  </documentManagement>
-</p:properties>
+<b:Sources xmlns:b="http://schemas.openxmlformats.org/officeDocument/2006/bibliography" xmlns="http://schemas.openxmlformats.org/officeDocument/2006/bibliography" SelectedStyle="\APASixthEditionOfficeOnline.xsl" StyleName="APA" Version="6"/>
 </file>
 
 <file path=customXml/itemProps1.xml><?xml version="1.0" encoding="utf-8"?>
@@ -6216,9 +6658,13 @@
 </file>
 
 <file path=customXml/itemProps2.xml><?xml version="1.0" encoding="utf-8"?>
-<ds:datastoreItem xmlns:ds="http://schemas.openxmlformats.org/officeDocument/2006/customXml" ds:itemID="{D7A003FC-89FC-4320-9A93-DBEA7E2F4C59}">
+<ds:datastoreItem xmlns:ds="http://schemas.openxmlformats.org/officeDocument/2006/customXml" ds:itemID="{33307C42-A627-4970-BC11-0EFB0BA59FEE}">
   <ds:schemaRefs>
-    <ds:schemaRef ds:uri="http://schemas.openxmlformats.org/officeDocument/2006/bibliography"/>
+    <ds:schemaRef ds:uri="http://schemas.microsoft.com/office/2006/metadata/properties"/>
+    <ds:schemaRef ds:uri="http://schemas.microsoft.com/office/infopath/2007/PartnerControls"/>
+    <ds:schemaRef ds:uri="http://schemas.microsoft.com/sharepoint/v3"/>
+    <ds:schemaRef ds:uri="212980c9-5617-46ce-99ad-a376bd4152d0"/>
+    <ds:schemaRef ds:uri="0ecd88e7-26cc-4a6b-8b5c-6a9962e64f6a"/>
   </ds:schemaRefs>
 </ds:datastoreItem>
 </file>
@@ -6244,13 +6690,9 @@
 </file>
 
 <file path=customXml/itemProps4.xml><?xml version="1.0" encoding="utf-8"?>
-<ds:datastoreItem xmlns:ds="http://schemas.openxmlformats.org/officeDocument/2006/customXml" ds:itemID="{33307C42-A627-4970-BC11-0EFB0BA59FEE}">
+<ds:datastoreItem xmlns:ds="http://schemas.openxmlformats.org/officeDocument/2006/customXml" ds:itemID="{D7A003FC-89FC-4320-9A93-DBEA7E2F4C59}">
   <ds:schemaRefs>
-    <ds:schemaRef ds:uri="http://schemas.microsoft.com/office/2006/metadata/properties"/>
-    <ds:schemaRef ds:uri="http://schemas.microsoft.com/office/infopath/2007/PartnerControls"/>
-    <ds:schemaRef ds:uri="http://schemas.microsoft.com/sharepoint/v3"/>
-    <ds:schemaRef ds:uri="212980c9-5617-46ce-99ad-a376bd4152d0"/>
-    <ds:schemaRef ds:uri="0ecd88e7-26cc-4a6b-8b5c-6a9962e64f6a"/>
+    <ds:schemaRef ds:uri="http://schemas.openxmlformats.org/officeDocument/2006/bibliography"/>
   </ds:schemaRefs>
 </ds:datastoreItem>
 </file>
</xml_diff>

<commit_message>
remove excel and most kpi scores for things which are not that important
</commit_message>
<xml_diff>
--- a/Templates/02-employee-review-kpis.docx
+++ b/Templates/02-employee-review-kpis.docx
@@ -51,13 +51,43 @@
           <w:r>
             <w:fldChar w:fldCharType="separate"/>
           </w:r>
-          <w:hyperlink w:anchor="_Toc164678487" w:history="1">
+          <w:hyperlink w:anchor="_Toc173423898" w:history="1">
             <w:r>
               <w:rPr>
                 <w:rStyle w:val="Hyperlink"/>
                 <w:noProof/>
               </w:rPr>
-              <w:t>{{ EMPLOYEE NAME }} – Annual Review KPIs</w:t>
+              <w:t xml:space="preserve">#1 </w:t>
+            </w:r>
+            <w:r>
+              <w:rPr>
+                <w:rStyle w:val="Hyperlink"/>
+                <w:rFonts w:ascii="Segoe UI Emoji" w:hAnsi="Segoe UI Emoji" w:cs="Segoe UI Emoji"/>
+                <w:noProof/>
+              </w:rPr>
+              <w:t>⭐</w:t>
+            </w:r>
+            <w:r>
+              <w:rPr>
+                <w:rStyle w:val="Hyperlink"/>
+                <w:noProof/>
+              </w:rPr>
+              <w:t xml:space="preserve"> Clients – Billable - </w:t>
+            </w:r>
+            <w:r>
+              <w:rPr>
+                <w:rStyle w:val="Hyperlink"/>
+                <w:noProof/>
+                <w:highlight w:val="yellow"/>
+              </w:rPr>
+              <w:t>XXX</w:t>
+            </w:r>
+            <w:r>
+              <w:rPr>
+                <w:rStyle w:val="Hyperlink"/>
+                <w:noProof/>
+              </w:rPr>
+              <w:t xml:space="preserve"> / 10</w:t>
             </w:r>
             <w:r>
               <w:rPr>
@@ -78,7 +108,7 @@
                 <w:noProof/>
                 <w:webHidden/>
               </w:rPr>
-              <w:instrText xml:space="preserve"> PAGEREF _Toc164678487 \h </w:instrText>
+              <w:instrText xml:space="preserve"> PAGEREF _Toc173423898 \h </w:instrText>
             </w:r>
             <w:r>
               <w:rPr>
@@ -122,13 +152,13 @@
               <w:lang w:eastAsia="zh-CN"/>
             </w:rPr>
           </w:pPr>
-          <w:hyperlink w:anchor="_Toc164678488" w:history="1">
+          <w:hyperlink w:anchor="_Toc173423899" w:history="1">
             <w:r>
               <w:rPr>
                 <w:rStyle w:val="Hyperlink"/>
                 <w:noProof/>
               </w:rPr>
-              <w:t xml:space="preserve">#1 </w:t>
+              <w:t xml:space="preserve">#2 </w:t>
             </w:r>
             <w:r>
               <w:rPr>
@@ -143,7 +173,22 @@
                 <w:rStyle w:val="Hyperlink"/>
                 <w:noProof/>
               </w:rPr>
-              <w:t xml:space="preserve"> Clients – Billable</w:t>
+              <w:t xml:space="preserve"> Sentiment – Clients - </w:t>
+            </w:r>
+            <w:r>
+              <w:rPr>
+                <w:rStyle w:val="Hyperlink"/>
+                <w:noProof/>
+                <w:highlight w:val="yellow"/>
+              </w:rPr>
+              <w:t>XXX</w:t>
+            </w:r>
+            <w:r>
+              <w:rPr>
+                <w:rStyle w:val="Hyperlink"/>
+                <w:noProof/>
+              </w:rPr>
+              <w:t xml:space="preserve"> / 10</w:t>
             </w:r>
             <w:r>
               <w:rPr>
@@ -164,7 +209,7 @@
                 <w:noProof/>
                 <w:webHidden/>
               </w:rPr>
-              <w:instrText xml:space="preserve"> PAGEREF _Toc164678488 \h </w:instrText>
+              <w:instrText xml:space="preserve"> PAGEREF _Toc173423899 \h </w:instrText>
             </w:r>
             <w:r>
               <w:rPr>
@@ -184,7 +229,7 @@
                 <w:noProof/>
                 <w:webHidden/>
               </w:rPr>
-              <w:t>1</w:t>
+              <w:t>2</w:t>
             </w:r>
             <w:r>
               <w:rPr>
@@ -208,13 +253,13 @@
               <w:lang w:eastAsia="zh-CN"/>
             </w:rPr>
           </w:pPr>
-          <w:hyperlink w:anchor="_Toc164678489" w:history="1">
+          <w:hyperlink w:anchor="_Toc173423900" w:history="1">
             <w:r>
               <w:rPr>
                 <w:rStyle w:val="Hyperlink"/>
                 <w:noProof/>
               </w:rPr>
-              <w:t xml:space="preserve">#2 </w:t>
+              <w:t xml:space="preserve">#3 </w:t>
             </w:r>
             <w:r>
               <w:rPr>
@@ -229,7 +274,22 @@
                 <w:rStyle w:val="Hyperlink"/>
                 <w:noProof/>
               </w:rPr>
-              <w:t xml:space="preserve"> Sentiment – Clients</w:t>
+              <w:t xml:space="preserve"> Sentiment – Peers - </w:t>
+            </w:r>
+            <w:r>
+              <w:rPr>
+                <w:rStyle w:val="Hyperlink"/>
+                <w:noProof/>
+                <w:highlight w:val="yellow"/>
+              </w:rPr>
+              <w:t>XXX</w:t>
+            </w:r>
+            <w:r>
+              <w:rPr>
+                <w:rStyle w:val="Hyperlink"/>
+                <w:noProof/>
+              </w:rPr>
+              <w:t xml:space="preserve"> / 10</w:t>
             </w:r>
             <w:r>
               <w:rPr>
@@ -250,7 +310,7 @@
                 <w:noProof/>
                 <w:webHidden/>
               </w:rPr>
-              <w:instrText xml:space="preserve"> PAGEREF _Toc164678489 \h </w:instrText>
+              <w:instrText xml:space="preserve"> PAGEREF _Toc173423900 \h </w:instrText>
             </w:r>
             <w:r>
               <w:rPr>
@@ -294,13 +354,13 @@
               <w:lang w:eastAsia="zh-CN"/>
             </w:rPr>
           </w:pPr>
-          <w:hyperlink w:anchor="_Toc164678490" w:history="1">
+          <w:hyperlink w:anchor="_Toc173423901" w:history="1">
             <w:r>
               <w:rPr>
                 <w:rStyle w:val="Hyperlink"/>
                 <w:noProof/>
               </w:rPr>
-              <w:t xml:space="preserve">#3 </w:t>
+              <w:t xml:space="preserve">#4 </w:t>
             </w:r>
             <w:r>
               <w:rPr>
@@ -315,7 +375,22 @@
                 <w:rStyle w:val="Hyperlink"/>
                 <w:noProof/>
               </w:rPr>
-              <w:t xml:space="preserve"> Sentiment – Peers</w:t>
+              <w:t xml:space="preserve"> Sentiment - State Managers - </w:t>
+            </w:r>
+            <w:r>
+              <w:rPr>
+                <w:rStyle w:val="Hyperlink"/>
+                <w:noProof/>
+                <w:highlight w:val="yellow"/>
+              </w:rPr>
+              <w:t>XXX</w:t>
+            </w:r>
+            <w:r>
+              <w:rPr>
+                <w:rStyle w:val="Hyperlink"/>
+                <w:noProof/>
+              </w:rPr>
+              <w:t xml:space="preserve"> / 10</w:t>
             </w:r>
             <w:r>
               <w:rPr>
@@ -336,7 +411,7 @@
                 <w:noProof/>
                 <w:webHidden/>
               </w:rPr>
-              <w:instrText xml:space="preserve"> PAGEREF _Toc164678490 \h </w:instrText>
+              <w:instrText xml:space="preserve"> PAGEREF _Toc173423901 \h </w:instrText>
             </w:r>
             <w:r>
               <w:rPr>
@@ -380,13 +455,13 @@
               <w:lang w:eastAsia="zh-CN"/>
             </w:rPr>
           </w:pPr>
-          <w:hyperlink w:anchor="_Toc164678491" w:history="1">
+          <w:hyperlink w:anchor="_Toc173423902" w:history="1">
             <w:r>
               <w:rPr>
                 <w:rStyle w:val="Hyperlink"/>
                 <w:noProof/>
               </w:rPr>
-              <w:t xml:space="preserve">#4 </w:t>
+              <w:t xml:space="preserve">#5 </w:t>
             </w:r>
             <w:r>
               <w:rPr>
@@ -401,7 +476,22 @@
                 <w:rStyle w:val="Hyperlink"/>
                 <w:noProof/>
               </w:rPr>
-              <w:t xml:space="preserve"> Sentiment - State Managers</w:t>
+              <w:t xml:space="preserve"> Sentiment - Review Manager - </w:t>
+            </w:r>
+            <w:r>
+              <w:rPr>
+                <w:rStyle w:val="Hyperlink"/>
+                <w:noProof/>
+                <w:highlight w:val="yellow"/>
+              </w:rPr>
+              <w:t>XXX</w:t>
+            </w:r>
+            <w:r>
+              <w:rPr>
+                <w:rStyle w:val="Hyperlink"/>
+                <w:noProof/>
+              </w:rPr>
+              <w:t xml:space="preserve"> / 10</w:t>
             </w:r>
             <w:r>
               <w:rPr>
@@ -422,7 +512,7 @@
                 <w:noProof/>
                 <w:webHidden/>
               </w:rPr>
-              <w:instrText xml:space="preserve"> PAGEREF _Toc164678491 \h </w:instrText>
+              <w:instrText xml:space="preserve"> PAGEREF _Toc173423902 \h </w:instrText>
             </w:r>
             <w:r>
               <w:rPr>
@@ -466,13 +556,13 @@
               <w:lang w:eastAsia="zh-CN"/>
             </w:rPr>
           </w:pPr>
-          <w:hyperlink w:anchor="_Toc164678492" w:history="1">
+          <w:hyperlink w:anchor="_Toc173423903" w:history="1">
             <w:r>
               <w:rPr>
                 <w:rStyle w:val="Hyperlink"/>
                 <w:noProof/>
               </w:rPr>
-              <w:t xml:space="preserve">#5 </w:t>
+              <w:t xml:space="preserve">#6 </w:t>
             </w:r>
             <w:r>
               <w:rPr>
@@ -487,7 +577,38 @@
                 <w:rStyle w:val="Hyperlink"/>
                 <w:noProof/>
               </w:rPr>
-              <w:t xml:space="preserve"> Sentiment - Review Manager</w:t>
+              <w:t xml:space="preserve"> Last Year’s Goals </w:t>
+            </w:r>
+            <w:r>
+              <w:rPr>
+                <w:rStyle w:val="Hyperlink"/>
+                <w:rFonts w:ascii="Aptos Display" w:hAnsi="Aptos Display"/>
+                <w:noProof/>
+                <w:bdr w:val="none" w:sz="0" w:space="0" w:color="auto" w:frame="1"/>
+              </w:rPr>
+              <w:t>Progress (After Prep Tasks)</w:t>
+            </w:r>
+            <w:r>
+              <w:rPr>
+                <w:rStyle w:val="Hyperlink"/>
+                <w:noProof/>
+              </w:rPr>
+              <w:t xml:space="preserve"> - </w:t>
+            </w:r>
+            <w:r>
+              <w:rPr>
+                <w:rStyle w:val="Hyperlink"/>
+                <w:noProof/>
+                <w:highlight w:val="yellow"/>
+              </w:rPr>
+              <w:t>XXX</w:t>
+            </w:r>
+            <w:r>
+              <w:rPr>
+                <w:rStyle w:val="Hyperlink"/>
+                <w:noProof/>
+              </w:rPr>
+              <w:t xml:space="preserve"> / 10</w:t>
             </w:r>
             <w:r>
               <w:rPr>
@@ -508,7 +629,7 @@
                 <w:noProof/>
                 <w:webHidden/>
               </w:rPr>
-              <w:instrText xml:space="preserve"> PAGEREF _Toc164678492 \h </w:instrText>
+              <w:instrText xml:space="preserve"> PAGEREF _Toc173423903 \h </w:instrText>
             </w:r>
             <w:r>
               <w:rPr>
@@ -552,28 +673,13 @@
               <w:lang w:eastAsia="zh-CN"/>
             </w:rPr>
           </w:pPr>
-          <w:hyperlink w:anchor="_Toc164678493" w:history="1">
+          <w:hyperlink w:anchor="_Toc173423904" w:history="1">
             <w:r>
               <w:rPr>
                 <w:rStyle w:val="Hyperlink"/>
                 <w:noProof/>
               </w:rPr>
-              <w:t xml:space="preserve">#6 </w:t>
-            </w:r>
-            <w:r>
-              <w:rPr>
-                <w:rStyle w:val="Hyperlink"/>
-                <w:rFonts w:ascii="Segoe UI Emoji" w:hAnsi="Segoe UI Emoji" w:cs="Segoe UI Emoji"/>
-                <w:noProof/>
-              </w:rPr>
-              <w:t>⭐</w:t>
-            </w:r>
-            <w:r>
-              <w:rPr>
-                <w:rStyle w:val="Hyperlink"/>
-                <w:noProof/>
-              </w:rPr>
-              <w:t xml:space="preserve"> Last Year’s Goals</w:t>
+              <w:t>#7 Prospects – Spec Reviews</w:t>
             </w:r>
             <w:r>
               <w:rPr>
@@ -594,7 +700,7 @@
                 <w:noProof/>
                 <w:webHidden/>
               </w:rPr>
-              <w:instrText xml:space="preserve"> PAGEREF _Toc164678493 \h </w:instrText>
+              <w:instrText xml:space="preserve"> PAGEREF _Toc173423904 \h </w:instrText>
             </w:r>
             <w:r>
               <w:rPr>
@@ -614,7 +720,7 @@
                 <w:noProof/>
                 <w:webHidden/>
               </w:rPr>
-              <w:t>2</w:t>
+              <w:t>3</w:t>
             </w:r>
             <w:r>
               <w:rPr>
@@ -638,13 +744,13 @@
               <w:lang w:eastAsia="zh-CN"/>
             </w:rPr>
           </w:pPr>
-          <w:hyperlink w:anchor="_Toc164678494" w:history="1">
+          <w:hyperlink w:anchor="_Toc173423905" w:history="1">
             <w:r>
               <w:rPr>
                 <w:rStyle w:val="Hyperlink"/>
                 <w:noProof/>
               </w:rPr>
-              <w:t>#7 Prospects – Spec Reviews</w:t>
+              <w:t>#8 Prospects - Initial Meetings</w:t>
             </w:r>
             <w:r>
               <w:rPr>
@@ -665,7 +771,7 @@
                 <w:noProof/>
                 <w:webHidden/>
               </w:rPr>
-              <w:instrText xml:space="preserve"> PAGEREF _Toc164678494 \h </w:instrText>
+              <w:instrText xml:space="preserve"> PAGEREF _Toc173423905 \h </w:instrText>
             </w:r>
             <w:r>
               <w:rPr>
@@ -709,13 +815,13 @@
               <w:lang w:eastAsia="zh-CN"/>
             </w:rPr>
           </w:pPr>
-          <w:hyperlink w:anchor="_Toc164678495" w:history="1">
+          <w:hyperlink w:anchor="_Toc173423906" w:history="1">
             <w:r>
               <w:rPr>
                 <w:rStyle w:val="Hyperlink"/>
                 <w:noProof/>
               </w:rPr>
-              <w:t>#8 Prospects - Initial Meetings</w:t>
+              <w:t>#9 Exams</w:t>
             </w:r>
             <w:r>
               <w:rPr>
@@ -736,7 +842,7 @@
                 <w:noProof/>
                 <w:webHidden/>
               </w:rPr>
-              <w:instrText xml:space="preserve"> PAGEREF _Toc164678495 \h </w:instrText>
+              <w:instrText xml:space="preserve"> PAGEREF _Toc173423906 \h </w:instrText>
             </w:r>
             <w:r>
               <w:rPr>
@@ -780,13 +886,13 @@
               <w:lang w:eastAsia="zh-CN"/>
             </w:rPr>
           </w:pPr>
-          <w:hyperlink w:anchor="_Toc164678496" w:history="1">
+          <w:hyperlink w:anchor="_Toc173423907" w:history="1">
             <w:r>
               <w:rPr>
                 <w:rStyle w:val="Hyperlink"/>
                 <w:noProof/>
               </w:rPr>
-              <w:t>#9 Exams</w:t>
+              <w:t>#10 Videos</w:t>
             </w:r>
             <w:r>
               <w:rPr>
@@ -807,7 +913,7 @@
                 <w:noProof/>
                 <w:webHidden/>
               </w:rPr>
-              <w:instrText xml:space="preserve"> PAGEREF _Toc164678496 \h </w:instrText>
+              <w:instrText xml:space="preserve"> PAGEREF _Toc173423907 \h </w:instrText>
             </w:r>
             <w:r>
               <w:rPr>
@@ -851,13 +957,13 @@
               <w:lang w:eastAsia="zh-CN"/>
             </w:rPr>
           </w:pPr>
-          <w:hyperlink w:anchor="_Toc164678497" w:history="1">
+          <w:hyperlink w:anchor="_Toc173423908" w:history="1">
             <w:r>
               <w:rPr>
                 <w:rStyle w:val="Hyperlink"/>
                 <w:noProof/>
               </w:rPr>
-              <w:t>#10 Videos</w:t>
+              <w:t>#11 Updates – Rules</w:t>
             </w:r>
             <w:r>
               <w:rPr>
@@ -878,7 +984,7 @@
                 <w:noProof/>
                 <w:webHidden/>
               </w:rPr>
-              <w:instrText xml:space="preserve"> PAGEREF _Toc164678497 \h </w:instrText>
+              <w:instrText xml:space="preserve"> PAGEREF _Toc173423908 \h </w:instrText>
             </w:r>
             <w:r>
               <w:rPr>
@@ -922,13 +1028,13 @@
               <w:lang w:eastAsia="zh-CN"/>
             </w:rPr>
           </w:pPr>
-          <w:hyperlink w:anchor="_Toc164678498" w:history="1">
+          <w:hyperlink w:anchor="_Toc173423909" w:history="1">
             <w:r>
               <w:rPr>
                 <w:rStyle w:val="Hyperlink"/>
                 <w:noProof/>
               </w:rPr>
-              <w:t>#11 Updates – Rules</w:t>
+              <w:t>#12 Updates – Intranet</w:t>
             </w:r>
             <w:r>
               <w:rPr>
@@ -949,7 +1055,7 @@
                 <w:noProof/>
                 <w:webHidden/>
               </w:rPr>
-              <w:instrText xml:space="preserve"> PAGEREF _Toc164678498 \h </w:instrText>
+              <w:instrText xml:space="preserve"> PAGEREF _Toc173423909 \h </w:instrText>
             </w:r>
             <w:r>
               <w:rPr>
@@ -993,13 +1099,13 @@
               <w:lang w:eastAsia="zh-CN"/>
             </w:rPr>
           </w:pPr>
-          <w:hyperlink w:anchor="_Toc164678499" w:history="1">
+          <w:hyperlink w:anchor="_Toc173423910" w:history="1">
             <w:r>
               <w:rPr>
                 <w:rStyle w:val="Hyperlink"/>
                 <w:noProof/>
               </w:rPr>
-              <w:t>#12 Updates – Intranet</w:t>
+              <w:t>#13 Updates – SugarLearning</w:t>
             </w:r>
             <w:r>
               <w:rPr>
@@ -1020,7 +1126,7 @@
                 <w:noProof/>
                 <w:webHidden/>
               </w:rPr>
-              <w:instrText xml:space="preserve"> PAGEREF _Toc164678499 \h </w:instrText>
+              <w:instrText xml:space="preserve"> PAGEREF _Toc173423910 \h </w:instrText>
             </w:r>
             <w:r>
               <w:rPr>
@@ -1064,13 +1170,13 @@
               <w:lang w:eastAsia="zh-CN"/>
             </w:rPr>
           </w:pPr>
-          <w:hyperlink w:anchor="_Toc164678500" w:history="1">
+          <w:hyperlink w:anchor="_Toc173423911" w:history="1">
             <w:r>
               <w:rPr>
                 <w:rStyle w:val="Hyperlink"/>
                 <w:noProof/>
               </w:rPr>
-              <w:t>#13 Updates – SugarLearning</w:t>
+              <w:t>#14 Sprint Review Emails</w:t>
             </w:r>
             <w:r>
               <w:rPr>
@@ -1091,7 +1197,7 @@
                 <w:noProof/>
                 <w:webHidden/>
               </w:rPr>
-              <w:instrText xml:space="preserve"> PAGEREF _Toc164678500 \h </w:instrText>
+              <w:instrText xml:space="preserve"> PAGEREF _Toc173423911 \h </w:instrText>
             </w:r>
             <w:r>
               <w:rPr>
@@ -1111,7 +1217,7 @@
                 <w:noProof/>
                 <w:webHidden/>
               </w:rPr>
-              <w:t>4</w:t>
+              <w:t>5</w:t>
             </w:r>
             <w:r>
               <w:rPr>
@@ -1135,13 +1241,13 @@
               <w:lang w:eastAsia="zh-CN"/>
             </w:rPr>
           </w:pPr>
-          <w:hyperlink w:anchor="_Toc164678501" w:history="1">
+          <w:hyperlink w:anchor="_Toc173423912" w:history="1">
             <w:r>
               <w:rPr>
                 <w:rStyle w:val="Hyperlink"/>
                 <w:noProof/>
               </w:rPr>
-              <w:t>#14 Sprint Review Emails</w:t>
+              <w:t>#15 CTFs</w:t>
             </w:r>
             <w:r>
               <w:rPr>
@@ -1162,7 +1268,7 @@
                 <w:noProof/>
                 <w:webHidden/>
               </w:rPr>
-              <w:instrText xml:space="preserve"> PAGEREF _Toc164678501 \h </w:instrText>
+              <w:instrText xml:space="preserve"> PAGEREF _Toc173423912 \h </w:instrText>
             </w:r>
             <w:r>
               <w:rPr>
@@ -1182,7 +1288,7 @@
                 <w:noProof/>
                 <w:webHidden/>
               </w:rPr>
-              <w:t>4</w:t>
+              <w:t>5</w:t>
             </w:r>
             <w:r>
               <w:rPr>
@@ -1206,13 +1312,13 @@
               <w:lang w:eastAsia="zh-CN"/>
             </w:rPr>
           </w:pPr>
-          <w:hyperlink w:anchor="_Toc164678502" w:history="1">
+          <w:hyperlink w:anchor="_Toc173423913" w:history="1">
             <w:r>
               <w:rPr>
                 <w:rStyle w:val="Hyperlink"/>
                 <w:noProof/>
               </w:rPr>
-              <w:t>#15 CTFs</w:t>
+              <w:t>#16 Helping others</w:t>
             </w:r>
             <w:r>
               <w:rPr>
@@ -1233,7 +1339,7 @@
                 <w:noProof/>
                 <w:webHidden/>
               </w:rPr>
-              <w:instrText xml:space="preserve"> PAGEREF _Toc164678502 \h </w:instrText>
+              <w:instrText xml:space="preserve"> PAGEREF _Toc173423913 \h </w:instrText>
             </w:r>
             <w:r>
               <w:rPr>
@@ -1277,13 +1383,13 @@
               <w:lang w:eastAsia="zh-CN"/>
             </w:rPr>
           </w:pPr>
-          <w:hyperlink w:anchor="_Toc164678503" w:history="1">
+          <w:hyperlink w:anchor="_Toc173423914" w:history="1">
             <w:r>
               <w:rPr>
                 <w:rStyle w:val="Hyperlink"/>
                 <w:noProof/>
               </w:rPr>
-              <w:t>#16 Helping others</w:t>
+              <w:t>#17 Inbox Count</w:t>
             </w:r>
             <w:r>
               <w:rPr>
@@ -1304,7 +1410,7 @@
                 <w:noProof/>
                 <w:webHidden/>
               </w:rPr>
-              <w:instrText xml:space="preserve"> PAGEREF _Toc164678503 \h </w:instrText>
+              <w:instrText xml:space="preserve"> PAGEREF _Toc173423914 \h </w:instrText>
             </w:r>
             <w:r>
               <w:rPr>
@@ -1324,7 +1430,7 @@
                 <w:noProof/>
                 <w:webHidden/>
               </w:rPr>
-              <w:t>5</w:t>
+              <w:t>6</w:t>
             </w:r>
             <w:r>
               <w:rPr>
@@ -1348,13 +1454,13 @@
               <w:lang w:eastAsia="zh-CN"/>
             </w:rPr>
           </w:pPr>
-          <w:hyperlink w:anchor="_Toc164678504" w:history="1">
+          <w:hyperlink w:anchor="_Toc173423915" w:history="1">
             <w:r>
               <w:rPr>
                 <w:rStyle w:val="Hyperlink"/>
                 <w:noProof/>
               </w:rPr>
-              <w:t>#17 Inbox Count</w:t>
+              <w:t>#18 Client Love</w:t>
             </w:r>
             <w:r>
               <w:rPr>
@@ -1375,7 +1481,7 @@
                 <w:noProof/>
                 <w:webHidden/>
               </w:rPr>
-              <w:instrText xml:space="preserve"> PAGEREF _Toc164678504 \h </w:instrText>
+              <w:instrText xml:space="preserve"> PAGEREF _Toc173423915 \h </w:instrText>
             </w:r>
             <w:r>
               <w:rPr>
@@ -1395,7 +1501,7 @@
                 <w:noProof/>
                 <w:webHidden/>
               </w:rPr>
-              <w:t>5</w:t>
+              <w:t>6</w:t>
             </w:r>
             <w:r>
               <w:rPr>
@@ -1422,58 +1528,6 @@
         </w:p>
       </w:sdtContent>
     </w:sdt>
-    <w:p/>
-    <w:p>
-      <w:pPr>
-        <w:pStyle w:val="Heading2"/>
-      </w:pPr>
-    </w:p>
-    <w:p>
-      <w:pPr>
-        <w:pStyle w:val="Heading2"/>
-      </w:pPr>
-      <w:bookmarkStart w:id="0" w:name="_Toc164678487"/>
-      <w:proofErr w:type="gramStart"/>
-      <w:r>
-        <w:t>{{ EMPLOYEE</w:t>
-      </w:r>
-      <w:proofErr w:type="gramEnd"/>
-      <w:r>
-        <w:t xml:space="preserve"> NAME }} – Annual Review KPIs</w:t>
-      </w:r>
-      <w:bookmarkEnd w:id="0"/>
-    </w:p>
-    <w:p>
-      <w:r>
-        <w:t>See spreadsheet</w:t>
-      </w:r>
-    </w:p>
-    <w:p>
-      <w:pPr>
-        <w:rPr>
-          <w:rFonts w:cs="Times New Roman"/>
-          <w:b/>
-          <w:bCs/>
-          <w:szCs w:val="20"/>
-        </w:rPr>
-      </w:pPr>
-      <w:proofErr w:type="gramStart"/>
-      <w:r>
-        <w:rPr>
-          <w:b/>
-          <w:bCs/>
-        </w:rPr>
-        <w:t>{{ LINK</w:t>
-      </w:r>
-      <w:proofErr w:type="gramEnd"/>
-      <w:r>
-        <w:rPr>
-          <w:b/>
-          <w:bCs/>
-        </w:rPr>
-        <w:t xml:space="preserve"> TO KPIS EXCEL }}</w:t>
-      </w:r>
-    </w:p>
     <w:p>
       <w:pPr>
         <w:rPr>
@@ -1486,7 +1540,7 @@
       <w:pPr>
         <w:pStyle w:val="Heading2"/>
       </w:pPr>
-      <w:bookmarkStart w:id="1" w:name="_Toc164678488"/>
+      <w:bookmarkStart w:id="0" w:name="_Toc173423898"/>
       <w:r>
         <w:t>#1</w:t>
       </w:r>
@@ -1505,7 +1559,19 @@
       <w:r>
         <w:t>Clients – Billable</w:t>
       </w:r>
-      <w:bookmarkEnd w:id="1"/>
+      <w:r>
+        <w:t xml:space="preserve"> - </w:t>
+      </w:r>
+      <w:r>
+        <w:rPr>
+          <w:highlight w:val="yellow"/>
+        </w:rPr>
+        <w:t>XXX</w:t>
+      </w:r>
+      <w:r>
+        <w:t xml:space="preserve"> / 10</w:t>
+      </w:r>
+      <w:bookmarkEnd w:id="0"/>
     </w:p>
     <w:p>
       <w:pPr>
@@ -1547,7 +1613,6 @@
           <w:bCs/>
           <w:lang w:eastAsia="zh-CN"/>
         </w:rPr>
-        <w:lastRenderedPageBreak/>
         <w:t xml:space="preserve">Figure: </w:t>
       </w:r>
       <w:proofErr w:type="gramStart"/>
@@ -1633,7 +1698,7 @@
       <w:pPr>
         <w:pStyle w:val="Heading2"/>
       </w:pPr>
-      <w:bookmarkStart w:id="2" w:name="_Toc164678489"/>
+      <w:bookmarkStart w:id="1" w:name="_Toc173423899"/>
       <w:r>
         <w:t>#</w:t>
       </w:r>
@@ -1661,7 +1726,19 @@
       <w:r>
         <w:t xml:space="preserve"> Clients</w:t>
       </w:r>
-      <w:bookmarkEnd w:id="2"/>
+      <w:r>
+        <w:t xml:space="preserve"> - </w:t>
+      </w:r>
+      <w:r>
+        <w:rPr>
+          <w:highlight w:val="yellow"/>
+        </w:rPr>
+        <w:t>XXX</w:t>
+      </w:r>
+      <w:r>
+        <w:t xml:space="preserve"> / 10</w:t>
+      </w:r>
+      <w:bookmarkEnd w:id="1"/>
     </w:p>
     <w:p>
       <w:r>
@@ -1718,7 +1795,7 @@
       <w:pPr>
         <w:pStyle w:val="Heading2"/>
       </w:pPr>
-      <w:bookmarkStart w:id="3" w:name="_Toc164678490"/>
+      <w:bookmarkStart w:id="2" w:name="_Toc173423900"/>
       <w:r>
         <w:t>#</w:t>
       </w:r>
@@ -1746,11 +1823,114 @@
       <w:r>
         <w:t xml:space="preserve"> Peers</w:t>
       </w:r>
+      <w:r>
+        <w:t xml:space="preserve"> - </w:t>
+      </w:r>
+      <w:r>
+        <w:rPr>
+          <w:highlight w:val="yellow"/>
+        </w:rPr>
+        <w:t>XXX</w:t>
+      </w:r>
+      <w:r>
+        <w:t xml:space="preserve"> / 10</w:t>
+      </w:r>
+      <w:bookmarkEnd w:id="2"/>
+    </w:p>
+    <w:p>
+      <w:r>
+        <w:t>How do your peers feel about your work?</w:t>
+      </w:r>
+    </w:p>
+    <w:p>
+      <w:pPr>
+        <w:rPr>
+          <w:b/>
+          <w:bCs/>
+          <w:lang w:eastAsia="zh-CN"/>
+        </w:rPr>
+      </w:pPr>
+      <w:proofErr w:type="gramStart"/>
+      <w:r>
+        <w:rPr>
+          <w:b/>
+          <w:bCs/>
+          <w:lang w:eastAsia="zh-CN"/>
+        </w:rPr>
+        <w:t>{{ PEERS</w:t>
+      </w:r>
+      <w:proofErr w:type="gramEnd"/>
+      <w:r>
+        <w:rPr>
+          <w:b/>
+          <w:bCs/>
+          <w:lang w:eastAsia="zh-CN"/>
+        </w:rPr>
+        <w:t xml:space="preserve"> RETRO SUMMARY }}</w:t>
+      </w:r>
+    </w:p>
+    <w:p>
+      <w:pPr>
+        <w:pStyle w:val="Heading2"/>
+      </w:pPr>
+    </w:p>
+    <w:p>
+      <w:pPr>
+        <w:pStyle w:val="Heading2"/>
+      </w:pPr>
+      <w:bookmarkStart w:id="3" w:name="_Toc173423901"/>
+      <w:r>
+        <w:t>#</w:t>
+      </w:r>
+      <w:r>
+        <w:t>4</w:t>
+      </w:r>
+      <w:r>
+        <w:t xml:space="preserve"> </w:t>
+      </w:r>
+      <w:r>
+        <w:rPr>
+          <w:rFonts w:ascii="Segoe UI Emoji" w:hAnsi="Segoe UI Emoji" w:cs="Segoe UI Emoji"/>
+        </w:rPr>
+        <w:t>⭐</w:t>
+      </w:r>
+      <w:r>
+        <w:t xml:space="preserve"> </w:t>
+      </w:r>
+      <w:r>
+        <w:t xml:space="preserve">Sentiment - </w:t>
+      </w:r>
+      <w:r>
+        <w:t>State</w:t>
+      </w:r>
+      <w:r>
+        <w:t xml:space="preserve"> Managers</w:t>
+      </w:r>
+      <w:r>
+        <w:t xml:space="preserve"> - </w:t>
+      </w:r>
+      <w:r>
+        <w:rPr>
+          <w:highlight w:val="yellow"/>
+        </w:rPr>
+        <w:t>XXX</w:t>
+      </w:r>
+      <w:r>
+        <w:t xml:space="preserve"> / 10</w:t>
+      </w:r>
       <w:bookmarkEnd w:id="3"/>
     </w:p>
     <w:p>
-      <w:r>
-        <w:t>How do your peers feel about your work?</w:t>
+      <w:pPr>
+        <w:rPr>
+          <w:lang w:val="en-AU"/>
+        </w:rPr>
+      </w:pPr>
+      <w:r>
+        <w:rPr>
+          <w:lang w:val="en-AU"/>
+        </w:rPr>
+        <w:t>How does your State Manager feel about your work?</w:t>
       </w:r>
     </w:p>
     <w:p>
@@ -1768,7 +1948,15 @@
           <w:bCs/>
           <w:lang w:eastAsia="zh-CN"/>
         </w:rPr>
-        <w:t>{{ PEERS</w:t>
+        <w:t xml:space="preserve">{{ </w:t>
+      </w:r>
+      <w:r>
+        <w:rPr>
+          <w:b/>
+          <w:bCs/>
+          <w:lang w:eastAsia="zh-CN"/>
+        </w:rPr>
+        <w:t>STATE</w:t>
       </w:r>
       <w:proofErr w:type="gramEnd"/>
       <w:r>
@@ -1777,7 +1965,7 @@
           <w:bCs/>
           <w:lang w:eastAsia="zh-CN"/>
         </w:rPr>
-        <w:t xml:space="preserve"> RETRO SUMMARY }}</w:t>
+        <w:t xml:space="preserve"> MANAGER RETRO SUMMARY }}</w:t>
       </w:r>
     </w:p>
     <w:p>
@@ -1789,12 +1977,12 @@
       <w:pPr>
         <w:pStyle w:val="Heading2"/>
       </w:pPr>
-      <w:bookmarkStart w:id="4" w:name="_Toc164678491"/>
+      <w:bookmarkStart w:id="4" w:name="_Toc173423902"/>
       <w:r>
         <w:t>#</w:t>
       </w:r>
       <w:r>
-        <w:t>4</w:t>
+        <w:t>5</w:t>
       </w:r>
       <w:r>
         <w:t xml:space="preserve"> </w:t>
@@ -1809,13 +1997,19 @@
         <w:t xml:space="preserve"> </w:t>
       </w:r>
       <w:r>
-        <w:t xml:space="preserve">Sentiment - </w:t>
-      </w:r>
-      <w:r>
-        <w:t>State</w:t>
-      </w:r>
-      <w:r>
-        <w:t xml:space="preserve"> Managers</w:t>
+        <w:t>Sentiment - Review Manager</w:t>
+      </w:r>
+      <w:r>
+        <w:t xml:space="preserve"> - </w:t>
+      </w:r>
+      <w:r>
+        <w:rPr>
+          <w:highlight w:val="yellow"/>
+        </w:rPr>
+        <w:t>XXX</w:t>
+      </w:r>
+      <w:r>
+        <w:t xml:space="preserve"> / 10</w:t>
       </w:r>
       <w:bookmarkEnd w:id="4"/>
     </w:p>
@@ -1829,7 +2023,7 @@
         <w:rPr>
           <w:lang w:val="en-AU"/>
         </w:rPr>
-        <w:t>How does your State Manager feel about your work?</w:t>
+        <w:t>How does your Review Manager feel about your work?</w:t>
       </w:r>
     </w:p>
     <w:p>
@@ -1847,15 +2041,7 @@
           <w:bCs/>
           <w:lang w:eastAsia="zh-CN"/>
         </w:rPr>
-        <w:t xml:space="preserve">{{ </w:t>
-      </w:r>
-      <w:r>
-        <w:rPr>
-          <w:b/>
-          <w:bCs/>
-          <w:lang w:eastAsia="zh-CN"/>
-        </w:rPr>
-        <w:t>STATE</w:t>
+        <w:t>{{ REVIEW</w:t>
       </w:r>
       <w:proofErr w:type="gramEnd"/>
       <w:r>
@@ -1869,19 +2055,21 @@
     </w:p>
     <w:p>
       <w:pPr>
+        <w:rPr>
+          <w:lang w:eastAsia="zh-CN"/>
+        </w:rPr>
+      </w:pPr>
+    </w:p>
+    <w:p>
+      <w:pPr>
         <w:pStyle w:val="Heading2"/>
       </w:pPr>
-    </w:p>
-    <w:p>
-      <w:pPr>
-        <w:pStyle w:val="Heading2"/>
-      </w:pPr>
-      <w:bookmarkStart w:id="5" w:name="_Toc164678492"/>
+      <w:bookmarkStart w:id="5" w:name="_Toc173423903"/>
       <w:r>
         <w:t>#</w:t>
       </w:r>
       <w:r>
-        <w:t>5</w:t>
+        <w:t>6</w:t>
       </w:r>
       <w:r>
         <w:t xml:space="preserve"> </w:t>
@@ -1893,84 +2081,8 @@
         <w:t>⭐</w:t>
       </w:r>
       <w:r>
-        <w:t xml:space="preserve"> </w:t>
-      </w:r>
-      <w:r>
-        <w:t>Sentiment - Review Manager</w:t>
-      </w:r>
-      <w:bookmarkEnd w:id="5"/>
-    </w:p>
-    <w:p>
-      <w:pPr>
-        <w:rPr>
-          <w:lang w:val="en-AU"/>
-        </w:rPr>
-      </w:pPr>
-      <w:r>
-        <w:rPr>
-          <w:lang w:val="en-AU"/>
-        </w:rPr>
-        <w:t>How does your Review Manager feel about your work?</w:t>
-      </w:r>
-    </w:p>
-    <w:p>
-      <w:pPr>
-        <w:rPr>
-          <w:b/>
-          <w:bCs/>
-          <w:lang w:eastAsia="zh-CN"/>
-        </w:rPr>
-      </w:pPr>
-      <w:proofErr w:type="gramStart"/>
-      <w:r>
-        <w:rPr>
-          <w:b/>
-          <w:bCs/>
-          <w:lang w:eastAsia="zh-CN"/>
-        </w:rPr>
-        <w:t>{{ REVIEW</w:t>
-      </w:r>
-      <w:proofErr w:type="gramEnd"/>
-      <w:r>
-        <w:rPr>
-          <w:b/>
-          <w:bCs/>
-          <w:lang w:eastAsia="zh-CN"/>
-        </w:rPr>
-        <w:t xml:space="preserve"> MANAGER RETRO SUMMARY }}</w:t>
-      </w:r>
-    </w:p>
-    <w:p>
-      <w:pPr>
-        <w:rPr>
-          <w:lang w:eastAsia="zh-CN"/>
-        </w:rPr>
-      </w:pPr>
-    </w:p>
-    <w:p>
-      <w:pPr>
-        <w:pStyle w:val="Heading2"/>
-      </w:pPr>
-      <w:bookmarkStart w:id="6" w:name="_Toc164678493"/>
-      <w:r>
-        <w:t>#</w:t>
-      </w:r>
-      <w:r>
-        <w:t>6</w:t>
-      </w:r>
-      <w:r>
-        <w:t xml:space="preserve"> </w:t>
-      </w:r>
-      <w:r>
-        <w:rPr>
-          <w:rFonts w:ascii="Segoe UI Emoji" w:hAnsi="Segoe UI Emoji" w:cs="Segoe UI Emoji"/>
-        </w:rPr>
-        <w:t>⭐</w:t>
-      </w:r>
-      <w:r>
         <w:t xml:space="preserve"> Last Year’s Goals</w:t>
       </w:r>
-      <w:bookmarkEnd w:id="6"/>
       <w:r>
         <w:t xml:space="preserve"> </w:t>
       </w:r>
@@ -1982,6 +2094,19 @@
         </w:rPr>
         <w:t>Progress (After Prep Tasks)</w:t>
       </w:r>
+      <w:r>
+        <w:t xml:space="preserve"> - </w:t>
+      </w:r>
+      <w:r>
+        <w:rPr>
+          <w:highlight w:val="yellow"/>
+        </w:rPr>
+        <w:t>XXX</w:t>
+      </w:r>
+      <w:r>
+        <w:t xml:space="preserve"> / 10</w:t>
+      </w:r>
+      <w:bookmarkEnd w:id="5"/>
     </w:p>
     <w:p>
       <w:pPr>
@@ -2055,7 +2180,6 @@
           <w:b/>
           <w:bCs/>
         </w:rPr>
-        <w:lastRenderedPageBreak/>
         <w:t>{{ LINK</w:t>
       </w:r>
       <w:proofErr w:type="gramEnd"/>
@@ -2076,7 +2200,7 @@
       <w:pPr>
         <w:pStyle w:val="Heading2"/>
       </w:pPr>
-      <w:bookmarkStart w:id="7" w:name="_Toc164678494"/>
+      <w:bookmarkStart w:id="6" w:name="_Toc173423904"/>
       <w:r>
         <w:t xml:space="preserve">#7 </w:t>
       </w:r>
@@ -2086,7 +2210,7 @@
       <w:r>
         <w:t xml:space="preserve"> – Spec Reviews</w:t>
       </w:r>
-      <w:bookmarkEnd w:id="7"/>
+      <w:bookmarkEnd w:id="6"/>
     </w:p>
     <w:p>
       <w:pPr>
@@ -2184,7 +2308,7 @@
       <w:pPr>
         <w:pStyle w:val="Heading2"/>
       </w:pPr>
-      <w:bookmarkStart w:id="8" w:name="_Toc164678495"/>
+      <w:bookmarkStart w:id="7" w:name="_Toc173423905"/>
       <w:r>
         <w:t xml:space="preserve">#8 </w:t>
       </w:r>
@@ -2194,7 +2318,7 @@
       <w:r>
         <w:t xml:space="preserve"> - Initial Meetings</w:t>
       </w:r>
-      <w:bookmarkEnd w:id="8"/>
+      <w:bookmarkEnd w:id="7"/>
     </w:p>
     <w:p>
       <w:pPr>
@@ -2322,10 +2446,129 @@
       <w:pPr>
         <w:pStyle w:val="Heading2"/>
       </w:pPr>
-      <w:bookmarkStart w:id="9" w:name="_Toc164678496"/>
+      <w:bookmarkStart w:id="8" w:name="_Toc173423906"/>
       <w:r>
         <w:t>#9 Exams</w:t>
       </w:r>
+      <w:bookmarkEnd w:id="8"/>
+    </w:p>
+    <w:p>
+      <w:pPr>
+        <w:rPr>
+          <w:lang w:val="en-AU"/>
+        </w:rPr>
+      </w:pPr>
+      <w:r>
+        <w:rPr>
+          <w:lang w:val="en-AU"/>
+        </w:rPr>
+        <w:t>How many Microsoft and/or Scrum exams have you done?</w:t>
+      </w:r>
+    </w:p>
+    <w:p>
+      <w:r>
+        <w:rPr>
+          <w:noProof/>
+        </w:rPr>
+        <w:t>{{ SCREENSHOT }}</w:t>
+      </w:r>
+    </w:p>
+    <w:p>
+      <w:pPr>
+        <w:spacing w:before="100" w:beforeAutospacing="1" w:after="100" w:afterAutospacing="1"/>
+        <w:rPr>
+          <w:rFonts w:ascii="Aptos" w:eastAsia="Times New Roman" w:hAnsi="Aptos"/>
+          <w:b/>
+          <w:bCs/>
+          <w:lang w:eastAsia="zh-CN"/>
+        </w:rPr>
+      </w:pPr>
+      <w:r>
+        <w:rPr>
+          <w:rFonts w:ascii="Aptos" w:eastAsia="Times New Roman" w:hAnsi="Aptos"/>
+          <w:b/>
+          <w:bCs/>
+          <w:lang w:eastAsia="zh-CN"/>
+        </w:rPr>
+        <w:t xml:space="preserve">Figure: </w:t>
+      </w:r>
+      <w:proofErr w:type="gramStart"/>
+      <w:r>
+        <w:rPr>
+          <w:rFonts w:ascii="Aptos" w:eastAsia="Times New Roman" w:hAnsi="Aptos"/>
+          <w:b/>
+          <w:bCs/>
+          <w:lang w:eastAsia="zh-CN"/>
+        </w:rPr>
+        <w:t>{{ EMPLOYEE</w:t>
+      </w:r>
+      <w:proofErr w:type="gramEnd"/>
+      <w:r>
+        <w:rPr>
+          <w:rFonts w:ascii="Aptos" w:eastAsia="Times New Roman" w:hAnsi="Aptos"/>
+          <w:b/>
+          <w:bCs/>
+          <w:lang w:eastAsia="zh-CN"/>
+        </w:rPr>
+        <w:t xml:space="preserve"> NAME }}</w:t>
+      </w:r>
+      <w:r>
+        <w:rPr>
+          <w:rFonts w:ascii="Aptos" w:eastAsia="Times New Roman" w:hAnsi="Aptos"/>
+          <w:b/>
+          <w:bCs/>
+          <w:lang w:eastAsia="zh-CN"/>
+        </w:rPr>
+        <w:t xml:space="preserve"> </w:t>
+      </w:r>
+      <w:r>
+        <w:rPr>
+          <w:rFonts w:ascii="Aptos" w:eastAsia="Times New Roman" w:hAnsi="Aptos"/>
+          <w:b/>
+          <w:bCs/>
+          <w:lang w:eastAsia="zh-CN"/>
+        </w:rPr>
+        <w:t>has done {{ NUMBER }} exams in the past year</w:t>
+      </w:r>
+    </w:p>
+    <w:p>
+      <w:pPr>
+        <w:rPr>
+          <w:b/>
+          <w:bCs/>
+          <w:lang w:eastAsia="zh-CN"/>
+        </w:rPr>
+      </w:pPr>
+      <w:proofErr w:type="gramStart"/>
+      <w:r>
+        <w:rPr>
+          <w:b/>
+          <w:bCs/>
+        </w:rPr>
+        <w:t>{{ LINK</w:t>
+      </w:r>
+      <w:proofErr w:type="gramEnd"/>
+      <w:r>
+        <w:rPr>
+          <w:b/>
+          <w:bCs/>
+        </w:rPr>
+        <w:t xml:space="preserve"> TO EMPLOYEE BENEFITS }}</w:t>
+      </w:r>
+    </w:p>
+    <w:p>
+      <w:pPr>
+        <w:pStyle w:val="Heading2"/>
+      </w:pPr>
+    </w:p>
+    <w:p>
+      <w:pPr>
+        <w:pStyle w:val="Heading2"/>
+      </w:pPr>
+      <w:bookmarkStart w:id="9" w:name="_Toc173423907"/>
+      <w:r>
+        <w:t>#10 Videos</w:t>
+      </w:r>
       <w:bookmarkEnd w:id="9"/>
     </w:p>
     <w:p>
@@ -2338,10 +2581,139 @@
         <w:rPr>
           <w:lang w:val="en-AU"/>
         </w:rPr>
-        <w:t>How many Microsoft and/or Scrum exams have you done?</w:t>
-      </w:r>
-    </w:p>
-    <w:p>
+        <w:t>How many videos and User Groups have you done?</w:t>
+      </w:r>
+    </w:p>
+    <w:p>
+      <w:proofErr w:type="gramStart"/>
+      <w:r>
+        <w:lastRenderedPageBreak/>
+        <w:t>{{ SCREENSHOT</w:t>
+      </w:r>
+      <w:proofErr w:type="gramEnd"/>
+      <w:r>
+        <w:t xml:space="preserve"> }}</w:t>
+      </w:r>
+    </w:p>
+    <w:p>
+      <w:pPr>
+        <w:rPr>
+          <w:b/>
+          <w:bCs/>
+        </w:rPr>
+      </w:pPr>
+      <w:r>
+        <w:rPr>
+          <w:b/>
+          <w:bCs/>
+        </w:rPr>
+        <w:t xml:space="preserve">Figure: </w:t>
+      </w:r>
+      <w:proofErr w:type="gramStart"/>
+      <w:r>
+        <w:rPr>
+          <w:b/>
+          <w:bCs/>
+        </w:rPr>
+        <w:t>{{ EMPLOYEE</w:t>
+      </w:r>
+      <w:proofErr w:type="gramEnd"/>
+      <w:r>
+        <w:rPr>
+          <w:b/>
+          <w:bCs/>
+        </w:rPr>
+        <w:t xml:space="preserve"> NAME }} </w:t>
+      </w:r>
+      <w:r>
+        <w:rPr>
+          <w:b/>
+          <w:bCs/>
+        </w:rPr>
+        <w:t xml:space="preserve">done </w:t>
+      </w:r>
+      <w:r>
+        <w:rPr>
+          <w:b/>
+          <w:bCs/>
+        </w:rPr>
+        <w:t xml:space="preserve">{{ NUMBER }} </w:t>
+      </w:r>
+      <w:r>
+        <w:rPr>
+          <w:b/>
+          <w:bCs/>
+        </w:rPr>
+        <w:t>videos</w:t>
+      </w:r>
+    </w:p>
+    <w:p>
+      <w:pPr>
+        <w:rPr>
+          <w:b/>
+          <w:bCs/>
+          <w:lang w:eastAsia="zh-CN"/>
+        </w:rPr>
+      </w:pPr>
+      <w:proofErr w:type="gramStart"/>
+      <w:r>
+        <w:rPr>
+          <w:b/>
+          <w:bCs/>
+        </w:rPr>
+        <w:t>{{ LINK</w:t>
+      </w:r>
+      <w:proofErr w:type="gramEnd"/>
+      <w:r>
+        <w:rPr>
+          <w:b/>
+          <w:bCs/>
+        </w:rPr>
+        <w:t xml:space="preserve"> TO YOUTUBE PLAYLIST }}</w:t>
+      </w:r>
+    </w:p>
+    <w:p>
+      <w:pPr>
+        <w:pStyle w:val="Heading2"/>
+      </w:pPr>
+    </w:p>
+    <w:p>
+      <w:pPr>
+        <w:pStyle w:val="Heading2"/>
+      </w:pPr>
+      <w:bookmarkStart w:id="10" w:name="_Toc173423908"/>
+      <w:r>
+        <w:t xml:space="preserve">#11 Updates </w:t>
+      </w:r>
+      <w:r>
+        <w:t>–</w:t>
+      </w:r>
+      <w:r>
+        <w:t xml:space="preserve"> Rules</w:t>
+      </w:r>
+      <w:bookmarkEnd w:id="10"/>
+    </w:p>
+    <w:p>
+      <w:pPr>
+        <w:rPr>
+          <w:lang w:val="en-AU"/>
+        </w:rPr>
+      </w:pPr>
+      <w:r>
+        <w:rPr>
+          <w:lang w:val="en-AU"/>
+        </w:rPr>
+        <w:t>How many Rules have you done and what was the quality of your contribution like?</w:t>
+      </w:r>
+    </w:p>
+    <w:p>
+      <w:pPr>
+        <w:spacing w:before="100" w:beforeAutospacing="1" w:after="100" w:afterAutospacing="1"/>
+        <w:rPr>
+          <w:rFonts w:ascii="Aptos" w:eastAsia="Times New Roman" w:hAnsi="Aptos"/>
+          <w:lang w:eastAsia="zh-CN"/>
+        </w:rPr>
+      </w:pPr>
       <w:r>
         <w:rPr>
           <w:noProof/>
@@ -2395,28 +2767,154 @@
           <w:bCs/>
           <w:lang w:eastAsia="zh-CN"/>
         </w:rPr>
+        <w:t xml:space="preserve"> edited </w:t>
+      </w:r>
+      <w:r>
+        <w:rPr>
+          <w:rFonts w:ascii="Aptos" w:eastAsia="Times New Roman" w:hAnsi="Aptos"/>
+          <w:b/>
+          <w:bCs/>
+          <w:lang w:eastAsia="zh-CN"/>
+        </w:rPr>
+        <w:t>{{ NUMBER }}</w:t>
+      </w:r>
+      <w:r>
+        <w:rPr>
+          <w:rFonts w:ascii="Aptos" w:eastAsia="Times New Roman" w:hAnsi="Aptos"/>
+          <w:b/>
+          <w:bCs/>
+          <w:lang w:eastAsia="zh-CN"/>
+        </w:rPr>
+        <w:t xml:space="preserve"> rules</w:t>
+      </w:r>
+    </w:p>
+    <w:p>
+      <w:pPr>
+        <w:spacing w:before="100" w:beforeAutospacing="1" w:after="100" w:afterAutospacing="1"/>
+        <w:rPr>
+          <w:b/>
+          <w:bCs/>
+        </w:rPr>
+      </w:pPr>
+      <w:proofErr w:type="gramStart"/>
+      <w:r>
+        <w:rPr>
+          <w:b/>
+          <w:bCs/>
+        </w:rPr>
+        <w:t>{{ LINK</w:t>
+      </w:r>
+      <w:proofErr w:type="gramEnd"/>
+      <w:r>
+        <w:rPr>
+          <w:b/>
+          <w:bCs/>
+        </w:rPr>
+        <w:t xml:space="preserve"> TO LIST OF THEIR RULES EDITS }}</w:t>
+      </w:r>
+    </w:p>
+    <w:p>
+      <w:pPr>
+        <w:pStyle w:val="Heading2"/>
+      </w:pPr>
+    </w:p>
+    <w:p>
+      <w:pPr>
+        <w:pStyle w:val="Heading2"/>
+      </w:pPr>
+      <w:bookmarkStart w:id="11" w:name="_Toc173423909"/>
+      <w:r>
+        <w:t>#12 Updates – Intranet</w:t>
+      </w:r>
+      <w:bookmarkEnd w:id="11"/>
+      <w:r>
         <w:t xml:space="preserve"> </w:t>
       </w:r>
-      <w:r>
-        <w:rPr>
-          <w:rFonts w:ascii="Aptos" w:eastAsia="Times New Roman" w:hAnsi="Aptos"/>
-          <w:b/>
-          <w:bCs/>
-          <w:lang w:eastAsia="zh-CN"/>
-        </w:rPr>
-        <w:t>has done {{ NUMBER }} exams in the past year</w:t>
-      </w:r>
-    </w:p>
-    <w:p>
-      <w:pPr>
-        <w:rPr>
-          <w:b/>
-          <w:bCs/>
-          <w:lang w:eastAsia="zh-CN"/>
-        </w:rPr>
-      </w:pPr>
+    </w:p>
+    <w:p>
+      <w:pPr>
+        <w:rPr>
+          <w:lang w:val="en-AU"/>
+        </w:rPr>
+      </w:pPr>
+      <w:r>
+        <w:rPr>
+          <w:lang w:val="en-AU"/>
+        </w:rPr>
+        <w:t>How many updates to standards in the intranet have you done and what was the quality of your contribution like?</w:t>
+      </w:r>
+    </w:p>
+    <w:p>
       <w:proofErr w:type="gramStart"/>
       <w:r>
+        <w:t>{{ SCREENSHOT</w:t>
+      </w:r>
+      <w:proofErr w:type="gramEnd"/>
+      <w:r>
+        <w:t xml:space="preserve"> }}</w:t>
+      </w:r>
+    </w:p>
+    <w:p>
+      <w:pPr>
+        <w:rPr>
+          <w:b/>
+          <w:bCs/>
+        </w:rPr>
+      </w:pPr>
+      <w:r>
+        <w:rPr>
+          <w:b/>
+          <w:bCs/>
+        </w:rPr>
+        <w:t xml:space="preserve">Figure: </w:t>
+      </w:r>
+      <w:proofErr w:type="gramStart"/>
+      <w:r>
+        <w:rPr>
+          <w:b/>
+          <w:bCs/>
+        </w:rPr>
+        <w:t>{{ EMPLOYEE</w:t>
+      </w:r>
+      <w:proofErr w:type="gramEnd"/>
+      <w:r>
+        <w:rPr>
+          <w:b/>
+          <w:bCs/>
+        </w:rPr>
+        <w:t xml:space="preserve"> NAME }} </w:t>
+      </w:r>
+      <w:r>
+        <w:rPr>
+          <w:b/>
+          <w:bCs/>
+        </w:rPr>
+        <w:t xml:space="preserve">edited </w:t>
+      </w:r>
+      <w:r>
+        <w:rPr>
+          <w:b/>
+          <w:bCs/>
+        </w:rPr>
+        <w:t xml:space="preserve">{{ NUMBER }} </w:t>
+      </w:r>
+      <w:r>
+        <w:rPr>
+          <w:b/>
+          <w:bCs/>
+        </w:rPr>
+        <w:t>SharePoint items</w:t>
+      </w:r>
+    </w:p>
+    <w:p>
+      <w:pPr>
+        <w:rPr>
+          <w:b/>
+          <w:bCs/>
+        </w:rPr>
+      </w:pPr>
+      <w:proofErr w:type="gramStart"/>
+      <w:r>
         <w:rPr>
           <w:b/>
           <w:bCs/>
@@ -2429,7 +2927,7 @@
           <w:b/>
           <w:bCs/>
         </w:rPr>
-        <w:t xml:space="preserve"> TO EMPLOYEE BENEFITS }}</w:t>
+        <w:t xml:space="preserve"> TO INTRANET EDITS }}</w:t>
       </w:r>
     </w:p>
     <w:p>
@@ -2441,11 +2939,11 @@
       <w:pPr>
         <w:pStyle w:val="Heading2"/>
       </w:pPr>
-      <w:bookmarkStart w:id="10" w:name="_Toc164678497"/>
-      <w:r>
-        <w:t>#10 Videos</w:t>
-      </w:r>
-      <w:bookmarkEnd w:id="10"/>
+      <w:bookmarkStart w:id="12" w:name="_Toc173423910"/>
+      <w:r>
+        <w:t>#13 Updates – SugarLearning</w:t>
+      </w:r>
+      <w:bookmarkEnd w:id="12"/>
     </w:p>
     <w:p>
       <w:pPr>
@@ -2457,7 +2955,7 @@
         <w:rPr>
           <w:lang w:val="en-AU"/>
         </w:rPr>
-        <w:t>How many videos and User Groups have you done?</w:t>
+        <w:t>How many SugarLearning updates have you done and what was the quality of your contribution like?</w:t>
       </w:r>
     </w:p>
     <w:p>
@@ -2505,7 +3003,7 @@
           <w:b/>
           <w:bCs/>
         </w:rPr>
-        <w:t xml:space="preserve">done </w:t>
+        <w:t xml:space="preserve">edited </w:t>
       </w:r>
       <w:r>
         <w:rPr>
@@ -2519,7 +3017,7 @@
           <w:b/>
           <w:bCs/>
         </w:rPr>
-        <w:t>videos</w:t>
+        <w:t>SugarLearning items</w:t>
       </w:r>
     </w:p>
     <w:p>
@@ -2535,6 +3033,7 @@
         <w:rPr>
           <w:b/>
           <w:bCs/>
+          <w:lang w:eastAsia="zh-CN"/>
         </w:rPr>
         <w:t>{{ LINK</w:t>
       </w:r>
@@ -2543,8 +3042,9 @@
         <w:rPr>
           <w:b/>
           <w:bCs/>
-        </w:rPr>
-        <w:t xml:space="preserve"> TO YOUTUBE PLAYLIST }}</w:t>
+          <w:lang w:eastAsia="zh-CN"/>
+        </w:rPr>
+        <w:t xml:space="preserve"> TO SUGARLEARNING UPDATES }}</w:t>
       </w:r>
     </w:p>
     <w:p>
@@ -2556,386 +3056,11 @@
       <w:pPr>
         <w:pStyle w:val="Heading2"/>
       </w:pPr>
-      <w:bookmarkStart w:id="11" w:name="_Toc164678498"/>
-      <w:r>
-        <w:t xml:space="preserve">#11 Updates </w:t>
-      </w:r>
-      <w:r>
-        <w:t>–</w:t>
-      </w:r>
-      <w:r>
-        <w:t xml:space="preserve"> Rules</w:t>
-      </w:r>
-      <w:bookmarkEnd w:id="11"/>
-    </w:p>
-    <w:p>
-      <w:pPr>
-        <w:rPr>
-          <w:lang w:val="en-AU"/>
-        </w:rPr>
-      </w:pPr>
-      <w:r>
-        <w:rPr>
-          <w:lang w:val="en-AU"/>
-        </w:rPr>
-        <w:t>How many Rules have you done and what was the quality of your contribution like?</w:t>
-      </w:r>
-    </w:p>
-    <w:p>
-      <w:pPr>
-        <w:spacing w:before="100" w:beforeAutospacing="1" w:after="100" w:afterAutospacing="1"/>
-        <w:rPr>
-          <w:rFonts w:ascii="Aptos" w:eastAsia="Times New Roman" w:hAnsi="Aptos"/>
-          <w:lang w:eastAsia="zh-CN"/>
-        </w:rPr>
-      </w:pPr>
-      <w:r>
-        <w:rPr>
-          <w:noProof/>
-        </w:rPr>
-        <w:t>{{ SCREENSHOT }}</w:t>
-      </w:r>
-    </w:p>
-    <w:p>
-      <w:pPr>
-        <w:spacing w:before="100" w:beforeAutospacing="1" w:after="100" w:afterAutospacing="1"/>
-        <w:rPr>
-          <w:rFonts w:ascii="Aptos" w:eastAsia="Times New Roman" w:hAnsi="Aptos"/>
-          <w:b/>
-          <w:bCs/>
-          <w:lang w:eastAsia="zh-CN"/>
-        </w:rPr>
-      </w:pPr>
-      <w:r>
-        <w:rPr>
-          <w:rFonts w:ascii="Aptos" w:eastAsia="Times New Roman" w:hAnsi="Aptos"/>
-          <w:b/>
-          <w:bCs/>
-          <w:lang w:eastAsia="zh-CN"/>
-        </w:rPr>
-        <w:t xml:space="preserve">Figure: </w:t>
-      </w:r>
-      <w:proofErr w:type="gramStart"/>
-      <w:r>
-        <w:rPr>
-          <w:rFonts w:ascii="Aptos" w:eastAsia="Times New Roman" w:hAnsi="Aptos"/>
-          <w:b/>
-          <w:bCs/>
-          <w:lang w:eastAsia="zh-CN"/>
-        </w:rPr>
-        <w:t>{{ EMPLOYEE</w:t>
-      </w:r>
-      <w:proofErr w:type="gramEnd"/>
-      <w:r>
-        <w:rPr>
-          <w:rFonts w:ascii="Aptos" w:eastAsia="Times New Roman" w:hAnsi="Aptos"/>
-          <w:b/>
-          <w:bCs/>
-          <w:lang w:eastAsia="zh-CN"/>
-        </w:rPr>
-        <w:t xml:space="preserve"> NAME }}</w:t>
-      </w:r>
-      <w:r>
-        <w:rPr>
-          <w:rFonts w:ascii="Aptos" w:eastAsia="Times New Roman" w:hAnsi="Aptos"/>
-          <w:b/>
-          <w:bCs/>
-          <w:lang w:eastAsia="zh-CN"/>
-        </w:rPr>
-        <w:t xml:space="preserve"> edited </w:t>
-      </w:r>
-      <w:r>
-        <w:rPr>
-          <w:rFonts w:ascii="Aptos" w:eastAsia="Times New Roman" w:hAnsi="Aptos"/>
-          <w:b/>
-          <w:bCs/>
-          <w:lang w:eastAsia="zh-CN"/>
-        </w:rPr>
-        <w:t>{{ NUMBER }}</w:t>
-      </w:r>
-      <w:r>
-        <w:rPr>
-          <w:rFonts w:ascii="Aptos" w:eastAsia="Times New Roman" w:hAnsi="Aptos"/>
-          <w:b/>
-          <w:bCs/>
-          <w:lang w:eastAsia="zh-CN"/>
-        </w:rPr>
-        <w:t xml:space="preserve"> rules</w:t>
-      </w:r>
-    </w:p>
-    <w:p>
-      <w:pPr>
-        <w:spacing w:before="100" w:beforeAutospacing="1" w:after="100" w:afterAutospacing="1"/>
-        <w:rPr>
-          <w:b/>
-          <w:bCs/>
-        </w:rPr>
-      </w:pPr>
-      <w:proofErr w:type="gramStart"/>
-      <w:r>
-        <w:rPr>
-          <w:b/>
-          <w:bCs/>
-        </w:rPr>
-        <w:t>{{ LINK</w:t>
-      </w:r>
-      <w:proofErr w:type="gramEnd"/>
-      <w:r>
-        <w:rPr>
-          <w:b/>
-          <w:bCs/>
-        </w:rPr>
-        <w:t xml:space="preserve"> TO LIST OF THEIR RULES EDITS }}</w:t>
-      </w:r>
-    </w:p>
-    <w:p>
-      <w:pPr>
-        <w:pStyle w:val="Heading2"/>
-      </w:pPr>
-    </w:p>
-    <w:p>
-      <w:pPr>
-        <w:pStyle w:val="Heading2"/>
-      </w:pPr>
-      <w:bookmarkStart w:id="12" w:name="_Toc164678499"/>
-      <w:r>
-        <w:t>#12 Updates – Intranet</w:t>
-      </w:r>
-      <w:bookmarkEnd w:id="12"/>
-      <w:r>
-        <w:t xml:space="preserve"> </w:t>
-      </w:r>
-    </w:p>
-    <w:p>
-      <w:pPr>
-        <w:rPr>
-          <w:lang w:val="en-AU"/>
-        </w:rPr>
-      </w:pPr>
-      <w:r>
-        <w:rPr>
-          <w:lang w:val="en-AU"/>
-        </w:rPr>
-        <w:t>How many updates to standards in the intranet have you done and what was the quality of your contribution like?</w:t>
-      </w:r>
-    </w:p>
-    <w:p>
-      <w:proofErr w:type="gramStart"/>
-      <w:r>
-        <w:t>{{ SCREENSHOT</w:t>
-      </w:r>
-      <w:proofErr w:type="gramEnd"/>
-      <w:r>
-        <w:t xml:space="preserve"> }}</w:t>
-      </w:r>
-    </w:p>
-    <w:p>
-      <w:pPr>
-        <w:rPr>
-          <w:b/>
-          <w:bCs/>
-        </w:rPr>
-      </w:pPr>
-      <w:r>
-        <w:rPr>
-          <w:b/>
-          <w:bCs/>
-        </w:rPr>
-        <w:t xml:space="preserve">Figure: </w:t>
-      </w:r>
-      <w:proofErr w:type="gramStart"/>
-      <w:r>
-        <w:rPr>
-          <w:b/>
-          <w:bCs/>
-        </w:rPr>
-        <w:t>{{ EMPLOYEE</w:t>
-      </w:r>
-      <w:proofErr w:type="gramEnd"/>
-      <w:r>
-        <w:rPr>
-          <w:b/>
-          <w:bCs/>
-        </w:rPr>
-        <w:t xml:space="preserve"> NAME }} </w:t>
-      </w:r>
-      <w:r>
-        <w:rPr>
-          <w:b/>
-          <w:bCs/>
-        </w:rPr>
-        <w:t xml:space="preserve">edited </w:t>
-      </w:r>
-      <w:r>
-        <w:rPr>
-          <w:b/>
-          <w:bCs/>
-        </w:rPr>
-        <w:t xml:space="preserve">{{ NUMBER }} </w:t>
-      </w:r>
-      <w:r>
-        <w:rPr>
-          <w:b/>
-          <w:bCs/>
-        </w:rPr>
-        <w:t>SharePoint items</w:t>
-      </w:r>
-    </w:p>
-    <w:p>
-      <w:pPr>
-        <w:rPr>
-          <w:b/>
-          <w:bCs/>
-        </w:rPr>
-      </w:pPr>
-      <w:proofErr w:type="gramStart"/>
-      <w:r>
-        <w:rPr>
-          <w:b/>
-          <w:bCs/>
-        </w:rPr>
-        <w:t>{{ LINK</w:t>
-      </w:r>
-      <w:proofErr w:type="gramEnd"/>
-      <w:r>
-        <w:rPr>
-          <w:b/>
-          <w:bCs/>
-        </w:rPr>
-        <w:t xml:space="preserve"> TO INTRANET EDITS }}</w:t>
-      </w:r>
-    </w:p>
-    <w:p>
-      <w:pPr>
-        <w:pStyle w:val="Heading2"/>
-      </w:pPr>
-    </w:p>
-    <w:p>
-      <w:pPr>
-        <w:pStyle w:val="Heading2"/>
-      </w:pPr>
-      <w:bookmarkStart w:id="13" w:name="_Toc164678500"/>
-      <w:r>
-        <w:t>#13 Updates – SugarLearning</w:t>
+      <w:bookmarkStart w:id="13" w:name="_Toc173423911"/>
+      <w:r>
+        <w:t>#14 Sprint Review Emails</w:t>
       </w:r>
       <w:bookmarkEnd w:id="13"/>
-    </w:p>
-    <w:p>
-      <w:pPr>
-        <w:rPr>
-          <w:lang w:val="en-AU"/>
-        </w:rPr>
-      </w:pPr>
-      <w:r>
-        <w:rPr>
-          <w:lang w:val="en-AU"/>
-        </w:rPr>
-        <w:t>How many SugarLearning updates have you done and what was the quality of your contribution like?</w:t>
-      </w:r>
-    </w:p>
-    <w:p>
-      <w:proofErr w:type="gramStart"/>
-      <w:r>
-        <w:t>{{ SCREENSHOT</w:t>
-      </w:r>
-      <w:proofErr w:type="gramEnd"/>
-      <w:r>
-        <w:t xml:space="preserve"> }}</w:t>
-      </w:r>
-    </w:p>
-    <w:p>
-      <w:pPr>
-        <w:rPr>
-          <w:b/>
-          <w:bCs/>
-        </w:rPr>
-      </w:pPr>
-      <w:r>
-        <w:rPr>
-          <w:b/>
-          <w:bCs/>
-        </w:rPr>
-        <w:t xml:space="preserve">Figure: </w:t>
-      </w:r>
-      <w:proofErr w:type="gramStart"/>
-      <w:r>
-        <w:rPr>
-          <w:b/>
-          <w:bCs/>
-        </w:rPr>
-        <w:t>{{ EMPLOYEE</w:t>
-      </w:r>
-      <w:proofErr w:type="gramEnd"/>
-      <w:r>
-        <w:rPr>
-          <w:b/>
-          <w:bCs/>
-        </w:rPr>
-        <w:t xml:space="preserve"> NAME }} </w:t>
-      </w:r>
-      <w:r>
-        <w:rPr>
-          <w:b/>
-          <w:bCs/>
-        </w:rPr>
-        <w:t xml:space="preserve">edited </w:t>
-      </w:r>
-      <w:r>
-        <w:rPr>
-          <w:b/>
-          <w:bCs/>
-        </w:rPr>
-        <w:t xml:space="preserve">{{ NUMBER }} </w:t>
-      </w:r>
-      <w:r>
-        <w:rPr>
-          <w:b/>
-          <w:bCs/>
-        </w:rPr>
-        <w:t>SugarLearning items</w:t>
-      </w:r>
-    </w:p>
-    <w:p>
-      <w:pPr>
-        <w:rPr>
-          <w:b/>
-          <w:bCs/>
-          <w:lang w:eastAsia="zh-CN"/>
-        </w:rPr>
-      </w:pPr>
-      <w:proofErr w:type="gramStart"/>
-      <w:r>
-        <w:rPr>
-          <w:b/>
-          <w:bCs/>
-          <w:lang w:eastAsia="zh-CN"/>
-        </w:rPr>
-        <w:t>{{ LINK</w:t>
-      </w:r>
-      <w:proofErr w:type="gramEnd"/>
-      <w:r>
-        <w:rPr>
-          <w:b/>
-          <w:bCs/>
-          <w:lang w:eastAsia="zh-CN"/>
-        </w:rPr>
-        <w:t xml:space="preserve"> TO SUGARLEARNING UPDATES }}</w:t>
-      </w:r>
-    </w:p>
-    <w:p>
-      <w:pPr>
-        <w:pStyle w:val="Heading2"/>
-      </w:pPr>
-    </w:p>
-    <w:p>
-      <w:pPr>
-        <w:pStyle w:val="Heading2"/>
-      </w:pPr>
-      <w:bookmarkStart w:id="14" w:name="_Toc164678501"/>
-      <w:r>
-        <w:t>#14 Sprint Review Emails</w:t>
-      </w:r>
-      <w:bookmarkEnd w:id="14"/>
     </w:p>
     <w:p>
       <w:pPr>
@@ -3068,132 +3193,132 @@
       <w:pPr>
         <w:pStyle w:val="Heading2"/>
       </w:pPr>
-      <w:bookmarkStart w:id="15" w:name="_Toc164678502"/>
+      <w:bookmarkStart w:id="14" w:name="_Toc173423912"/>
       <w:r>
         <w:t>#15 CTFs</w:t>
       </w:r>
+      <w:bookmarkEnd w:id="14"/>
+    </w:p>
+    <w:p>
+      <w:pPr>
+        <w:rPr>
+          <w:lang w:val="en-AU"/>
+        </w:rPr>
+      </w:pPr>
+      <w:r>
+        <w:rPr>
+          <w:lang w:val="en-AU"/>
+        </w:rPr>
+        <w:t>How many CTFs have you helped with and what was the quality of your contribution like?</w:t>
+      </w:r>
+    </w:p>
+    <w:p>
+      <w:proofErr w:type="gramStart"/>
+      <w:r>
+        <w:t>{{ SCREENSHOT</w:t>
+      </w:r>
+      <w:proofErr w:type="gramEnd"/>
+      <w:r>
+        <w:t xml:space="preserve"> }}</w:t>
+      </w:r>
+    </w:p>
+    <w:p>
+      <w:pPr>
+        <w:rPr>
+          <w:b/>
+          <w:bCs/>
+        </w:rPr>
+      </w:pPr>
+      <w:r>
+        <w:rPr>
+          <w:b/>
+          <w:bCs/>
+        </w:rPr>
+        <w:t xml:space="preserve">Figure: </w:t>
+      </w:r>
+      <w:proofErr w:type="gramStart"/>
+      <w:r>
+        <w:rPr>
+          <w:b/>
+          <w:bCs/>
+        </w:rPr>
+        <w:t>{{ EMPLOYEE</w:t>
+      </w:r>
+      <w:proofErr w:type="gramEnd"/>
+      <w:r>
+        <w:rPr>
+          <w:b/>
+          <w:bCs/>
+        </w:rPr>
+        <w:t xml:space="preserve"> NAME }} </w:t>
+      </w:r>
+      <w:r>
+        <w:rPr>
+          <w:b/>
+          <w:bCs/>
+        </w:rPr>
+        <w:t xml:space="preserve">helped with </w:t>
+      </w:r>
+      <w:r>
+        <w:rPr>
+          <w:b/>
+          <w:bCs/>
+        </w:rPr>
+        <w:t xml:space="preserve">{{ NUMBER }} </w:t>
+      </w:r>
+      <w:r>
+        <w:rPr>
+          <w:b/>
+          <w:bCs/>
+        </w:rPr>
+        <w:t>CTFs</w:t>
+      </w:r>
+    </w:p>
+    <w:p>
+      <w:pPr>
+        <w:spacing w:before="100" w:beforeAutospacing="1" w:after="100" w:afterAutospacing="1"/>
+        <w:rPr>
+          <w:rFonts w:ascii="Aptos" w:eastAsia="Times New Roman" w:hAnsi="Aptos"/>
+          <w:b/>
+          <w:bCs/>
+          <w:lang w:eastAsia="zh-CN"/>
+        </w:rPr>
+      </w:pPr>
+      <w:proofErr w:type="gramStart"/>
+      <w:r>
+        <w:rPr>
+          <w:rFonts w:ascii="Aptos" w:eastAsia="Times New Roman" w:hAnsi="Aptos"/>
+          <w:b/>
+          <w:bCs/>
+          <w:lang w:eastAsia="zh-CN"/>
+        </w:rPr>
+        <w:t>{{ LINK</w:t>
+      </w:r>
+      <w:proofErr w:type="gramEnd"/>
+      <w:r>
+        <w:rPr>
+          <w:rFonts w:ascii="Aptos" w:eastAsia="Times New Roman" w:hAnsi="Aptos"/>
+          <w:b/>
+          <w:bCs/>
+          <w:lang w:eastAsia="zh-CN"/>
+        </w:rPr>
+        <w:t xml:space="preserve"> TO CTF DATA }}</w:t>
+      </w:r>
+    </w:p>
+    <w:p>
+      <w:pPr>
+        <w:pStyle w:val="Heading2"/>
+      </w:pPr>
+    </w:p>
+    <w:p>
+      <w:pPr>
+        <w:pStyle w:val="Heading2"/>
+      </w:pPr>
+      <w:bookmarkStart w:id="15" w:name="_Toc173423913"/>
+      <w:r>
+        <w:t>#16 Helping others</w:t>
+      </w:r>
       <w:bookmarkEnd w:id="15"/>
-    </w:p>
-    <w:p>
-      <w:pPr>
-        <w:rPr>
-          <w:lang w:val="en-AU"/>
-        </w:rPr>
-      </w:pPr>
-      <w:r>
-        <w:rPr>
-          <w:lang w:val="en-AU"/>
-        </w:rPr>
-        <w:t>How many CTFs have you helped with and what was the quality of your contribution like?</w:t>
-      </w:r>
-    </w:p>
-    <w:p>
-      <w:proofErr w:type="gramStart"/>
-      <w:r>
-        <w:t>{{ SCREENSHOT</w:t>
-      </w:r>
-      <w:proofErr w:type="gramEnd"/>
-      <w:r>
-        <w:t xml:space="preserve"> }}</w:t>
-      </w:r>
-    </w:p>
-    <w:p>
-      <w:pPr>
-        <w:rPr>
-          <w:b/>
-          <w:bCs/>
-        </w:rPr>
-      </w:pPr>
-      <w:r>
-        <w:rPr>
-          <w:b/>
-          <w:bCs/>
-        </w:rPr>
-        <w:t xml:space="preserve">Figure: </w:t>
-      </w:r>
-      <w:proofErr w:type="gramStart"/>
-      <w:r>
-        <w:rPr>
-          <w:b/>
-          <w:bCs/>
-        </w:rPr>
-        <w:t>{{ EMPLOYEE</w:t>
-      </w:r>
-      <w:proofErr w:type="gramEnd"/>
-      <w:r>
-        <w:rPr>
-          <w:b/>
-          <w:bCs/>
-        </w:rPr>
-        <w:t xml:space="preserve"> NAME }} </w:t>
-      </w:r>
-      <w:r>
-        <w:rPr>
-          <w:b/>
-          <w:bCs/>
-        </w:rPr>
-        <w:t xml:space="preserve">helped with </w:t>
-      </w:r>
-      <w:r>
-        <w:rPr>
-          <w:b/>
-          <w:bCs/>
-        </w:rPr>
-        <w:t xml:space="preserve">{{ NUMBER }} </w:t>
-      </w:r>
-      <w:r>
-        <w:rPr>
-          <w:b/>
-          <w:bCs/>
-        </w:rPr>
-        <w:t>CTFs</w:t>
-      </w:r>
-    </w:p>
-    <w:p>
-      <w:pPr>
-        <w:spacing w:before="100" w:beforeAutospacing="1" w:after="100" w:afterAutospacing="1"/>
-        <w:rPr>
-          <w:rFonts w:ascii="Aptos" w:eastAsia="Times New Roman" w:hAnsi="Aptos"/>
-          <w:b/>
-          <w:bCs/>
-          <w:lang w:eastAsia="zh-CN"/>
-        </w:rPr>
-      </w:pPr>
-      <w:proofErr w:type="gramStart"/>
-      <w:r>
-        <w:rPr>
-          <w:rFonts w:ascii="Aptos" w:eastAsia="Times New Roman" w:hAnsi="Aptos"/>
-          <w:b/>
-          <w:bCs/>
-          <w:lang w:eastAsia="zh-CN"/>
-        </w:rPr>
-        <w:t>{{ LINK</w:t>
-      </w:r>
-      <w:proofErr w:type="gramEnd"/>
-      <w:r>
-        <w:rPr>
-          <w:rFonts w:ascii="Aptos" w:eastAsia="Times New Roman" w:hAnsi="Aptos"/>
-          <w:b/>
-          <w:bCs/>
-          <w:lang w:eastAsia="zh-CN"/>
-        </w:rPr>
-        <w:t xml:space="preserve"> TO CTF DATA }}</w:t>
-      </w:r>
-    </w:p>
-    <w:p>
-      <w:pPr>
-        <w:pStyle w:val="Heading2"/>
-      </w:pPr>
-    </w:p>
-    <w:p>
-      <w:pPr>
-        <w:pStyle w:val="Heading2"/>
-      </w:pPr>
-      <w:bookmarkStart w:id="16" w:name="_Toc164678503"/>
-      <w:r>
-        <w:t>#16 Helping others</w:t>
-      </w:r>
-      <w:bookmarkEnd w:id="16"/>
     </w:p>
     <w:p>
       <w:pPr>
@@ -3375,11 +3500,11 @@
       <w:pPr>
         <w:pStyle w:val="Heading2"/>
       </w:pPr>
-      <w:bookmarkStart w:id="17" w:name="_Toc164678504"/>
+      <w:bookmarkStart w:id="16" w:name="_Toc173423914"/>
       <w:r>
         <w:t>#17 Inbox Count</w:t>
       </w:r>
-      <w:bookmarkEnd w:id="17"/>
+      <w:bookmarkEnd w:id="16"/>
     </w:p>
     <w:p>
       <w:pPr>
@@ -3481,9 +3606,11 @@
       <w:pPr>
         <w:pStyle w:val="Heading2"/>
       </w:pPr>
+      <w:bookmarkStart w:id="17" w:name="_Toc173423915"/>
       <w:r>
         <w:t>#18 Client Love</w:t>
       </w:r>
+      <w:bookmarkEnd w:id="17"/>
     </w:p>
     <w:p>
       <w:pPr>
@@ -3847,7 +3974,7 @@
         <w:sz w:val="14"/>
         <w:szCs w:val="14"/>
       </w:rPr>
-      <w:t>20/06/2024 2:28 PM</w:t>
+      <w:t>27/06/2024 9:35 AM</w:t>
     </w:r>
     <w:r>
       <w:rPr>
@@ -6385,16 +6512,7 @@
 </file>
 
 <file path=customXml/item2.xml><?xml version="1.0" encoding="utf-8"?>
-<p:properties xmlns:p="http://schemas.microsoft.com/office/2006/metadata/properties" xmlns:xsi="http://www.w3.org/2001/XMLSchema-instance" xmlns:pc="http://schemas.microsoft.com/office/infopath/2007/PartnerControls">
-  <documentManagement>
-    <_ip_UnifiedCompliancePolicyUIAction xmlns="http://schemas.microsoft.com/sharepoint/v3" xsi:nil="true"/>
-    <lcf76f155ced4ddcb4097134ff3c332f xmlns="212980c9-5617-46ce-99ad-a376bd4152d0">
-      <Terms xmlns="http://schemas.microsoft.com/office/infopath/2007/PartnerControls"/>
-    </lcf76f155ced4ddcb4097134ff3c332f>
-    <TaxCatchAll xmlns="0ecd88e7-26cc-4a6b-8b5c-6a9962e64f6a" xsi:nil="true"/>
-    <_ip_UnifiedCompliancePolicyProperties xmlns="http://schemas.microsoft.com/sharepoint/v3" xsi:nil="true"/>
-  </documentManagement>
-</p:properties>
+<b:Sources xmlns:b="http://schemas.openxmlformats.org/officeDocument/2006/bibliography" xmlns="http://schemas.openxmlformats.org/officeDocument/2006/bibliography" SelectedStyle="\APASixthEditionOfficeOnline.xsl" StyleName="APA" Version="6"/>
 </file>
 
 <file path=customXml/item3.xml><?xml version="1.0" encoding="utf-8"?>
@@ -6646,7 +6764,16 @@
 </file>
 
 <file path=customXml/item4.xml><?xml version="1.0" encoding="utf-8"?>
-<b:Sources xmlns:b="http://schemas.openxmlformats.org/officeDocument/2006/bibliography" xmlns="http://schemas.openxmlformats.org/officeDocument/2006/bibliography" SelectedStyle="\APASixthEditionOfficeOnline.xsl" StyleName="APA" Version="6"/>
+<p:properties xmlns:p="http://schemas.microsoft.com/office/2006/metadata/properties" xmlns:xsi="http://www.w3.org/2001/XMLSchema-instance" xmlns:pc="http://schemas.microsoft.com/office/infopath/2007/PartnerControls">
+  <documentManagement>
+    <_ip_UnifiedCompliancePolicyUIAction xmlns="http://schemas.microsoft.com/sharepoint/v3" xsi:nil="true"/>
+    <lcf76f155ced4ddcb4097134ff3c332f xmlns="212980c9-5617-46ce-99ad-a376bd4152d0">
+      <Terms xmlns="http://schemas.microsoft.com/office/infopath/2007/PartnerControls"/>
+    </lcf76f155ced4ddcb4097134ff3c332f>
+    <TaxCatchAll xmlns="0ecd88e7-26cc-4a6b-8b5c-6a9962e64f6a" xsi:nil="true"/>
+    <_ip_UnifiedCompliancePolicyProperties xmlns="http://schemas.microsoft.com/sharepoint/v3" xsi:nil="true"/>
+  </documentManagement>
+</p:properties>
 </file>
 
 <file path=customXml/itemProps1.xml><?xml version="1.0" encoding="utf-8"?>
@@ -6658,13 +6785,9 @@
 </file>
 
 <file path=customXml/itemProps2.xml><?xml version="1.0" encoding="utf-8"?>
-<ds:datastoreItem xmlns:ds="http://schemas.openxmlformats.org/officeDocument/2006/customXml" ds:itemID="{33307C42-A627-4970-BC11-0EFB0BA59FEE}">
+<ds:datastoreItem xmlns:ds="http://schemas.openxmlformats.org/officeDocument/2006/customXml" ds:itemID="{D7A003FC-89FC-4320-9A93-DBEA7E2F4C59}">
   <ds:schemaRefs>
-    <ds:schemaRef ds:uri="http://schemas.microsoft.com/office/2006/metadata/properties"/>
-    <ds:schemaRef ds:uri="http://schemas.microsoft.com/office/infopath/2007/PartnerControls"/>
-    <ds:schemaRef ds:uri="http://schemas.microsoft.com/sharepoint/v3"/>
-    <ds:schemaRef ds:uri="212980c9-5617-46ce-99ad-a376bd4152d0"/>
-    <ds:schemaRef ds:uri="0ecd88e7-26cc-4a6b-8b5c-6a9962e64f6a"/>
+    <ds:schemaRef ds:uri="http://schemas.openxmlformats.org/officeDocument/2006/bibliography"/>
   </ds:schemaRefs>
 </ds:datastoreItem>
 </file>
@@ -6690,9 +6813,13 @@
 </file>
 
 <file path=customXml/itemProps4.xml><?xml version="1.0" encoding="utf-8"?>
-<ds:datastoreItem xmlns:ds="http://schemas.openxmlformats.org/officeDocument/2006/customXml" ds:itemID="{D7A003FC-89FC-4320-9A93-DBEA7E2F4C59}">
+<ds:datastoreItem xmlns:ds="http://schemas.openxmlformats.org/officeDocument/2006/customXml" ds:itemID="{33307C42-A627-4970-BC11-0EFB0BA59FEE}">
   <ds:schemaRefs>
-    <ds:schemaRef ds:uri="http://schemas.openxmlformats.org/officeDocument/2006/bibliography"/>
+    <ds:schemaRef ds:uri="http://schemas.microsoft.com/office/2006/metadata/properties"/>
+    <ds:schemaRef ds:uri="http://schemas.microsoft.com/office/infopath/2007/PartnerControls"/>
+    <ds:schemaRef ds:uri="http://schemas.microsoft.com/sharepoint/v3"/>
+    <ds:schemaRef ds:uri="212980c9-5617-46ce-99ad-a376bd4152d0"/>
+    <ds:schemaRef ds:uri="0ecd88e7-26cc-4a6b-8b5c-6a9962e64f6a"/>
   </ds:schemaRefs>
 </ds:datastoreItem>
 </file>
</xml_diff>

<commit_message>
add keep lines together and keep with next to all sections
</commit_message>
<xml_diff>
--- a/Templates/02-employee-review-kpis.docx
+++ b/Templates/02-employee-review-kpis.docx
@@ -1530,18 +1530,109 @@
     </w:sdt>
     <w:p>
       <w:pPr>
+        <w:keepNext/>
+        <w:keepLines/>
+        <w:spacing w:line="278" w:lineRule="auto"/>
         <w:rPr>
           <w:rFonts w:cs="Times New Roman"/>
           <w:szCs w:val="20"/>
         </w:rPr>
       </w:pPr>
+      <w:r>
+        <w:rPr>
+          <w:rFonts w:cs="Times New Roman"/>
+          <w:szCs w:val="20"/>
+        </w:rPr>
+        <w:lastRenderedPageBreak/>
+        <w:t>Editing Note: All Sections in this document should use the settings “Keep with next” and “Keep lines together” to ensure they do not span over multiple pages. See the screenshot:</w:t>
+      </w:r>
+      <w:r>
+        <w:rPr>
+          <w:rFonts w:cs="Times New Roman"/>
+          <w:szCs w:val="20"/>
+        </w:rPr>
+        <w:br/>
+      </w:r>
+      <w:r>
+        <w:rPr>
+          <w:noProof/>
+        </w:rPr>
+        <w:drawing>
+          <wp:inline distT="0" distB="0" distL="0" distR="0" wp14:anchorId="089CB32D" wp14:editId="443DC188">
+            <wp:extent cx="5732145" cy="5177155"/>
+            <wp:effectExtent l="0" t="0" r="1905" b="4445"/>
+            <wp:docPr id="1013988471" name="Picture 1" descr="A screenshot of a computer&#10;&#10;Description automatically generated"/>
+            <wp:cNvGraphicFramePr>
+              <a:graphicFrameLocks xmlns:a="http://schemas.openxmlformats.org/drawingml/2006/main" noChangeAspect="1"/>
+            </wp:cNvGraphicFramePr>
+            <a:graphic xmlns:a="http://schemas.openxmlformats.org/drawingml/2006/main">
+              <a:graphicData uri="http://schemas.openxmlformats.org/drawingml/2006/picture">
+                <pic:pic xmlns:pic="http://schemas.openxmlformats.org/drawingml/2006/picture">
+                  <pic:nvPicPr>
+                    <pic:cNvPr id="1013988471" name="Picture 1" descr="A screenshot of a computer&#10;&#10;Description automatically generated"/>
+                    <pic:cNvPicPr/>
+                  </pic:nvPicPr>
+                  <pic:blipFill>
+                    <a:blip r:embed="rId11"/>
+                    <a:stretch>
+                      <a:fillRect/>
+                    </a:stretch>
+                  </pic:blipFill>
+                  <pic:spPr>
+                    <a:xfrm>
+                      <a:off x="0" y="0"/>
+                      <a:ext cx="5732145" cy="5177155"/>
+                    </a:xfrm>
+                    <a:prstGeom prst="rect">
+                      <a:avLst/>
+                    </a:prstGeom>
+                  </pic:spPr>
+                </pic:pic>
+              </a:graphicData>
+            </a:graphic>
+          </wp:inline>
+        </w:drawing>
+      </w:r>
+    </w:p>
+    <w:p>
+      <w:pPr>
+        <w:keepNext/>
+        <w:keepLines/>
+        <w:spacing w:line="278" w:lineRule="auto"/>
+        <w:rPr>
+          <w:rFonts w:cs="Times New Roman"/>
+          <w:b/>
+          <w:bCs/>
+          <w:szCs w:val="20"/>
+        </w:rPr>
+      </w:pPr>
+      <w:r>
+        <w:rPr>
+          <w:rFonts w:cs="Times New Roman"/>
+          <w:b/>
+          <w:bCs/>
+          <w:szCs w:val="20"/>
+        </w:rPr>
+        <w:t>Figure: These settings will keep things bunched together</w:t>
+      </w:r>
+    </w:p>
+    <w:p>
+      <w:pPr>
+        <w:spacing w:line="278" w:lineRule="auto"/>
+        <w:rPr>
+          <w:rFonts w:cs="Times New Roman"/>
+          <w:szCs w:val="20"/>
+        </w:rPr>
+      </w:pPr>
     </w:p>
     <w:p>
       <w:pPr>
         <w:pStyle w:val="Heading2"/>
+        <w:spacing w:line="278" w:lineRule="auto"/>
       </w:pPr>
       <w:bookmarkStart w:id="0" w:name="_Toc173423898"/>
       <w:r>
+        <w:lastRenderedPageBreak/>
         <w:t>#1</w:t>
       </w:r>
       <w:r>
@@ -1575,6 +1666,9 @@
     </w:p>
     <w:p>
       <w:pPr>
+        <w:keepNext/>
+        <w:keepLines/>
+        <w:spacing w:line="278" w:lineRule="auto"/>
         <w:rPr>
           <w:lang w:val="en-AU"/>
         </w:rPr>
@@ -1588,6 +1682,9 @@
     </w:p>
     <w:p>
       <w:pPr>
+        <w:keepNext/>
+        <w:keepLines/>
+        <w:spacing w:line="278" w:lineRule="auto"/>
         <w:rPr>
           <w:lang w:eastAsia="zh-CN"/>
         </w:rPr>
@@ -1601,6 +1698,9 @@
     </w:p>
     <w:p>
       <w:pPr>
+        <w:keepNext/>
+        <w:keepLines/>
+        <w:spacing w:line="278" w:lineRule="auto"/>
         <w:rPr>
           <w:b/>
           <w:bCs/>
@@ -1668,11 +1768,14 @@
     </w:p>
     <w:p>
       <w:pPr>
-        <w:rPr>
-          <w:lang w:eastAsia="zh-CN"/>
-        </w:rPr>
-      </w:pPr>
-      <w:hyperlink r:id="rId11" w:history="1">
+        <w:keepNext/>
+        <w:keepLines/>
+        <w:spacing w:line="278" w:lineRule="auto"/>
+        <w:rPr>
+          <w:lang w:eastAsia="zh-CN"/>
+        </w:rPr>
+      </w:pPr>
+      <w:hyperlink r:id="rId12" w:history="1">
         <w:r>
           <w:rPr>
             <w:rStyle w:val="Hyperlink"/>
@@ -1692,11 +1795,15 @@
     <w:p>
       <w:pPr>
         <w:pStyle w:val="Heading3"/>
+        <w:keepNext w:val="0"/>
+        <w:keepLines w:val="0"/>
+        <w:spacing w:line="278" w:lineRule="auto"/>
       </w:pPr>
     </w:p>
     <w:p>
       <w:pPr>
         <w:pStyle w:val="Heading2"/>
+        <w:spacing w:line="278" w:lineRule="auto"/>
       </w:pPr>
       <w:bookmarkStart w:id="1" w:name="_Toc173423899"/>
       <w:r>
@@ -1741,15 +1848,25 @@
       <w:bookmarkEnd w:id="1"/>
     </w:p>
     <w:p>
+      <w:pPr>
+        <w:keepNext/>
+        <w:keepLines/>
+        <w:spacing w:line="278" w:lineRule="auto"/>
+      </w:pPr>
       <w:r>
         <w:t>How do clients feel about your work?</w:t>
       </w:r>
     </w:p>
     <w:p>
+      <w:pPr>
+        <w:keepNext/>
+        <w:keepLines/>
+        <w:spacing w:line="278" w:lineRule="auto"/>
+      </w:pPr>
       <w:r>
         <w:t xml:space="preserve">e.g. </w:t>
       </w:r>
-      <w:hyperlink r:id="rId12" w:history="1">
+      <w:hyperlink r:id="rId13" w:history="1">
         <w:r>
           <w:rPr>
             <w:rStyle w:val="Hyperlink"/>
@@ -1761,6 +1878,9 @@
     </w:p>
     <w:p>
       <w:pPr>
+        <w:keepNext/>
+        <w:keepLines/>
+        <w:spacing w:line="278" w:lineRule="auto"/>
         <w:rPr>
           <w:b/>
           <w:bCs/>
@@ -1789,11 +1909,15 @@
     <w:p>
       <w:pPr>
         <w:pStyle w:val="Heading2"/>
+        <w:keepNext w:val="0"/>
+        <w:keepLines w:val="0"/>
+        <w:spacing w:line="278" w:lineRule="auto"/>
       </w:pPr>
     </w:p>
     <w:p>
       <w:pPr>
         <w:pStyle w:val="Heading2"/>
+        <w:spacing w:line="278" w:lineRule="auto"/>
       </w:pPr>
       <w:bookmarkStart w:id="2" w:name="_Toc173423900"/>
       <w:r>
@@ -1838,12 +1962,20 @@
       <w:bookmarkEnd w:id="2"/>
     </w:p>
     <w:p>
+      <w:pPr>
+        <w:keepNext/>
+        <w:keepLines/>
+        <w:spacing w:line="278" w:lineRule="auto"/>
+      </w:pPr>
       <w:r>
         <w:t>How do your peers feel about your work?</w:t>
       </w:r>
     </w:p>
     <w:p>
       <w:pPr>
+        <w:keepNext/>
+        <w:keepLines/>
+        <w:spacing w:line="278" w:lineRule="auto"/>
         <w:rPr>
           <w:b/>
           <w:bCs/>
@@ -1872,11 +2004,15 @@
     <w:p>
       <w:pPr>
         <w:pStyle w:val="Heading2"/>
+        <w:keepNext w:val="0"/>
+        <w:keepLines w:val="0"/>
+        <w:spacing w:line="278" w:lineRule="auto"/>
       </w:pPr>
     </w:p>
     <w:p>
       <w:pPr>
         <w:pStyle w:val="Heading2"/>
+        <w:spacing w:line="278" w:lineRule="auto"/>
       </w:pPr>
       <w:bookmarkStart w:id="3" w:name="_Toc173423901"/>
       <w:r>
@@ -1922,6 +2058,9 @@
     </w:p>
     <w:p>
       <w:pPr>
+        <w:keepNext/>
+        <w:keepLines/>
+        <w:spacing w:line="278" w:lineRule="auto"/>
         <w:rPr>
           <w:lang w:val="en-AU"/>
         </w:rPr>
@@ -1935,6 +2074,9 @@
     </w:p>
     <w:p>
       <w:pPr>
+        <w:keepNext/>
+        <w:keepLines/>
+        <w:spacing w:line="278" w:lineRule="auto"/>
         <w:rPr>
           <w:b/>
           <w:bCs/>
@@ -1971,11 +2113,15 @@
     <w:p>
       <w:pPr>
         <w:pStyle w:val="Heading2"/>
+        <w:keepNext w:val="0"/>
+        <w:keepLines w:val="0"/>
+        <w:spacing w:line="278" w:lineRule="auto"/>
       </w:pPr>
     </w:p>
     <w:p>
       <w:pPr>
         <w:pStyle w:val="Heading2"/>
+        <w:spacing w:line="278" w:lineRule="auto"/>
       </w:pPr>
       <w:bookmarkStart w:id="4" w:name="_Toc173423902"/>
       <w:r>
@@ -2015,6 +2161,9 @@
     </w:p>
     <w:p>
       <w:pPr>
+        <w:keepNext/>
+        <w:keepLines/>
+        <w:spacing w:line="278" w:lineRule="auto"/>
         <w:rPr>
           <w:lang w:val="en-AU"/>
         </w:rPr>
@@ -2028,6 +2177,9 @@
     </w:p>
     <w:p>
       <w:pPr>
+        <w:keepNext/>
+        <w:keepLines/>
+        <w:spacing w:line="278" w:lineRule="auto"/>
         <w:rPr>
           <w:b/>
           <w:bCs/>
@@ -2063,9 +2215,11 @@
     <w:p>
       <w:pPr>
         <w:pStyle w:val="Heading2"/>
+        <w:spacing w:line="278" w:lineRule="auto"/>
       </w:pPr>
       <w:bookmarkStart w:id="5" w:name="_Toc173423903"/>
       <w:r>
+        <w:lastRenderedPageBreak/>
         <w:t>#</w:t>
       </w:r>
       <w:r>
@@ -2110,6 +2264,9 @@
     </w:p>
     <w:p>
       <w:pPr>
+        <w:keepNext/>
+        <w:keepLines/>
+        <w:spacing w:line="278" w:lineRule="auto"/>
         <w:rPr>
           <w:lang w:val="en-AU"/>
         </w:rPr>
@@ -2122,6 +2279,11 @@
       </w:r>
     </w:p>
     <w:p>
+      <w:pPr>
+        <w:keepNext/>
+        <w:keepLines/>
+        <w:spacing w:line="278" w:lineRule="auto"/>
+      </w:pPr>
       <w:r>
         <w:rPr>
           <w:noProof/>
@@ -2131,6 +2293,9 @@
     </w:p>
     <w:p>
       <w:pPr>
+        <w:keepNext/>
+        <w:keepLines/>
+        <w:spacing w:line="278" w:lineRule="auto"/>
         <w:rPr>
           <w:b/>
           <w:bCs/>
@@ -2169,6 +2334,9 @@
     </w:p>
     <w:p>
       <w:pPr>
+        <w:keepNext/>
+        <w:keepLines/>
+        <w:spacing w:line="278" w:lineRule="auto"/>
         <w:rPr>
           <w:b/>
           <w:bCs/>
@@ -2194,11 +2362,15 @@
     <w:p>
       <w:pPr>
         <w:pStyle w:val="Heading2"/>
+        <w:keepNext w:val="0"/>
+        <w:keepLines w:val="0"/>
+        <w:spacing w:line="278" w:lineRule="auto"/>
       </w:pPr>
     </w:p>
     <w:p>
       <w:pPr>
         <w:pStyle w:val="Heading2"/>
+        <w:spacing w:line="278" w:lineRule="auto"/>
       </w:pPr>
       <w:bookmarkStart w:id="6" w:name="_Toc173423904"/>
       <w:r>
@@ -2214,6 +2386,9 @@
     </w:p>
     <w:p>
       <w:pPr>
+        <w:keepNext/>
+        <w:keepLines/>
+        <w:spacing w:line="278" w:lineRule="auto"/>
         <w:rPr>
           <w:lang w:val="en-AU"/>
         </w:rPr>
@@ -2227,6 +2402,9 @@
     </w:p>
     <w:p>
       <w:pPr>
+        <w:keepNext/>
+        <w:keepLines/>
+        <w:spacing w:line="278" w:lineRule="auto"/>
         <w:rPr>
           <w:noProof/>
         </w:rPr>
@@ -2240,6 +2418,9 @@
     </w:p>
     <w:p>
       <w:pPr>
+        <w:keepNext/>
+        <w:keepLines/>
+        <w:spacing w:line="278" w:lineRule="auto"/>
         <w:rPr>
           <w:b/>
           <w:bCs/>
@@ -2283,11 +2464,14 @@
     </w:p>
     <w:p>
       <w:pPr>
-        <w:rPr>
-          <w:lang w:eastAsia="zh-CN"/>
-        </w:rPr>
-      </w:pPr>
-      <w:hyperlink r:id="rId13" w:history="1">
+        <w:keepNext/>
+        <w:keepLines/>
+        <w:spacing w:line="278" w:lineRule="auto"/>
+        <w:rPr>
+          <w:lang w:eastAsia="zh-CN"/>
+        </w:rPr>
+      </w:pPr>
+      <w:hyperlink r:id="rId14" w:history="1">
         <w:r>
           <w:rPr>
             <w:rStyle w:val="Hyperlink"/>
@@ -2302,11 +2486,15 @@
     <w:p>
       <w:pPr>
         <w:pStyle w:val="Heading3"/>
+        <w:keepNext w:val="0"/>
+        <w:keepLines w:val="0"/>
+        <w:spacing w:line="278" w:lineRule="auto"/>
       </w:pPr>
     </w:p>
     <w:p>
       <w:pPr>
         <w:pStyle w:val="Heading2"/>
+        <w:spacing w:line="278" w:lineRule="auto"/>
       </w:pPr>
       <w:bookmarkStart w:id="7" w:name="_Toc173423905"/>
       <w:r>
@@ -2322,6 +2510,9 @@
     </w:p>
     <w:p>
       <w:pPr>
+        <w:keepNext/>
+        <w:keepLines/>
+        <w:spacing w:line="278" w:lineRule="auto"/>
         <w:rPr>
           <w:lang w:val="en-AU"/>
         </w:rPr>
@@ -2334,6 +2525,11 @@
       </w:r>
     </w:p>
     <w:p>
+      <w:pPr>
+        <w:keepNext/>
+        <w:keepLines/>
+        <w:spacing w:line="278" w:lineRule="auto"/>
+      </w:pPr>
       <w:proofErr w:type="gramStart"/>
       <w:r>
         <w:t>{{ SCREENSHOT</w:t>
@@ -2345,7 +2541,9 @@
     </w:p>
     <w:p>
       <w:pPr>
-        <w:spacing w:before="100" w:beforeAutospacing="1" w:after="100" w:afterAutospacing="1"/>
+        <w:keepNext/>
+        <w:keepLines/>
+        <w:spacing w:before="100" w:beforeAutospacing="1" w:after="100" w:afterAutospacing="1" w:line="278" w:lineRule="auto"/>
         <w:rPr>
           <w:rFonts w:ascii="Aptos" w:eastAsia="Times New Roman" w:hAnsi="Aptos"/>
           <w:b/>
@@ -2412,13 +2610,15 @@
     </w:p>
     <w:p>
       <w:pPr>
-        <w:spacing w:before="100" w:beforeAutospacing="1" w:after="100" w:afterAutospacing="1"/>
+        <w:keepNext/>
+        <w:keepLines/>
+        <w:spacing w:before="100" w:beforeAutospacing="1" w:after="100" w:afterAutospacing="1" w:line="278" w:lineRule="auto"/>
         <w:rPr>
           <w:rFonts w:ascii="Aptos" w:eastAsia="Times New Roman" w:hAnsi="Aptos"/>
           <w:lang w:eastAsia="zh-CN"/>
         </w:rPr>
       </w:pPr>
-      <w:hyperlink r:id="rId14" w:history="1">
+      <w:hyperlink r:id="rId15" w:history="1">
         <w:r>
           <w:rPr>
             <w:rStyle w:val="Hyperlink"/>
@@ -2440,20 +2640,28 @@
     <w:p>
       <w:pPr>
         <w:pStyle w:val="Heading2"/>
+        <w:keepNext w:val="0"/>
+        <w:keepLines w:val="0"/>
+        <w:spacing w:line="278" w:lineRule="auto"/>
       </w:pPr>
     </w:p>
     <w:p>
       <w:pPr>
         <w:pStyle w:val="Heading2"/>
+        <w:spacing w:line="278" w:lineRule="auto"/>
       </w:pPr>
       <w:bookmarkStart w:id="8" w:name="_Toc173423906"/>
       <w:r>
+        <w:lastRenderedPageBreak/>
         <w:t>#9 Exams</w:t>
       </w:r>
       <w:bookmarkEnd w:id="8"/>
     </w:p>
     <w:p>
       <w:pPr>
+        <w:keepNext/>
+        <w:keepLines/>
+        <w:spacing w:line="278" w:lineRule="auto"/>
         <w:rPr>
           <w:lang w:val="en-AU"/>
         </w:rPr>
@@ -2466,6 +2674,11 @@
       </w:r>
     </w:p>
     <w:p>
+      <w:pPr>
+        <w:keepNext/>
+        <w:keepLines/>
+        <w:spacing w:line="278" w:lineRule="auto"/>
+      </w:pPr>
       <w:r>
         <w:rPr>
           <w:noProof/>
@@ -2475,7 +2688,9 @@
     </w:p>
     <w:p>
       <w:pPr>
-        <w:spacing w:before="100" w:beforeAutospacing="1" w:after="100" w:afterAutospacing="1"/>
+        <w:keepNext/>
+        <w:keepLines/>
+        <w:spacing w:before="100" w:beforeAutospacing="1" w:after="100" w:afterAutospacing="1" w:line="278" w:lineRule="auto"/>
         <w:rPr>
           <w:rFonts w:ascii="Aptos" w:eastAsia="Times New Roman" w:hAnsi="Aptos"/>
           <w:b/>
@@ -2533,6 +2748,9 @@
     </w:p>
     <w:p>
       <w:pPr>
+        <w:keepNext/>
+        <w:keepLines/>
+        <w:spacing w:line="278" w:lineRule="auto"/>
         <w:rPr>
           <w:b/>
           <w:bCs/>
@@ -2559,11 +2777,15 @@
     <w:p>
       <w:pPr>
         <w:pStyle w:val="Heading2"/>
+        <w:keepNext w:val="0"/>
+        <w:keepLines w:val="0"/>
+        <w:spacing w:line="278" w:lineRule="auto"/>
       </w:pPr>
     </w:p>
     <w:p>
       <w:pPr>
         <w:pStyle w:val="Heading2"/>
+        <w:spacing w:line="278" w:lineRule="auto"/>
       </w:pPr>
       <w:bookmarkStart w:id="9" w:name="_Toc173423907"/>
       <w:r>
@@ -2573,6 +2795,9 @@
     </w:p>
     <w:p>
       <w:pPr>
+        <w:keepNext/>
+        <w:keepLines/>
+        <w:spacing w:line="278" w:lineRule="auto"/>
         <w:rPr>
           <w:lang w:val="en-AU"/>
         </w:rPr>
@@ -2585,9 +2810,430 @@
       </w:r>
     </w:p>
     <w:p>
+      <w:pPr>
+        <w:keepNext/>
+        <w:keepLines/>
+        <w:spacing w:line="278" w:lineRule="auto"/>
+      </w:pPr>
       <w:proofErr w:type="gramStart"/>
       <w:r>
+        <w:t>{{ SCREENSHOT</w:t>
+      </w:r>
+      <w:proofErr w:type="gramEnd"/>
+      <w:r>
+        <w:t xml:space="preserve"> }}</w:t>
+      </w:r>
+    </w:p>
+    <w:p>
+      <w:pPr>
+        <w:keepNext/>
+        <w:keepLines/>
+        <w:spacing w:line="278" w:lineRule="auto"/>
+        <w:rPr>
+          <w:b/>
+          <w:bCs/>
+        </w:rPr>
+      </w:pPr>
+      <w:r>
+        <w:rPr>
+          <w:b/>
+          <w:bCs/>
+        </w:rPr>
+        <w:t xml:space="preserve">Figure: </w:t>
+      </w:r>
+      <w:proofErr w:type="gramStart"/>
+      <w:r>
+        <w:rPr>
+          <w:b/>
+          <w:bCs/>
+        </w:rPr>
+        <w:t>{{ EMPLOYEE</w:t>
+      </w:r>
+      <w:proofErr w:type="gramEnd"/>
+      <w:r>
+        <w:rPr>
+          <w:b/>
+          <w:bCs/>
+        </w:rPr>
+        <w:t xml:space="preserve"> NAME }} </w:t>
+      </w:r>
+      <w:r>
+        <w:rPr>
+          <w:b/>
+          <w:bCs/>
+        </w:rPr>
+        <w:t xml:space="preserve">done </w:t>
+      </w:r>
+      <w:r>
+        <w:rPr>
+          <w:b/>
+          <w:bCs/>
+        </w:rPr>
+        <w:t xml:space="preserve">{{ NUMBER }} </w:t>
+      </w:r>
+      <w:r>
+        <w:rPr>
+          <w:b/>
+          <w:bCs/>
+        </w:rPr>
+        <w:t>videos</w:t>
+      </w:r>
+    </w:p>
+    <w:p>
+      <w:pPr>
+        <w:keepNext/>
+        <w:keepLines/>
+        <w:spacing w:line="278" w:lineRule="auto"/>
+        <w:rPr>
+          <w:b/>
+          <w:bCs/>
+          <w:lang w:eastAsia="zh-CN"/>
+        </w:rPr>
+      </w:pPr>
+      <w:proofErr w:type="gramStart"/>
+      <w:r>
+        <w:rPr>
+          <w:b/>
+          <w:bCs/>
+        </w:rPr>
+        <w:t>{{ LINK</w:t>
+      </w:r>
+      <w:proofErr w:type="gramEnd"/>
+      <w:r>
+        <w:rPr>
+          <w:b/>
+          <w:bCs/>
+        </w:rPr>
+        <w:t xml:space="preserve"> TO YOUTUBE PLAYLIST }}</w:t>
+      </w:r>
+    </w:p>
+    <w:p>
+      <w:pPr>
+        <w:pStyle w:val="Heading2"/>
+        <w:keepNext w:val="0"/>
+        <w:keepLines w:val="0"/>
+        <w:spacing w:line="278" w:lineRule="auto"/>
+      </w:pPr>
+    </w:p>
+    <w:p>
+      <w:pPr>
+        <w:pStyle w:val="Heading2"/>
+        <w:spacing w:line="278" w:lineRule="auto"/>
+      </w:pPr>
+      <w:bookmarkStart w:id="10" w:name="_Toc173423908"/>
+      <w:r>
+        <w:t xml:space="preserve">#11 Updates </w:t>
+      </w:r>
+      <w:r>
+        <w:t>–</w:t>
+      </w:r>
+      <w:r>
+        <w:t xml:space="preserve"> Rules</w:t>
+      </w:r>
+      <w:bookmarkEnd w:id="10"/>
+    </w:p>
+    <w:p>
+      <w:pPr>
+        <w:keepNext/>
+        <w:keepLines/>
+        <w:spacing w:line="278" w:lineRule="auto"/>
+        <w:rPr>
+          <w:lang w:val="en-AU"/>
+        </w:rPr>
+      </w:pPr>
+      <w:r>
+        <w:rPr>
+          <w:lang w:val="en-AU"/>
+        </w:rPr>
+        <w:t>How many Rules have you done and what was the quality of your contribution like?</w:t>
+      </w:r>
+    </w:p>
+    <w:p>
+      <w:pPr>
+        <w:keepNext/>
+        <w:keepLines/>
+        <w:spacing w:before="100" w:beforeAutospacing="1" w:after="100" w:afterAutospacing="1" w:line="278" w:lineRule="auto"/>
+        <w:rPr>
+          <w:rFonts w:ascii="Aptos" w:eastAsia="Times New Roman" w:hAnsi="Aptos"/>
+          <w:lang w:eastAsia="zh-CN"/>
+        </w:rPr>
+      </w:pPr>
+      <w:r>
+        <w:rPr>
+          <w:noProof/>
+        </w:rPr>
+        <w:t>{{ SCREENSHOT }}</w:t>
+      </w:r>
+    </w:p>
+    <w:p>
+      <w:pPr>
+        <w:keepNext/>
+        <w:keepLines/>
+        <w:spacing w:before="100" w:beforeAutospacing="1" w:after="100" w:afterAutospacing="1" w:line="278" w:lineRule="auto"/>
+        <w:rPr>
+          <w:rFonts w:ascii="Aptos" w:eastAsia="Times New Roman" w:hAnsi="Aptos"/>
+          <w:b/>
+          <w:bCs/>
+          <w:lang w:eastAsia="zh-CN"/>
+        </w:rPr>
+      </w:pPr>
+      <w:r>
+        <w:rPr>
+          <w:rFonts w:ascii="Aptos" w:eastAsia="Times New Roman" w:hAnsi="Aptos"/>
+          <w:b/>
+          <w:bCs/>
+          <w:lang w:eastAsia="zh-CN"/>
+        </w:rPr>
+        <w:t xml:space="preserve">Figure: </w:t>
+      </w:r>
+      <w:proofErr w:type="gramStart"/>
+      <w:r>
+        <w:rPr>
+          <w:rFonts w:ascii="Aptos" w:eastAsia="Times New Roman" w:hAnsi="Aptos"/>
+          <w:b/>
+          <w:bCs/>
+          <w:lang w:eastAsia="zh-CN"/>
+        </w:rPr>
+        <w:t>{{ EMPLOYEE</w:t>
+      </w:r>
+      <w:proofErr w:type="gramEnd"/>
+      <w:r>
+        <w:rPr>
+          <w:rFonts w:ascii="Aptos" w:eastAsia="Times New Roman" w:hAnsi="Aptos"/>
+          <w:b/>
+          <w:bCs/>
+          <w:lang w:eastAsia="zh-CN"/>
+        </w:rPr>
+        <w:t xml:space="preserve"> NAME }}</w:t>
+      </w:r>
+      <w:r>
+        <w:rPr>
+          <w:rFonts w:ascii="Aptos" w:eastAsia="Times New Roman" w:hAnsi="Aptos"/>
+          <w:b/>
+          <w:bCs/>
+          <w:lang w:eastAsia="zh-CN"/>
+        </w:rPr>
+        <w:t xml:space="preserve"> edited </w:t>
+      </w:r>
+      <w:r>
+        <w:rPr>
+          <w:rFonts w:ascii="Aptos" w:eastAsia="Times New Roman" w:hAnsi="Aptos"/>
+          <w:b/>
+          <w:bCs/>
+          <w:lang w:eastAsia="zh-CN"/>
+        </w:rPr>
+        <w:t>{{ NUMBER }}</w:t>
+      </w:r>
+      <w:r>
+        <w:rPr>
+          <w:rFonts w:ascii="Aptos" w:eastAsia="Times New Roman" w:hAnsi="Aptos"/>
+          <w:b/>
+          <w:bCs/>
+          <w:lang w:eastAsia="zh-CN"/>
+        </w:rPr>
+        <w:t xml:space="preserve"> rules</w:t>
+      </w:r>
+    </w:p>
+    <w:p>
+      <w:pPr>
+        <w:keepNext/>
+        <w:keepLines/>
+        <w:spacing w:before="100" w:beforeAutospacing="1" w:after="100" w:afterAutospacing="1" w:line="278" w:lineRule="auto"/>
+        <w:rPr>
+          <w:b/>
+          <w:bCs/>
+        </w:rPr>
+      </w:pPr>
+      <w:proofErr w:type="gramStart"/>
+      <w:r>
+        <w:rPr>
+          <w:b/>
+          <w:bCs/>
+        </w:rPr>
+        <w:t>{{ LINK</w:t>
+      </w:r>
+      <w:proofErr w:type="gramEnd"/>
+      <w:r>
+        <w:rPr>
+          <w:b/>
+          <w:bCs/>
+        </w:rPr>
+        <w:t xml:space="preserve"> TO LIST OF THEIR RULES EDITS }}</w:t>
+      </w:r>
+    </w:p>
+    <w:p>
+      <w:pPr>
+        <w:spacing w:before="100" w:beforeAutospacing="1" w:after="100" w:afterAutospacing="1" w:line="278" w:lineRule="auto"/>
+        <w:rPr>
+          <w:b/>
+          <w:bCs/>
+        </w:rPr>
+      </w:pPr>
+    </w:p>
+    <w:p>
+      <w:pPr>
+        <w:pStyle w:val="Heading2"/>
+        <w:spacing w:line="278" w:lineRule="auto"/>
+      </w:pPr>
+      <w:bookmarkStart w:id="11" w:name="_Toc173423909"/>
+      <w:r>
+        <w:t>#12 Updates – Intranet</w:t>
+      </w:r>
+      <w:bookmarkEnd w:id="11"/>
+      <w:r>
+        <w:t xml:space="preserve"> </w:t>
+      </w:r>
+    </w:p>
+    <w:p>
+      <w:pPr>
+        <w:keepNext/>
+        <w:keepLines/>
+        <w:spacing w:line="278" w:lineRule="auto"/>
+        <w:rPr>
+          <w:lang w:val="en-AU"/>
+        </w:rPr>
+      </w:pPr>
+      <w:r>
+        <w:rPr>
+          <w:lang w:val="en-AU"/>
+        </w:rPr>
+        <w:t>How many updates to standards in the intranet have you done and what was the quality of your contribution like?</w:t>
+      </w:r>
+    </w:p>
+    <w:p>
+      <w:pPr>
+        <w:keepNext/>
+        <w:keepLines/>
+        <w:spacing w:line="278" w:lineRule="auto"/>
+      </w:pPr>
+      <w:proofErr w:type="gramStart"/>
+      <w:r>
+        <w:t>{{ SCREENSHOT</w:t>
+      </w:r>
+      <w:proofErr w:type="gramEnd"/>
+      <w:r>
+        <w:t xml:space="preserve"> }}</w:t>
+      </w:r>
+    </w:p>
+    <w:p>
+      <w:pPr>
+        <w:keepNext/>
+        <w:keepLines/>
+        <w:spacing w:line="278" w:lineRule="auto"/>
+        <w:rPr>
+          <w:b/>
+          <w:bCs/>
+        </w:rPr>
+      </w:pPr>
+      <w:r>
+        <w:rPr>
+          <w:b/>
+          <w:bCs/>
+        </w:rPr>
+        <w:t xml:space="preserve">Figure: </w:t>
+      </w:r>
+      <w:proofErr w:type="gramStart"/>
+      <w:r>
+        <w:rPr>
+          <w:b/>
+          <w:bCs/>
+        </w:rPr>
+        <w:t>{{ EMPLOYEE</w:t>
+      </w:r>
+      <w:proofErr w:type="gramEnd"/>
+      <w:r>
+        <w:rPr>
+          <w:b/>
+          <w:bCs/>
+        </w:rPr>
+        <w:t xml:space="preserve"> NAME }} </w:t>
+      </w:r>
+      <w:r>
+        <w:rPr>
+          <w:b/>
+          <w:bCs/>
+        </w:rPr>
+        <w:t xml:space="preserve">edited </w:t>
+      </w:r>
+      <w:r>
+        <w:rPr>
+          <w:b/>
+          <w:bCs/>
+        </w:rPr>
+        <w:t xml:space="preserve">{{ NUMBER }} </w:t>
+      </w:r>
+      <w:r>
+        <w:rPr>
+          <w:b/>
+          <w:bCs/>
+        </w:rPr>
+        <w:t>SharePoint items</w:t>
+      </w:r>
+    </w:p>
+    <w:p>
+      <w:pPr>
+        <w:keepNext/>
+        <w:keepLines/>
+        <w:spacing w:line="278" w:lineRule="auto"/>
+        <w:rPr>
+          <w:b/>
+          <w:bCs/>
+        </w:rPr>
+      </w:pPr>
+      <w:proofErr w:type="gramStart"/>
+      <w:r>
+        <w:rPr>
+          <w:b/>
+          <w:bCs/>
+        </w:rPr>
+        <w:t>{{ LINK</w:t>
+      </w:r>
+      <w:proofErr w:type="gramEnd"/>
+      <w:r>
+        <w:rPr>
+          <w:b/>
+          <w:bCs/>
+        </w:rPr>
+        <w:t xml:space="preserve"> TO INTRANET EDITS }}</w:t>
+      </w:r>
+    </w:p>
+    <w:p/>
+    <w:p>
+      <w:pPr>
+        <w:pStyle w:val="Heading2"/>
+        <w:spacing w:line="278" w:lineRule="auto"/>
+      </w:pPr>
+      <w:bookmarkStart w:id="12" w:name="_Toc173423910"/>
+      <w:r>
         <w:lastRenderedPageBreak/>
+        <w:t>#13 Updates – SugarLearning</w:t>
+      </w:r>
+      <w:bookmarkEnd w:id="12"/>
+    </w:p>
+    <w:p>
+      <w:pPr>
+        <w:keepNext/>
+        <w:keepLines/>
+        <w:spacing w:line="278" w:lineRule="auto"/>
+        <w:rPr>
+          <w:lang w:val="en-AU"/>
+        </w:rPr>
+      </w:pPr>
+      <w:r>
+        <w:rPr>
+          <w:lang w:val="en-AU"/>
+        </w:rPr>
+        <w:t>How many SugarLearning updates have you done and what was the quality of your contribution like?</w:t>
+      </w:r>
+    </w:p>
+    <w:p>
+      <w:pPr>
+        <w:keepNext/>
+        <w:keepLines/>
+        <w:spacing w:line="278" w:lineRule="auto"/>
+      </w:pPr>
+      <w:proofErr w:type="gramStart"/>
+      <w:r>
         <w:t>{{ SCREENSHOT</w:t>
       </w:r>
       <w:proofErr w:type="gramEnd"/>
@@ -2597,6 +3243,9 @@
     </w:p>
     <w:p>
       <w:pPr>
+        <w:keepNext/>
+        <w:keepLines/>
+        <w:spacing w:line="278" w:lineRule="auto"/>
         <w:rPr>
           <w:b/>
           <w:bCs/>
@@ -2630,7 +3279,7 @@
           <w:b/>
           <w:bCs/>
         </w:rPr>
-        <w:t xml:space="preserve">done </w:t>
+        <w:t xml:space="preserve">edited </w:t>
       </w:r>
       <w:r>
         <w:rPr>
@@ -2644,11 +3293,14 @@
           <w:b/>
           <w:bCs/>
         </w:rPr>
-        <w:t>videos</w:t>
-      </w:r>
-    </w:p>
-    <w:p>
-      <w:pPr>
+        <w:t>SugarLearning items</w:t>
+      </w:r>
+    </w:p>
+    <w:p>
+      <w:pPr>
+        <w:keepNext/>
+        <w:keepLines/>
+        <w:spacing w:line="278" w:lineRule="auto"/>
         <w:rPr>
           <w:b/>
           <w:bCs/>
@@ -2660,6 +3312,7 @@
         <w:rPr>
           <w:b/>
           <w:bCs/>
+          <w:lang w:eastAsia="zh-CN"/>
         </w:rPr>
         <w:t>{{ LINK</w:t>
       </w:r>
@@ -2668,33 +3321,35 @@
         <w:rPr>
           <w:b/>
           <w:bCs/>
-        </w:rPr>
-        <w:t xml:space="preserve"> TO YOUTUBE PLAYLIST }}</w:t>
+          <w:lang w:eastAsia="zh-CN"/>
+        </w:rPr>
+        <w:t xml:space="preserve"> TO SUGARLEARNING UPDATES }}</w:t>
       </w:r>
     </w:p>
     <w:p>
       <w:pPr>
         <w:pStyle w:val="Heading2"/>
+        <w:keepNext w:val="0"/>
+        <w:keepLines w:val="0"/>
+        <w:spacing w:line="278" w:lineRule="auto"/>
       </w:pPr>
     </w:p>
     <w:p>
       <w:pPr>
         <w:pStyle w:val="Heading2"/>
-      </w:pPr>
-      <w:bookmarkStart w:id="10" w:name="_Toc173423908"/>
-      <w:r>
-        <w:t xml:space="preserve">#11 Updates </w:t>
-      </w:r>
-      <w:r>
-        <w:t>–</w:t>
-      </w:r>
-      <w:r>
-        <w:t xml:space="preserve"> Rules</w:t>
-      </w:r>
-      <w:bookmarkEnd w:id="10"/>
-    </w:p>
-    <w:p>
-      <w:pPr>
+        <w:spacing w:line="278" w:lineRule="auto"/>
+      </w:pPr>
+      <w:bookmarkStart w:id="13" w:name="_Toc173423911"/>
+      <w:r>
+        <w:t>#14 Sprint Review Emails</w:t>
+      </w:r>
+      <w:bookmarkEnd w:id="13"/>
+    </w:p>
+    <w:p>
+      <w:pPr>
+        <w:keepNext/>
+        <w:keepLines/>
+        <w:spacing w:line="278" w:lineRule="auto"/>
         <w:rPr>
           <w:lang w:val="en-AU"/>
         </w:rPr>
@@ -2703,14 +3358,15 @@
         <w:rPr>
           <w:lang w:val="en-AU"/>
         </w:rPr>
-        <w:t>How many Rules have you done and what was the quality of your contribution like?</w:t>
-      </w:r>
-    </w:p>
-    <w:p>
-      <w:pPr>
-        <w:spacing w:before="100" w:beforeAutospacing="1" w:after="100" w:afterAutospacing="1"/>
-        <w:rPr>
-          <w:rFonts w:ascii="Aptos" w:eastAsia="Times New Roman" w:hAnsi="Aptos"/>
+        <w:t>How many Sprint Review Emails have you done and what was the quality of your contribution like?</w:t>
+      </w:r>
+    </w:p>
+    <w:p>
+      <w:pPr>
+        <w:keepNext/>
+        <w:keepLines/>
+        <w:spacing w:line="278" w:lineRule="auto"/>
+        <w:rPr>
           <w:lang w:eastAsia="zh-CN"/>
         </w:rPr>
       </w:pPr>
@@ -2723,376 +3379,12 @@
     </w:p>
     <w:p>
       <w:pPr>
-        <w:spacing w:before="100" w:beforeAutospacing="1" w:after="100" w:afterAutospacing="1"/>
-        <w:rPr>
-          <w:rFonts w:ascii="Aptos" w:eastAsia="Times New Roman" w:hAnsi="Aptos"/>
-          <w:b/>
-          <w:bCs/>
-          <w:lang w:eastAsia="zh-CN"/>
-        </w:rPr>
-      </w:pPr>
-      <w:r>
-        <w:rPr>
-          <w:rFonts w:ascii="Aptos" w:eastAsia="Times New Roman" w:hAnsi="Aptos"/>
-          <w:b/>
-          <w:bCs/>
-          <w:lang w:eastAsia="zh-CN"/>
-        </w:rPr>
-        <w:t xml:space="preserve">Figure: </w:t>
-      </w:r>
-      <w:proofErr w:type="gramStart"/>
-      <w:r>
-        <w:rPr>
-          <w:rFonts w:ascii="Aptos" w:eastAsia="Times New Roman" w:hAnsi="Aptos"/>
-          <w:b/>
-          <w:bCs/>
-          <w:lang w:eastAsia="zh-CN"/>
-        </w:rPr>
-        <w:t>{{ EMPLOYEE</w:t>
-      </w:r>
-      <w:proofErr w:type="gramEnd"/>
-      <w:r>
-        <w:rPr>
-          <w:rFonts w:ascii="Aptos" w:eastAsia="Times New Roman" w:hAnsi="Aptos"/>
-          <w:b/>
-          <w:bCs/>
-          <w:lang w:eastAsia="zh-CN"/>
-        </w:rPr>
-        <w:t xml:space="preserve"> NAME }}</w:t>
-      </w:r>
-      <w:r>
-        <w:rPr>
-          <w:rFonts w:ascii="Aptos" w:eastAsia="Times New Roman" w:hAnsi="Aptos"/>
-          <w:b/>
-          <w:bCs/>
-          <w:lang w:eastAsia="zh-CN"/>
-        </w:rPr>
-        <w:t xml:space="preserve"> edited </w:t>
-      </w:r>
-      <w:r>
-        <w:rPr>
-          <w:rFonts w:ascii="Aptos" w:eastAsia="Times New Roman" w:hAnsi="Aptos"/>
-          <w:b/>
-          <w:bCs/>
-          <w:lang w:eastAsia="zh-CN"/>
-        </w:rPr>
-        <w:t>{{ NUMBER }}</w:t>
-      </w:r>
-      <w:r>
-        <w:rPr>
-          <w:rFonts w:ascii="Aptos" w:eastAsia="Times New Roman" w:hAnsi="Aptos"/>
-          <w:b/>
-          <w:bCs/>
-          <w:lang w:eastAsia="zh-CN"/>
-        </w:rPr>
-        <w:t xml:space="preserve"> rules</w:t>
-      </w:r>
-    </w:p>
-    <w:p>
-      <w:pPr>
-        <w:spacing w:before="100" w:beforeAutospacing="1" w:after="100" w:afterAutospacing="1"/>
-        <w:rPr>
-          <w:b/>
-          <w:bCs/>
-        </w:rPr>
-      </w:pPr>
-      <w:proofErr w:type="gramStart"/>
-      <w:r>
-        <w:rPr>
-          <w:b/>
-          <w:bCs/>
-        </w:rPr>
-        <w:t>{{ LINK</w:t>
-      </w:r>
-      <w:proofErr w:type="gramEnd"/>
-      <w:r>
-        <w:rPr>
-          <w:b/>
-          <w:bCs/>
-        </w:rPr>
-        <w:t xml:space="preserve"> TO LIST OF THEIR RULES EDITS }}</w:t>
-      </w:r>
-    </w:p>
-    <w:p>
-      <w:pPr>
-        <w:pStyle w:val="Heading2"/>
-      </w:pPr>
-    </w:p>
-    <w:p>
-      <w:pPr>
-        <w:pStyle w:val="Heading2"/>
-      </w:pPr>
-      <w:bookmarkStart w:id="11" w:name="_Toc173423909"/>
-      <w:r>
-        <w:t>#12 Updates – Intranet</w:t>
-      </w:r>
-      <w:bookmarkEnd w:id="11"/>
-      <w:r>
-        <w:t xml:space="preserve"> </w:t>
-      </w:r>
-    </w:p>
-    <w:p>
-      <w:pPr>
-        <w:rPr>
-          <w:lang w:val="en-AU"/>
-        </w:rPr>
-      </w:pPr>
-      <w:r>
-        <w:rPr>
-          <w:lang w:val="en-AU"/>
-        </w:rPr>
-        <w:t>How many updates to standards in the intranet have you done and what was the quality of your contribution like?</w:t>
-      </w:r>
-    </w:p>
-    <w:p>
-      <w:proofErr w:type="gramStart"/>
-      <w:r>
-        <w:t>{{ SCREENSHOT</w:t>
-      </w:r>
-      <w:proofErr w:type="gramEnd"/>
-      <w:r>
-        <w:t xml:space="preserve"> }}</w:t>
-      </w:r>
-    </w:p>
-    <w:p>
-      <w:pPr>
-        <w:rPr>
-          <w:b/>
-          <w:bCs/>
-        </w:rPr>
-      </w:pPr>
-      <w:r>
-        <w:rPr>
-          <w:b/>
-          <w:bCs/>
-        </w:rPr>
-        <w:t xml:space="preserve">Figure: </w:t>
-      </w:r>
-      <w:proofErr w:type="gramStart"/>
-      <w:r>
-        <w:rPr>
-          <w:b/>
-          <w:bCs/>
-        </w:rPr>
-        <w:t>{{ EMPLOYEE</w:t>
-      </w:r>
-      <w:proofErr w:type="gramEnd"/>
-      <w:r>
-        <w:rPr>
-          <w:b/>
-          <w:bCs/>
-        </w:rPr>
-        <w:t xml:space="preserve"> NAME }} </w:t>
-      </w:r>
-      <w:r>
-        <w:rPr>
-          <w:b/>
-          <w:bCs/>
-        </w:rPr>
-        <w:t xml:space="preserve">edited </w:t>
-      </w:r>
-      <w:r>
-        <w:rPr>
-          <w:b/>
-          <w:bCs/>
-        </w:rPr>
-        <w:t xml:space="preserve">{{ NUMBER }} </w:t>
-      </w:r>
-      <w:r>
-        <w:rPr>
-          <w:b/>
-          <w:bCs/>
-        </w:rPr>
-        <w:t>SharePoint items</w:t>
-      </w:r>
-    </w:p>
-    <w:p>
-      <w:pPr>
-        <w:rPr>
-          <w:b/>
-          <w:bCs/>
-        </w:rPr>
-      </w:pPr>
-      <w:proofErr w:type="gramStart"/>
-      <w:r>
-        <w:rPr>
-          <w:b/>
-          <w:bCs/>
-        </w:rPr>
-        <w:t>{{ LINK</w:t>
-      </w:r>
-      <w:proofErr w:type="gramEnd"/>
-      <w:r>
-        <w:rPr>
-          <w:b/>
-          <w:bCs/>
-        </w:rPr>
-        <w:t xml:space="preserve"> TO INTRANET EDITS }}</w:t>
-      </w:r>
-    </w:p>
-    <w:p>
-      <w:pPr>
-        <w:pStyle w:val="Heading2"/>
-      </w:pPr>
-    </w:p>
-    <w:p>
-      <w:pPr>
-        <w:pStyle w:val="Heading2"/>
-      </w:pPr>
-      <w:bookmarkStart w:id="12" w:name="_Toc173423910"/>
-      <w:r>
-        <w:t>#13 Updates – SugarLearning</w:t>
-      </w:r>
-      <w:bookmarkEnd w:id="12"/>
-    </w:p>
-    <w:p>
-      <w:pPr>
-        <w:rPr>
-          <w:lang w:val="en-AU"/>
-        </w:rPr>
-      </w:pPr>
-      <w:r>
-        <w:rPr>
-          <w:lang w:val="en-AU"/>
-        </w:rPr>
-        <w:t>How many SugarLearning updates have you done and what was the quality of your contribution like?</w:t>
-      </w:r>
-    </w:p>
-    <w:p>
-      <w:proofErr w:type="gramStart"/>
-      <w:r>
-        <w:t>{{ SCREENSHOT</w:t>
-      </w:r>
-      <w:proofErr w:type="gramEnd"/>
-      <w:r>
-        <w:t xml:space="preserve"> }}</w:t>
-      </w:r>
-    </w:p>
-    <w:p>
-      <w:pPr>
-        <w:rPr>
-          <w:b/>
-          <w:bCs/>
-        </w:rPr>
-      </w:pPr>
-      <w:r>
-        <w:rPr>
-          <w:b/>
-          <w:bCs/>
-        </w:rPr>
-        <w:t xml:space="preserve">Figure: </w:t>
-      </w:r>
-      <w:proofErr w:type="gramStart"/>
-      <w:r>
-        <w:rPr>
-          <w:b/>
-          <w:bCs/>
-        </w:rPr>
-        <w:t>{{ EMPLOYEE</w:t>
-      </w:r>
-      <w:proofErr w:type="gramEnd"/>
-      <w:r>
-        <w:rPr>
-          <w:b/>
-          <w:bCs/>
-        </w:rPr>
-        <w:t xml:space="preserve"> NAME }} </w:t>
-      </w:r>
-      <w:r>
-        <w:rPr>
-          <w:b/>
-          <w:bCs/>
-        </w:rPr>
-        <w:t xml:space="preserve">edited </w:t>
-      </w:r>
-      <w:r>
-        <w:rPr>
-          <w:b/>
-          <w:bCs/>
-        </w:rPr>
-        <w:t xml:space="preserve">{{ NUMBER }} </w:t>
-      </w:r>
-      <w:r>
-        <w:rPr>
-          <w:b/>
-          <w:bCs/>
-        </w:rPr>
-        <w:t>SugarLearning items</w:t>
-      </w:r>
-    </w:p>
-    <w:p>
-      <w:pPr>
-        <w:rPr>
-          <w:b/>
-          <w:bCs/>
-          <w:lang w:eastAsia="zh-CN"/>
-        </w:rPr>
-      </w:pPr>
-      <w:proofErr w:type="gramStart"/>
-      <w:r>
-        <w:rPr>
-          <w:b/>
-          <w:bCs/>
-          <w:lang w:eastAsia="zh-CN"/>
-        </w:rPr>
-        <w:t>{{ LINK</w:t>
-      </w:r>
-      <w:proofErr w:type="gramEnd"/>
-      <w:r>
-        <w:rPr>
-          <w:b/>
-          <w:bCs/>
-          <w:lang w:eastAsia="zh-CN"/>
-        </w:rPr>
-        <w:t xml:space="preserve"> TO SUGARLEARNING UPDATES }}</w:t>
-      </w:r>
-    </w:p>
-    <w:p>
-      <w:pPr>
-        <w:pStyle w:val="Heading2"/>
-      </w:pPr>
-    </w:p>
-    <w:p>
-      <w:pPr>
-        <w:pStyle w:val="Heading2"/>
-      </w:pPr>
-      <w:bookmarkStart w:id="13" w:name="_Toc173423911"/>
-      <w:r>
-        <w:t>#14 Sprint Review Emails</w:t>
-      </w:r>
-      <w:bookmarkEnd w:id="13"/>
-    </w:p>
-    <w:p>
-      <w:pPr>
-        <w:rPr>
-          <w:lang w:val="en-AU"/>
-        </w:rPr>
-      </w:pPr>
-      <w:r>
-        <w:rPr>
-          <w:lang w:val="en-AU"/>
-        </w:rPr>
-        <w:t>How many Sprint Review Emails have you done and what was the quality of your contribution like?</w:t>
-      </w:r>
-    </w:p>
-    <w:p>
-      <w:pPr>
-        <w:rPr>
-          <w:lang w:eastAsia="zh-CN"/>
-        </w:rPr>
-      </w:pPr>
-      <w:r>
-        <w:rPr>
-          <w:noProof/>
-        </w:rPr>
-        <w:t>{{ SCREENSHOT }}</w:t>
-      </w:r>
-    </w:p>
-    <w:p>
-      <w:pPr>
+        <w:keepNext/>
+        <w:keepLines/>
         <w:tabs>
           <w:tab w:val="left" w:pos="6608"/>
         </w:tabs>
+        <w:spacing w:line="278" w:lineRule="auto"/>
         <w:rPr>
           <w:b/>
           <w:bCs/>
@@ -3160,14 +3452,17 @@
     </w:p>
     <w:p>
       <w:pPr>
+        <w:keepNext/>
+        <w:keepLines/>
         <w:tabs>
           <w:tab w:val="left" w:pos="6608"/>
         </w:tabs>
-        <w:rPr>
-          <w:lang w:eastAsia="zh-CN"/>
-        </w:rPr>
-      </w:pPr>
-      <w:hyperlink r:id="rId15" w:history="1">
+        <w:spacing w:line="278" w:lineRule="auto"/>
+        <w:rPr>
+          <w:lang w:eastAsia="zh-CN"/>
+        </w:rPr>
+      </w:pPr>
+      <w:hyperlink r:id="rId16" w:history="1">
         <w:r>
           <w:rPr>
             <w:rStyle w:val="Hyperlink"/>
@@ -3187,11 +3482,15 @@
     <w:p>
       <w:pPr>
         <w:pStyle w:val="Heading2"/>
+        <w:keepNext w:val="0"/>
+        <w:keepLines w:val="0"/>
+        <w:spacing w:line="278" w:lineRule="auto"/>
       </w:pPr>
     </w:p>
     <w:p>
       <w:pPr>
         <w:pStyle w:val="Heading2"/>
+        <w:spacing w:line="278" w:lineRule="auto"/>
       </w:pPr>
       <w:bookmarkStart w:id="14" w:name="_Toc173423912"/>
       <w:r>
@@ -3201,6 +3500,9 @@
     </w:p>
     <w:p>
       <w:pPr>
+        <w:keepNext/>
+        <w:keepLines/>
+        <w:spacing w:line="278" w:lineRule="auto"/>
         <w:rPr>
           <w:lang w:val="en-AU"/>
         </w:rPr>
@@ -3213,6 +3515,11 @@
       </w:r>
     </w:p>
     <w:p>
+      <w:pPr>
+        <w:keepNext/>
+        <w:keepLines/>
+        <w:spacing w:line="278" w:lineRule="auto"/>
+      </w:pPr>
       <w:proofErr w:type="gramStart"/>
       <w:r>
         <w:t>{{ SCREENSHOT</w:t>
@@ -3224,6 +3531,9 @@
     </w:p>
     <w:p>
       <w:pPr>
+        <w:keepNext/>
+        <w:keepLines/>
+        <w:spacing w:line="278" w:lineRule="auto"/>
         <w:rPr>
           <w:b/>
           <w:bCs/>
@@ -3276,7 +3586,9 @@
     </w:p>
     <w:p>
       <w:pPr>
-        <w:spacing w:before="100" w:beforeAutospacing="1" w:after="100" w:afterAutospacing="1"/>
+        <w:keepNext/>
+        <w:keepLines/>
+        <w:spacing w:before="100" w:beforeAutospacing="1" w:after="100" w:afterAutospacing="1" w:line="278" w:lineRule="auto"/>
         <w:rPr>
           <w:rFonts w:ascii="Aptos" w:eastAsia="Times New Roman" w:hAnsi="Aptos"/>
           <w:b/>
@@ -3308,20 +3620,28 @@
     <w:p>
       <w:pPr>
         <w:pStyle w:val="Heading2"/>
+        <w:keepNext w:val="0"/>
+        <w:keepLines w:val="0"/>
+        <w:spacing w:line="278" w:lineRule="auto"/>
       </w:pPr>
     </w:p>
     <w:p>
       <w:pPr>
         <w:pStyle w:val="Heading2"/>
+        <w:spacing w:line="278" w:lineRule="auto"/>
       </w:pPr>
       <w:bookmarkStart w:id="15" w:name="_Toc173423913"/>
       <w:r>
+        <w:lastRenderedPageBreak/>
         <w:t>#16 Helping others</w:t>
       </w:r>
       <w:bookmarkEnd w:id="15"/>
     </w:p>
     <w:p>
       <w:pPr>
+        <w:keepNext/>
+        <w:keepLines/>
+        <w:spacing w:line="278" w:lineRule="auto"/>
         <w:rPr>
           <w:lang w:val="en-AU"/>
         </w:rPr>
@@ -3332,7 +3652,7 @@
         </w:rPr>
         <w:t>How many </w:t>
       </w:r>
-      <w:hyperlink r:id="rId16" w:history="1">
+      <w:hyperlink r:id="rId17" w:history="1">
         <w:r>
           <w:rPr>
             <w:rStyle w:val="Hyperlink"/>
@@ -3351,6 +3671,9 @@
     </w:p>
     <w:p>
       <w:pPr>
+        <w:keepNext/>
+        <w:keepLines/>
+        <w:spacing w:line="278" w:lineRule="auto"/>
         <w:rPr>
           <w:lang w:val="en-AU"/>
         </w:rPr>
@@ -3364,6 +3687,9 @@
     </w:p>
     <w:p>
       <w:pPr>
+        <w:keepNext/>
+        <w:keepLines/>
+        <w:spacing w:line="278" w:lineRule="auto"/>
         <w:rPr>
           <w:lang w:val="en-AU"/>
         </w:rPr>
@@ -3377,7 +3703,9 @@
     </w:p>
     <w:p>
       <w:pPr>
-        <w:spacing w:beforeAutospacing="1" w:afterAutospacing="1"/>
+        <w:keepNext/>
+        <w:keepLines/>
+        <w:spacing w:beforeAutospacing="1" w:afterAutospacing="1" w:line="278" w:lineRule="auto"/>
         <w:rPr>
           <w:rFonts w:ascii="Aptos" w:eastAsia="Times New Roman" w:hAnsi="Aptos"/>
           <w:lang w:eastAsia="zh-CN"/>
@@ -3392,7 +3720,9 @@
     </w:p>
     <w:p>
       <w:pPr>
-        <w:spacing w:beforeAutospacing="1" w:afterAutospacing="1"/>
+        <w:keepNext/>
+        <w:keepLines/>
+        <w:spacing w:beforeAutospacing="1" w:afterAutospacing="1" w:line="278" w:lineRule="auto"/>
         <w:rPr>
           <w:rFonts w:ascii="Aptos" w:eastAsia="Times New Roman" w:hAnsi="Aptos"/>
           <w:b/>
@@ -3470,9 +3800,11 @@
     </w:p>
     <w:p>
       <w:pPr>
-        <w:spacing w:beforeAutospacing="1" w:afterAutospacing="1"/>
-      </w:pPr>
-      <w:hyperlink r:id="rId17">
+        <w:keepNext/>
+        <w:keepLines/>
+        <w:spacing w:beforeAutospacing="1" w:afterAutospacing="1" w:line="278" w:lineRule="auto"/>
+      </w:pPr>
+      <w:hyperlink r:id="rId18">
         <w:r>
           <w:rPr>
             <w:rStyle w:val="Hyperlink"/>
@@ -3499,6 +3831,7 @@
     <w:p>
       <w:pPr>
         <w:pStyle w:val="Heading2"/>
+        <w:spacing w:line="278" w:lineRule="auto"/>
       </w:pPr>
       <w:bookmarkStart w:id="16" w:name="_Toc173423914"/>
       <w:r>
@@ -3508,6 +3841,9 @@
     </w:p>
     <w:p>
       <w:pPr>
+        <w:keepNext/>
+        <w:keepLines/>
+        <w:spacing w:line="278" w:lineRule="auto"/>
         <w:rPr>
           <w:lang w:val="en-AU"/>
         </w:rPr>
@@ -3521,6 +3857,9 @@
     </w:p>
     <w:p>
       <w:pPr>
+        <w:keepNext/>
+        <w:keepLines/>
+        <w:spacing w:line="278" w:lineRule="auto"/>
         <w:rPr>
           <w:lang w:val="en-AU"/>
         </w:rPr>
@@ -3533,6 +3872,11 @@
       </w:r>
     </w:p>
     <w:p>
+      <w:pPr>
+        <w:keepNext/>
+        <w:keepLines/>
+        <w:spacing w:line="278" w:lineRule="auto"/>
+      </w:pPr>
       <w:proofErr w:type="gramStart"/>
       <w:r>
         <w:t>{{</w:t>
@@ -3550,7 +3894,9 @@
     </w:p>
     <w:p>
       <w:pPr>
-        <w:spacing w:beforeAutospacing="1" w:afterAutospacing="1"/>
+        <w:keepNext/>
+        <w:keepLines/>
+        <w:spacing w:beforeAutospacing="1" w:afterAutospacing="1" w:line="278" w:lineRule="auto"/>
         <w:rPr>
           <w:rFonts w:ascii="Aptos" w:eastAsia="Times New Roman" w:hAnsi="Aptos"/>
           <w:b/>
@@ -3589,7 +3935,12 @@
       </w:r>
     </w:p>
     <w:p>
-      <w:hyperlink r:id="rId18">
+      <w:pPr>
+        <w:keepNext/>
+        <w:keepLines/>
+        <w:spacing w:line="278" w:lineRule="auto"/>
+      </w:pPr>
+      <w:hyperlink r:id="rId19">
         <w:r>
           <w:rPr>
             <w:rStyle w:val="Hyperlink"/>
@@ -3605,15 +3956,20 @@
     <w:p>
       <w:pPr>
         <w:pStyle w:val="Heading2"/>
+        <w:spacing w:line="278" w:lineRule="auto"/>
       </w:pPr>
       <w:bookmarkStart w:id="17" w:name="_Toc173423915"/>
       <w:r>
+        <w:lastRenderedPageBreak/>
         <w:t>#18 Client Love</w:t>
       </w:r>
       <w:bookmarkEnd w:id="17"/>
     </w:p>
     <w:p>
       <w:pPr>
+        <w:keepNext/>
+        <w:keepLines/>
+        <w:spacing w:line="278" w:lineRule="auto"/>
         <w:rPr>
           <w:lang w:val="en-AU"/>
         </w:rPr>
@@ -3624,7 +3980,7 @@
         </w:rPr>
         <w:t xml:space="preserve">How often have you been doing “client love” by following this rule </w:t>
       </w:r>
-      <w:hyperlink r:id="rId19" w:history="1">
+      <w:hyperlink r:id="rId20" w:history="1">
         <w:r>
           <w:rPr>
             <w:rStyle w:val="Hyperlink"/>
@@ -3642,6 +3998,11 @@
       </w:r>
     </w:p>
     <w:p>
+      <w:pPr>
+        <w:keepNext/>
+        <w:keepLines/>
+        <w:spacing w:line="278" w:lineRule="auto"/>
+      </w:pPr>
       <w:proofErr w:type="gramStart"/>
       <w:r>
         <w:t>{{ SCREENSHOT</w:t>
@@ -3653,7 +4014,9 @@
     </w:p>
     <w:p>
       <w:pPr>
-        <w:spacing w:beforeAutospacing="1" w:afterAutospacing="1"/>
+        <w:keepNext/>
+        <w:keepLines/>
+        <w:spacing w:beforeAutospacing="1" w:afterAutospacing="1" w:line="278" w:lineRule="auto"/>
         <w:rPr>
           <w:rFonts w:ascii="Aptos" w:eastAsia="Times New Roman" w:hAnsi="Aptos"/>
           <w:b/>
@@ -3692,7 +4055,12 @@
       </w:r>
     </w:p>
     <w:p>
-      <w:hyperlink r:id="rId20" w:history="1">
+      <w:pPr>
+        <w:keepNext/>
+        <w:keepLines/>
+        <w:spacing w:line="278" w:lineRule="auto"/>
+      </w:pPr>
+      <w:hyperlink r:id="rId21" w:history="1">
         <w:r>
           <w:rPr>
             <w:rStyle w:val="Hyperlink"/>
@@ -3727,11 +4095,11 @@
       </w:r>
     </w:p>
     <w:sectPr>
-      <w:headerReference w:type="even" r:id="rId21"/>
-      <w:headerReference w:type="default" r:id="rId22"/>
-      <w:footerReference w:type="even" r:id="rId23"/>
-      <w:footerReference w:type="default" r:id="rId24"/>
-      <w:footerReference w:type="first" r:id="rId25"/>
+      <w:headerReference w:type="even" r:id="rId22"/>
+      <w:headerReference w:type="default" r:id="rId23"/>
+      <w:footerReference w:type="even" r:id="rId24"/>
+      <w:footerReference w:type="default" r:id="rId25"/>
+      <w:footerReference w:type="first" r:id="rId26"/>
       <w:pgSz w:w="11907" w:h="16840" w:code="9"/>
       <w:pgMar w:top="1440" w:right="1440" w:bottom="1440" w:left="1440" w:header="737" w:footer="680" w:gutter="0"/>
       <w:cols w:space="708"/>
@@ -3974,7 +4342,7 @@
         <w:sz w:val="14"/>
         <w:szCs w:val="14"/>
       </w:rPr>
-      <w:t>27/06/2024 9:35 AM</w:t>
+      <w:t>1/08/2024 4:58 PM</w:t>
     </w:r>
     <w:r>
       <w:rPr>
@@ -6512,7 +6880,16 @@
 </file>
 
 <file path=customXml/item2.xml><?xml version="1.0" encoding="utf-8"?>
-<b:Sources xmlns:b="http://schemas.openxmlformats.org/officeDocument/2006/bibliography" xmlns="http://schemas.openxmlformats.org/officeDocument/2006/bibliography" SelectedStyle="\APASixthEditionOfficeOnline.xsl" StyleName="APA" Version="6"/>
+<p:properties xmlns:p="http://schemas.microsoft.com/office/2006/metadata/properties" xmlns:xsi="http://www.w3.org/2001/XMLSchema-instance" xmlns:pc="http://schemas.microsoft.com/office/infopath/2007/PartnerControls">
+  <documentManagement>
+    <_ip_UnifiedCompliancePolicyUIAction xmlns="http://schemas.microsoft.com/sharepoint/v3" xsi:nil="true"/>
+    <lcf76f155ced4ddcb4097134ff3c332f xmlns="212980c9-5617-46ce-99ad-a376bd4152d0">
+      <Terms xmlns="http://schemas.microsoft.com/office/infopath/2007/PartnerControls"/>
+    </lcf76f155ced4ddcb4097134ff3c332f>
+    <TaxCatchAll xmlns="0ecd88e7-26cc-4a6b-8b5c-6a9962e64f6a" xsi:nil="true"/>
+    <_ip_UnifiedCompliancePolicyProperties xmlns="http://schemas.microsoft.com/sharepoint/v3" xsi:nil="true"/>
+  </documentManagement>
+</p:properties>
 </file>
 
 <file path=customXml/item3.xml><?xml version="1.0" encoding="utf-8"?>
@@ -6764,16 +7141,7 @@
 </file>
 
 <file path=customXml/item4.xml><?xml version="1.0" encoding="utf-8"?>
-<p:properties xmlns:p="http://schemas.microsoft.com/office/2006/metadata/properties" xmlns:xsi="http://www.w3.org/2001/XMLSchema-instance" xmlns:pc="http://schemas.microsoft.com/office/infopath/2007/PartnerControls">
-  <documentManagement>
-    <_ip_UnifiedCompliancePolicyUIAction xmlns="http://schemas.microsoft.com/sharepoint/v3" xsi:nil="true"/>
-    <lcf76f155ced4ddcb4097134ff3c332f xmlns="212980c9-5617-46ce-99ad-a376bd4152d0">
-      <Terms xmlns="http://schemas.microsoft.com/office/infopath/2007/PartnerControls"/>
-    </lcf76f155ced4ddcb4097134ff3c332f>
-    <TaxCatchAll xmlns="0ecd88e7-26cc-4a6b-8b5c-6a9962e64f6a" xsi:nil="true"/>
-    <_ip_UnifiedCompliancePolicyProperties xmlns="http://schemas.microsoft.com/sharepoint/v3" xsi:nil="true"/>
-  </documentManagement>
-</p:properties>
+<b:Sources xmlns:b="http://schemas.openxmlformats.org/officeDocument/2006/bibliography" xmlns="http://schemas.openxmlformats.org/officeDocument/2006/bibliography" SelectedStyle="\APASixthEditionOfficeOnline.xsl" StyleName="APA" Version="6"/>
 </file>
 
 <file path=customXml/itemProps1.xml><?xml version="1.0" encoding="utf-8"?>
@@ -6785,9 +7153,13 @@
 </file>
 
 <file path=customXml/itemProps2.xml><?xml version="1.0" encoding="utf-8"?>
-<ds:datastoreItem xmlns:ds="http://schemas.openxmlformats.org/officeDocument/2006/customXml" ds:itemID="{D7A003FC-89FC-4320-9A93-DBEA7E2F4C59}">
+<ds:datastoreItem xmlns:ds="http://schemas.openxmlformats.org/officeDocument/2006/customXml" ds:itemID="{33307C42-A627-4970-BC11-0EFB0BA59FEE}">
   <ds:schemaRefs>
-    <ds:schemaRef ds:uri="http://schemas.openxmlformats.org/officeDocument/2006/bibliography"/>
+    <ds:schemaRef ds:uri="http://schemas.microsoft.com/office/2006/metadata/properties"/>
+    <ds:schemaRef ds:uri="http://schemas.microsoft.com/office/infopath/2007/PartnerControls"/>
+    <ds:schemaRef ds:uri="http://schemas.microsoft.com/sharepoint/v3"/>
+    <ds:schemaRef ds:uri="212980c9-5617-46ce-99ad-a376bd4152d0"/>
+    <ds:schemaRef ds:uri="0ecd88e7-26cc-4a6b-8b5c-6a9962e64f6a"/>
   </ds:schemaRefs>
 </ds:datastoreItem>
 </file>
@@ -6813,13 +7185,9 @@
 </file>
 
 <file path=customXml/itemProps4.xml><?xml version="1.0" encoding="utf-8"?>
-<ds:datastoreItem xmlns:ds="http://schemas.openxmlformats.org/officeDocument/2006/customXml" ds:itemID="{33307C42-A627-4970-BC11-0EFB0BA59FEE}">
+<ds:datastoreItem xmlns:ds="http://schemas.openxmlformats.org/officeDocument/2006/customXml" ds:itemID="{D7A003FC-89FC-4320-9A93-DBEA7E2F4C59}">
   <ds:schemaRefs>
-    <ds:schemaRef ds:uri="http://schemas.microsoft.com/office/2006/metadata/properties"/>
-    <ds:schemaRef ds:uri="http://schemas.microsoft.com/office/infopath/2007/PartnerControls"/>
-    <ds:schemaRef ds:uri="http://schemas.microsoft.com/sharepoint/v3"/>
-    <ds:schemaRef ds:uri="212980c9-5617-46ce-99ad-a376bd4152d0"/>
-    <ds:schemaRef ds:uri="0ecd88e7-26cc-4a6b-8b5c-6a9962e64f6a"/>
+    <ds:schemaRef ds:uri="http://schemas.openxmlformats.org/officeDocument/2006/bibliography"/>
   </ds:schemaRefs>
 </ds:datastoreItem>
 </file>
</xml_diff>

<commit_message>
Updated formatting in #19
</commit_message>
<xml_diff>
--- a/Templates/02-employee-review-kpis.docx
+++ b/Templates/02-employee-review-kpis.docx
@@ -4234,19 +4234,48 @@
       </w:pPr>
     </w:p>
     <w:p>
+      <w:pPr>
+        <w:ind w:left="720"/>
+        <w:rPr>
+          <w:rFonts w:eastAsia="Times New Roman"/>
+          <w:sz w:val="56"/>
+          <w:szCs w:val="56"/>
+        </w:rPr>
+      </w:pPr>
       <w:r>
         <w:rPr>
           <w:rFonts w:ascii="Segoe UI Emoji" w:eastAsia="Times New Roman" w:hAnsi="Segoe UI Emoji" w:cs="Segoe UI Emoji"/>
+          <w:sz w:val="56"/>
+          <w:szCs w:val="56"/>
         </w:rPr>
         <w:t>🎉</w:t>
       </w:r>
       <w:r>
         <w:rPr>
           <w:rFonts w:eastAsia="Times New Roman"/>
-        </w:rPr>
-        <w:t>Congrats. You have finished. Now go to the other doc and check off “02”</w:t>
-      </w:r>
-    </w:p>
+          <w:sz w:val="56"/>
+          <w:szCs w:val="56"/>
+        </w:rPr>
+        <w:t xml:space="preserve">Congrats. You have finished. </w:t>
+      </w:r>
+      <w:r>
+        <w:rPr>
+          <w:rFonts w:eastAsia="Times New Roman"/>
+          <w:sz w:val="56"/>
+          <w:szCs w:val="56"/>
+        </w:rPr>
+        <w:br/>
+      </w:r>
+    </w:p>
+    <w:p>
+      <w:r>
+        <w:rPr>
+          <w:rFonts w:eastAsia="Times New Roman"/>
+        </w:rPr>
+        <w:t>Now go to the other doc and check off “02”</w:t>
+      </w:r>
+    </w:p>
+    <w:p/>
     <w:sectPr>
       <w:headerReference w:type="even" r:id="rId22"/>
       <w:headerReference w:type="default" r:id="rId23"/>
@@ -4496,7 +4525,7 @@
         <w:sz w:val="14"/>
         <w:szCs w:val="14"/>
       </w:rPr>
-      <w:t>2/10/2024 2:26 PM</w:t>
+      <w:t>3/10/2024 10:11 AM</w:t>
     </w:r>
     <w:r>
       <w:rPr>
@@ -7039,28 +7068,6 @@
 </file>
 
 <file path=customXml/item2.xml><?xml version="1.0" encoding="utf-8"?>
-<?mso-contentType ?>
-<FormTemplates xmlns="http://schemas.microsoft.com/sharepoint/v3/contenttype/forms">
-  <Display>DocumentLibraryForm</Display>
-  <Edit>DocumentLibraryForm</Edit>
-  <New>DocumentLibraryForm</New>
-</FormTemplates>
-</file>
-
-<file path=customXml/item3.xml><?xml version="1.0" encoding="utf-8"?>
-<p:properties xmlns:p="http://schemas.microsoft.com/office/2006/metadata/properties" xmlns:xsi="http://www.w3.org/2001/XMLSchema-instance" xmlns:pc="http://schemas.microsoft.com/office/infopath/2007/PartnerControls">
-  <documentManagement>
-    <_ip_UnifiedCompliancePolicyUIAction xmlns="http://schemas.microsoft.com/sharepoint/v3" xsi:nil="true"/>
-    <lcf76f155ced4ddcb4097134ff3c332f xmlns="212980c9-5617-46ce-99ad-a376bd4152d0">
-      <Terms xmlns="http://schemas.microsoft.com/office/infopath/2007/PartnerControls"/>
-    </lcf76f155ced4ddcb4097134ff3c332f>
-    <TaxCatchAll xmlns="0ecd88e7-26cc-4a6b-8b5c-6a9962e64f6a" xsi:nil="true"/>
-    <_ip_UnifiedCompliancePolicyProperties xmlns="http://schemas.microsoft.com/sharepoint/v3" xsi:nil="true"/>
-  </documentManagement>
-</p:properties>
-</file>
-
-<file path=customXml/item4.xml><?xml version="1.0" encoding="utf-8"?>
 <ct:contentTypeSchema xmlns:ct="http://schemas.microsoft.com/office/2006/metadata/contentType" xmlns:ma="http://schemas.microsoft.com/office/2006/metadata/properties/metaAttributes" ct:_="" ma:_="" ma:contentTypeName="Document" ma:contentTypeID="0x010100EF9B896C278B3E4A966930FF26B3A803" ma:contentTypeVersion="17" ma:contentTypeDescription="Create a new document." ma:contentTypeScope="" ma:versionID="810953195a06a54db76f0e1c86e54065">
   <xsd:schema xmlns:xsd="http://www.w3.org/2001/XMLSchema" xmlns:xs="http://www.w3.org/2001/XMLSchema" xmlns:p="http://schemas.microsoft.com/office/2006/metadata/properties" xmlns:ns1="http://schemas.microsoft.com/sharepoint/v3" xmlns:ns2="212980c9-5617-46ce-99ad-a376bd4152d0" xmlns:ns3="0ecd88e7-26cc-4a6b-8b5c-6a9962e64f6a" targetNamespace="http://schemas.microsoft.com/office/2006/metadata/properties" ma:root="true" ma:fieldsID="1224343d2e659e4bb839ffaafaceb3e5" ns1:_="" ns2:_="" ns3:_="">
     <xsd:import namespace="http://schemas.microsoft.com/sharepoint/v3"/>
@@ -7308,6 +7315,28 @@
 </ct:contentTypeSchema>
 </file>
 
+<file path=customXml/item3.xml><?xml version="1.0" encoding="utf-8"?>
+<p:properties xmlns:p="http://schemas.microsoft.com/office/2006/metadata/properties" xmlns:xsi="http://www.w3.org/2001/XMLSchema-instance" xmlns:pc="http://schemas.microsoft.com/office/infopath/2007/PartnerControls">
+  <documentManagement>
+    <_ip_UnifiedCompliancePolicyUIAction xmlns="http://schemas.microsoft.com/sharepoint/v3" xsi:nil="true"/>
+    <lcf76f155ced4ddcb4097134ff3c332f xmlns="212980c9-5617-46ce-99ad-a376bd4152d0">
+      <Terms xmlns="http://schemas.microsoft.com/office/infopath/2007/PartnerControls"/>
+    </lcf76f155ced4ddcb4097134ff3c332f>
+    <TaxCatchAll xmlns="0ecd88e7-26cc-4a6b-8b5c-6a9962e64f6a" xsi:nil="true"/>
+    <_ip_UnifiedCompliancePolicyProperties xmlns="http://schemas.microsoft.com/sharepoint/v3" xsi:nil="true"/>
+  </documentManagement>
+</p:properties>
+</file>
+
+<file path=customXml/item4.xml><?xml version="1.0" encoding="utf-8"?>
+<?mso-contentType ?>
+<FormTemplates xmlns="http://schemas.microsoft.com/sharepoint/v3/contenttype/forms">
+  <Display>DocumentLibraryForm</Display>
+  <Edit>DocumentLibraryForm</Edit>
+  <New>DocumentLibraryForm</New>
+</FormTemplates>
+</file>
+
 <file path=customXml/itemProps1.xml><?xml version="1.0" encoding="utf-8"?>
 <ds:datastoreItem xmlns:ds="http://schemas.openxmlformats.org/officeDocument/2006/customXml" ds:itemID="{D7A003FC-89FC-4320-9A93-DBEA7E2F4C59}">
   <ds:schemaRefs>
@@ -7317,9 +7346,21 @@
 </file>
 
 <file path=customXml/itemProps2.xml><?xml version="1.0" encoding="utf-8"?>
-<ds:datastoreItem xmlns:ds="http://schemas.openxmlformats.org/officeDocument/2006/customXml" ds:itemID="{A40E3940-A19E-4C5F-9921-8B36449287B1}">
+<ds:datastoreItem xmlns:ds="http://schemas.openxmlformats.org/officeDocument/2006/customXml" ds:itemID="{4E0C56D0-03FF-4681-BB98-221CE98599A3}">
   <ds:schemaRefs>
-    <ds:schemaRef ds:uri="http://schemas.microsoft.com/sharepoint/v3/contenttype/forms"/>
+    <ds:schemaRef ds:uri="http://schemas.microsoft.com/office/2006/metadata/contentType"/>
+    <ds:schemaRef ds:uri="http://schemas.microsoft.com/office/2006/metadata/properties/metaAttributes"/>
+    <ds:schemaRef ds:uri="http://www.w3.org/2001/XMLSchema"/>
+    <ds:schemaRef ds:uri="http://schemas.microsoft.com/office/2006/metadata/properties"/>
+    <ds:schemaRef ds:uri="http://schemas.microsoft.com/sharepoint/v3"/>
+    <ds:schemaRef ds:uri="212980c9-5617-46ce-99ad-a376bd4152d0"/>
+    <ds:schemaRef ds:uri="0ecd88e7-26cc-4a6b-8b5c-6a9962e64f6a"/>
+    <ds:schemaRef ds:uri="http://schemas.microsoft.com/office/2006/documentManagement/types"/>
+    <ds:schemaRef ds:uri="http://schemas.microsoft.com/office/infopath/2007/PartnerControls"/>
+    <ds:schemaRef ds:uri="http://schemas.openxmlformats.org/package/2006/metadata/core-properties"/>
+    <ds:schemaRef ds:uri="http://purl.org/dc/elements/1.1/"/>
+    <ds:schemaRef ds:uri="http://purl.org/dc/terms/"/>
+    <ds:schemaRef ds:uri="http://schemas.microsoft.com/internal/obd"/>
   </ds:schemaRefs>
 </ds:datastoreItem>
 </file>
@@ -7337,21 +7378,9 @@
 </file>
 
 <file path=customXml/itemProps4.xml><?xml version="1.0" encoding="utf-8"?>
-<ds:datastoreItem xmlns:ds="http://schemas.openxmlformats.org/officeDocument/2006/customXml" ds:itemID="{4E0C56D0-03FF-4681-BB98-221CE98599A3}">
+<ds:datastoreItem xmlns:ds="http://schemas.openxmlformats.org/officeDocument/2006/customXml" ds:itemID="{A40E3940-A19E-4C5F-9921-8B36449287B1}">
   <ds:schemaRefs>
-    <ds:schemaRef ds:uri="http://schemas.microsoft.com/office/2006/metadata/contentType"/>
-    <ds:schemaRef ds:uri="http://schemas.microsoft.com/office/2006/metadata/properties/metaAttributes"/>
-    <ds:schemaRef ds:uri="http://www.w3.org/2001/XMLSchema"/>
-    <ds:schemaRef ds:uri="http://schemas.microsoft.com/office/2006/metadata/properties"/>
-    <ds:schemaRef ds:uri="http://schemas.microsoft.com/sharepoint/v3"/>
-    <ds:schemaRef ds:uri="212980c9-5617-46ce-99ad-a376bd4152d0"/>
-    <ds:schemaRef ds:uri="0ecd88e7-26cc-4a6b-8b5c-6a9962e64f6a"/>
-    <ds:schemaRef ds:uri="http://schemas.microsoft.com/office/2006/documentManagement/types"/>
-    <ds:schemaRef ds:uri="http://schemas.microsoft.com/office/infopath/2007/PartnerControls"/>
-    <ds:schemaRef ds:uri="http://schemas.openxmlformats.org/package/2006/metadata/core-properties"/>
-    <ds:schemaRef ds:uri="http://purl.org/dc/elements/1.1/"/>
-    <ds:schemaRef ds:uri="http://purl.org/dc/terms/"/>
-    <ds:schemaRef ds:uri="http://schemas.microsoft.com/internal/obd"/>
+    <ds:schemaRef ds:uri="http://schemas.microsoft.com/sharepoint/v3/contenttype/forms"/>
   </ds:schemaRefs>
 </ds:datastoreItem>
 </file>
</xml_diff>

<commit_message>
Updated kpi doc as per email from Warwick
</commit_message>
<xml_diff>
--- a/Templates/02-employee-review-kpis.docx
+++ b/Templates/02-employee-review-kpis.docx
@@ -3148,6 +3148,7 @@
       </w:pPr>
       <w:bookmarkStart w:id="11" w:name="_Toc177037619"/>
       <w:r>
+        <w:lastRenderedPageBreak/>
         <w:t>#12 Updates – Intranet</w:t>
       </w:r>
       <w:bookmarkEnd w:id="11"/>
@@ -3183,7 +3184,83 @@
       </w:r>
       <w:proofErr w:type="gramEnd"/>
       <w:r>
+        <w:t xml:space="preserve"> OF SSW INTRANET</w:t>
+      </w:r>
+      <w:r>
         <w:t xml:space="preserve"> }}</w:t>
+      </w:r>
+      <w:r>
+        <w:br/>
+      </w:r>
+      <w:r>
+        <w:rPr>
+          <w:b/>
+          <w:bCs/>
+        </w:rPr>
+        <w:t xml:space="preserve">Figure: {{ EMPLOYEE NAME }} </w:t>
+      </w:r>
+      <w:r>
+        <w:rPr>
+          <w:b/>
+          <w:bCs/>
+        </w:rPr>
+        <w:t xml:space="preserve">edited </w:t>
+      </w:r>
+      <w:r>
+        <w:rPr>
+          <w:b/>
+          <w:bCs/>
+        </w:rPr>
+        <w:t xml:space="preserve">{{ NUMBER }} </w:t>
+      </w:r>
+      <w:r>
+        <w:rPr>
+          <w:b/>
+          <w:bCs/>
+        </w:rPr>
+        <w:t xml:space="preserve">SharePoint </w:t>
+      </w:r>
+      <w:r>
+        <w:rPr>
+          <w:b/>
+          <w:bCs/>
+        </w:rPr>
+        <w:t xml:space="preserve">standards </w:t>
+      </w:r>
+      <w:r>
+        <w:rPr>
+          <w:b/>
+          <w:bCs/>
+        </w:rPr>
+        <w:t xml:space="preserve">in SSW </w:t>
+      </w:r>
+      <w:r>
+        <w:rPr>
+          <w:b/>
+          <w:bCs/>
+        </w:rPr>
+        <w:t>({{ NUMBER }</w:t>
+      </w:r>
+      <w:r>
+        <w:rPr>
+          <w:b/>
+          <w:bCs/>
+        </w:rPr>
+        <w:t>}</w:t>
+      </w:r>
+      <w:r>
+        <w:rPr>
+          <w:b/>
+          <w:bCs/>
+        </w:rPr>
+        <w:t xml:space="preserve"> </w:t>
+      </w:r>
+      <w:r>
+        <w:rPr>
+          <w:b/>
+          <w:bCs/>
+        </w:rPr>
+        <w:t>docs edited in total)</w:t>
       </w:r>
     </w:p>
     <w:p>
@@ -3196,20 +3273,13 @@
           <w:bCs/>
         </w:rPr>
       </w:pPr>
-      <w:r>
-        <w:rPr>
-          <w:b/>
-          <w:bCs/>
-        </w:rPr>
-        <w:t xml:space="preserve">Figure: </w:t>
-      </w:r>
       <w:proofErr w:type="gramStart"/>
       <w:r>
         <w:rPr>
           <w:b/>
           <w:bCs/>
         </w:rPr>
-        <w:t>{{ EMPLOYEE</w:t>
+        <w:t>{{ LINK</w:t>
       </w:r>
       <w:proofErr w:type="gramEnd"/>
       <w:r>
@@ -3217,90 +3287,88 @@
           <w:b/>
           <w:bCs/>
         </w:rPr>
-        <w:t xml:space="preserve"> NAME }} </w:t>
-      </w:r>
-      <w:r>
-        <w:rPr>
-          <w:b/>
-          <w:bCs/>
-        </w:rPr>
-        <w:t xml:space="preserve">edited </w:t>
-      </w:r>
-      <w:r>
-        <w:rPr>
-          <w:b/>
-          <w:bCs/>
-        </w:rPr>
-        <w:t xml:space="preserve">{{ NUMBER }} </w:t>
-      </w:r>
-      <w:r>
-        <w:rPr>
-          <w:b/>
-          <w:bCs/>
-        </w:rPr>
-        <w:t xml:space="preserve">SharePoint </w:t>
-      </w:r>
-      <w:r>
-        <w:rPr>
-          <w:b/>
-          <w:bCs/>
-        </w:rPr>
-        <w:t>standards ({{ NUMBER }</w:t>
-      </w:r>
-      <w:r>
-        <w:rPr>
-          <w:b/>
-          <w:bCs/>
-        </w:rPr>
-        <w:t>}</w:t>
-      </w:r>
-      <w:r>
-        <w:rPr>
-          <w:b/>
-          <w:bCs/>
-        </w:rPr>
-        <w:t xml:space="preserve"> docs edited in total)</w:t>
+        <w:t xml:space="preserve"> TO </w:t>
+      </w:r>
+      <w:r>
+        <w:rPr>
+          <w:b/>
+          <w:bCs/>
+        </w:rPr>
+        <w:t xml:space="preserve">SSW </w:t>
+      </w:r>
+      <w:r>
+        <w:rPr>
+          <w:b/>
+          <w:bCs/>
+        </w:rPr>
+        <w:t>INTRANET EDITS }}</w:t>
       </w:r>
     </w:p>
     <w:p>
       <w:pPr>
         <w:keepNext/>
         <w:keepLines/>
-        <w:spacing w:line="278" w:lineRule="auto"/>
-        <w:rPr>
-          <w:b/>
-          <w:bCs/>
-        </w:rPr>
+        <w:spacing w:before="240" w:line="278" w:lineRule="auto"/>
       </w:pPr>
       <w:proofErr w:type="gramStart"/>
       <w:r>
-        <w:rPr>
-          <w:b/>
-          <w:bCs/>
-        </w:rPr>
-        <w:t>{{ LINK</w:t>
+        <w:t>{{ SCREENSHOT</w:t>
       </w:r>
       <w:proofErr w:type="gramEnd"/>
       <w:r>
-        <w:rPr>
-          <w:b/>
-          <w:bCs/>
-        </w:rPr>
-        <w:t xml:space="preserve"> TO INTRANET EDITS }}</w:t>
-      </w:r>
-    </w:p>
-    <w:p/>
-    <w:p>
-      <w:pPr>
-        <w:pStyle w:val="Heading2"/>
-        <w:spacing w:line="278" w:lineRule="auto"/>
-      </w:pPr>
-      <w:bookmarkStart w:id="12" w:name="_Toc177037620"/>
-      <w:r>
-        <w:lastRenderedPageBreak/>
-        <w:t>#13 Updates – SugarLearning</w:t>
-      </w:r>
-      <w:bookmarkEnd w:id="12"/>
+        <w:t xml:space="preserve"> </w:t>
+      </w:r>
+      <w:r>
+        <w:t>OF TINA INTRANET</w:t>
+      </w:r>
+      <w:r>
+        <w:t>}}</w:t>
+      </w:r>
+      <w:r>
+        <w:br/>
+      </w:r>
+      <w:r>
+        <w:rPr>
+          <w:b/>
+          <w:bCs/>
+        </w:rPr>
+        <w:t xml:space="preserve">Figure: {{ EMPLOYEE NAME }} </w:t>
+      </w:r>
+      <w:r>
+        <w:rPr>
+          <w:b/>
+          <w:bCs/>
+        </w:rPr>
+        <w:t xml:space="preserve">edited </w:t>
+      </w:r>
+      <w:r>
+        <w:rPr>
+          <w:b/>
+          <w:bCs/>
+        </w:rPr>
+        <w:t xml:space="preserve">{{ NUMBER }} </w:t>
+      </w:r>
+      <w:r>
+        <w:rPr>
+          <w:b/>
+          <w:bCs/>
+        </w:rPr>
+        <w:t xml:space="preserve">SharePoint standards </w:t>
+      </w:r>
+      <w:r>
+        <w:rPr>
+          <w:b/>
+          <w:bCs/>
+        </w:rPr>
+        <w:t xml:space="preserve">in Tina </w:t>
+      </w:r>
+      <w:r>
+        <w:rPr>
+          <w:b/>
+          <w:bCs/>
+        </w:rPr>
+        <w:t>({{ NUMBER }} docs edited in total)</w:t>
+      </w:r>
     </w:p>
     <w:p>
       <w:pPr>
@@ -3308,14 +3376,39 @@
         <w:keepLines/>
         <w:spacing w:line="278" w:lineRule="auto"/>
         <w:rPr>
-          <w:lang w:val="en-AU"/>
-        </w:rPr>
-      </w:pPr>
-      <w:r>
-        <w:rPr>
-          <w:lang w:val="en-AU"/>
-        </w:rPr>
-        <w:t>How many SugarLearning updates have you done and what was the quality of your contribution like?</w:t>
+          <w:b/>
+          <w:bCs/>
+        </w:rPr>
+      </w:pPr>
+      <w:proofErr w:type="gramStart"/>
+      <w:r>
+        <w:rPr>
+          <w:b/>
+          <w:bCs/>
+        </w:rPr>
+        <w:t>{{ LINK</w:t>
+      </w:r>
+      <w:proofErr w:type="gramEnd"/>
+      <w:r>
+        <w:rPr>
+          <w:b/>
+          <w:bCs/>
+        </w:rPr>
+        <w:t xml:space="preserve"> TO </w:t>
+      </w:r>
+      <w:r>
+        <w:rPr>
+          <w:b/>
+          <w:bCs/>
+        </w:rPr>
+        <w:t xml:space="preserve">TINA </w:t>
+      </w:r>
+      <w:r>
+        <w:rPr>
+          <w:b/>
+          <w:bCs/>
+        </w:rPr>
+        <w:t>INTRANET EDITS }}</w:t>
       </w:r>
     </w:p>
     <w:p>
@@ -3323,15 +3416,23 @@
         <w:keepNext/>
         <w:keepLines/>
         <w:spacing w:line="278" w:lineRule="auto"/>
-      </w:pPr>
-      <w:proofErr w:type="gramStart"/>
-      <w:r>
-        <w:t>{{ SCREENSHOT</w:t>
-      </w:r>
-      <w:proofErr w:type="gramEnd"/>
-      <w:r>
-        <w:t xml:space="preserve"> }}</w:t>
-      </w:r>
+        <w:rPr>
+          <w:b/>
+          <w:bCs/>
+        </w:rPr>
+      </w:pPr>
+    </w:p>
+    <w:p/>
+    <w:p>
+      <w:pPr>
+        <w:pStyle w:val="Heading2"/>
+        <w:spacing w:line="278" w:lineRule="auto"/>
+      </w:pPr>
+      <w:bookmarkStart w:id="12" w:name="_Toc177037620"/>
+      <w:r>
+        <w:t>#13 Updates – SugarLearning</w:t>
+      </w:r>
+      <w:bookmarkEnd w:id="12"/>
     </w:p>
     <w:p>
       <w:pPr>
@@ -3339,53 +3440,14 @@
         <w:keepLines/>
         <w:spacing w:line="278" w:lineRule="auto"/>
         <w:rPr>
-          <w:b/>
-          <w:bCs/>
-        </w:rPr>
-      </w:pPr>
-      <w:r>
-        <w:rPr>
-          <w:b/>
-          <w:bCs/>
-        </w:rPr>
-        <w:t xml:space="preserve">Figure: </w:t>
-      </w:r>
-      <w:proofErr w:type="gramStart"/>
-      <w:r>
-        <w:rPr>
-          <w:b/>
-          <w:bCs/>
-        </w:rPr>
-        <w:t>{{ EMPLOYEE</w:t>
-      </w:r>
-      <w:proofErr w:type="gramEnd"/>
-      <w:r>
-        <w:rPr>
-          <w:b/>
-          <w:bCs/>
-        </w:rPr>
-        <w:t xml:space="preserve"> NAME }} </w:t>
-      </w:r>
-      <w:r>
-        <w:rPr>
-          <w:b/>
-          <w:bCs/>
-        </w:rPr>
-        <w:t xml:space="preserve">edited </w:t>
-      </w:r>
-      <w:r>
-        <w:rPr>
-          <w:b/>
-          <w:bCs/>
-        </w:rPr>
-        <w:t xml:space="preserve">{{ NUMBER }} </w:t>
-      </w:r>
-      <w:r>
-        <w:rPr>
-          <w:b/>
-          <w:bCs/>
-        </w:rPr>
-        <w:t>SugarLearning items</w:t>
+          <w:lang w:val="en-AU"/>
+        </w:rPr>
+      </w:pPr>
+      <w:r>
+        <w:rPr>
+          <w:lang w:val="en-AU"/>
+        </w:rPr>
+        <w:t>How many SugarLearning updates have you done and what was the quality of your contribution like?</w:t>
       </w:r>
     </w:p>
     <w:p>
@@ -3393,14 +3455,73 @@
         <w:keepNext/>
         <w:keepLines/>
         <w:spacing w:line="278" w:lineRule="auto"/>
-        <w:rPr>
-          <w:b/>
-          <w:bCs/>
-          <w:lang w:eastAsia="zh-CN"/>
-        </w:rPr>
       </w:pPr>
       <w:proofErr w:type="gramStart"/>
       <w:r>
+        <w:t>{{ SCREENSHOT</w:t>
+      </w:r>
+      <w:proofErr w:type="gramEnd"/>
+      <w:r>
+        <w:t xml:space="preserve"> </w:t>
+      </w:r>
+      <w:r>
+        <w:t>OF SSW SUGARLEARNING</w:t>
+      </w:r>
+      <w:r>
+        <w:t>}}</w:t>
+      </w:r>
+      <w:r>
+        <w:br/>
+      </w:r>
+      <w:r>
+        <w:rPr>
+          <w:b/>
+          <w:bCs/>
+        </w:rPr>
+        <w:t xml:space="preserve">Figure: {{ EMPLOYEE NAME }} </w:t>
+      </w:r>
+      <w:r>
+        <w:rPr>
+          <w:b/>
+          <w:bCs/>
+        </w:rPr>
+        <w:t xml:space="preserve">edited </w:t>
+      </w:r>
+      <w:r>
+        <w:rPr>
+          <w:b/>
+          <w:bCs/>
+        </w:rPr>
+        <w:t xml:space="preserve">{{ NUMBER }} </w:t>
+      </w:r>
+      <w:r>
+        <w:rPr>
+          <w:b/>
+          <w:bCs/>
+        </w:rPr>
+        <w:t xml:space="preserve">SSW </w:t>
+      </w:r>
+      <w:r>
+        <w:rPr>
+          <w:b/>
+          <w:bCs/>
+        </w:rPr>
+        <w:t>SugarLearning items</w:t>
+      </w:r>
+    </w:p>
+    <w:p>
+      <w:pPr>
+        <w:keepNext/>
+        <w:keepLines/>
+        <w:spacing w:line="278" w:lineRule="auto"/>
+        <w:rPr>
+          <w:b/>
+          <w:bCs/>
+          <w:lang w:eastAsia="zh-CN"/>
+        </w:rPr>
+      </w:pPr>
+      <w:proofErr w:type="gramStart"/>
+      <w:r>
         <w:rPr>
           <w:b/>
           <w:bCs/>
@@ -3415,7 +3536,136 @@
           <w:bCs/>
           <w:lang w:eastAsia="zh-CN"/>
         </w:rPr>
-        <w:t xml:space="preserve"> TO SUGARLEARNING UPDATES }}</w:t>
+        <w:t xml:space="preserve"> TO </w:t>
+      </w:r>
+      <w:r>
+        <w:rPr>
+          <w:b/>
+          <w:bCs/>
+          <w:lang w:eastAsia="zh-CN"/>
+        </w:rPr>
+        <w:t xml:space="preserve">SSW </w:t>
+      </w:r>
+      <w:r>
+        <w:rPr>
+          <w:b/>
+          <w:bCs/>
+          <w:lang w:eastAsia="zh-CN"/>
+        </w:rPr>
+        <w:t>SUGARLEARNING UPDATES }}</w:t>
+      </w:r>
+    </w:p>
+    <w:p>
+      <w:pPr>
+        <w:keepNext/>
+        <w:keepLines/>
+        <w:spacing w:before="240" w:line="278" w:lineRule="auto"/>
+      </w:pPr>
+      <w:proofErr w:type="gramStart"/>
+      <w:r>
+        <w:t>{{ SCREENSHOT</w:t>
+      </w:r>
+      <w:proofErr w:type="gramEnd"/>
+      <w:r>
+        <w:t xml:space="preserve"> OF </w:t>
+      </w:r>
+      <w:r>
+        <w:t>TINA</w:t>
+      </w:r>
+      <w:r>
+        <w:t xml:space="preserve"> SUGARLEARNING}}</w:t>
+      </w:r>
+      <w:r>
+        <w:br/>
+      </w:r>
+      <w:r>
+        <w:rPr>
+          <w:b/>
+          <w:bCs/>
+        </w:rPr>
+        <w:t xml:space="preserve">Figure: {{ EMPLOYEE NAME }} </w:t>
+      </w:r>
+      <w:r>
+        <w:rPr>
+          <w:b/>
+          <w:bCs/>
+        </w:rPr>
+        <w:t xml:space="preserve">edited </w:t>
+      </w:r>
+      <w:r>
+        <w:rPr>
+          <w:b/>
+          <w:bCs/>
+        </w:rPr>
+        <w:t xml:space="preserve">{{ NUMBER }} </w:t>
+      </w:r>
+      <w:r>
+        <w:rPr>
+          <w:b/>
+          <w:bCs/>
+        </w:rPr>
+        <w:t>Tina</w:t>
+      </w:r>
+      <w:r>
+        <w:rPr>
+          <w:b/>
+          <w:bCs/>
+        </w:rPr>
+        <w:t xml:space="preserve"> SugarLearning items</w:t>
+      </w:r>
+    </w:p>
+    <w:p>
+      <w:pPr>
+        <w:keepNext/>
+        <w:keepLines/>
+        <w:spacing w:line="278" w:lineRule="auto"/>
+        <w:rPr>
+          <w:b/>
+          <w:bCs/>
+          <w:lang w:eastAsia="zh-CN"/>
+        </w:rPr>
+      </w:pPr>
+      <w:proofErr w:type="gramStart"/>
+      <w:r>
+        <w:rPr>
+          <w:b/>
+          <w:bCs/>
+          <w:lang w:eastAsia="zh-CN"/>
+        </w:rPr>
+        <w:t>{{ LINK</w:t>
+      </w:r>
+      <w:proofErr w:type="gramEnd"/>
+      <w:r>
+        <w:rPr>
+          <w:b/>
+          <w:bCs/>
+          <w:lang w:eastAsia="zh-CN"/>
+        </w:rPr>
+        <w:t xml:space="preserve"> TO </w:t>
+      </w:r>
+      <w:r>
+        <w:rPr>
+          <w:b/>
+          <w:bCs/>
+          <w:lang w:eastAsia="zh-CN"/>
+        </w:rPr>
+        <w:t>TINA</w:t>
+      </w:r>
+      <w:r>
+        <w:rPr>
+          <w:b/>
+          <w:bCs/>
+          <w:lang w:eastAsia="zh-CN"/>
+        </w:rPr>
+        <w:t xml:space="preserve"> </w:t>
+      </w:r>
+      <w:r>
+        <w:rPr>
+          <w:b/>
+          <w:bCs/>
+          <w:lang w:eastAsia="zh-CN"/>
+        </w:rPr>
+        <w:t>SUGARLEARNING UPDATES }}</w:t>
       </w:r>
     </w:p>
     <w:p>
@@ -3433,6 +3683,7 @@
       </w:pPr>
       <w:bookmarkStart w:id="13" w:name="_Toc177037621"/>
       <w:r>
+        <w:lastRenderedPageBreak/>
         <w:t>#14 Sprint Review Emails</w:t>
       </w:r>
       <w:bookmarkEnd w:id="13"/>
@@ -3724,7 +3975,6 @@
       </w:pPr>
       <w:bookmarkStart w:id="15" w:name="_Toc177037623"/>
       <w:r>
-        <w:lastRenderedPageBreak/>
         <w:t>#16 Helping others</w:t>
       </w:r>
       <w:bookmarkEnd w:id="15"/>
@@ -3927,6 +4177,7 @@
       </w:pPr>
       <w:bookmarkStart w:id="16" w:name="_Toc177037624"/>
       <w:r>
+        <w:lastRenderedPageBreak/>
         <w:t>#17 Inbox Count</w:t>
       </w:r>
       <w:bookmarkEnd w:id="16"/>
@@ -4052,7 +4303,6 @@
       </w:pPr>
       <w:bookmarkStart w:id="17" w:name="_Toc177037625"/>
       <w:r>
-        <w:lastRenderedPageBreak/>
         <w:t>#18 Client Love</w:t>
       </w:r>
       <w:bookmarkEnd w:id="17"/>
@@ -4525,7 +4775,7 @@
         <w:sz w:val="14"/>
         <w:szCs w:val="14"/>
       </w:rPr>
-      <w:t>3/10/2024 10:11 AM</w:t>
+      <w:t>8/10/2024 12:17 PM</w:t>
     </w:r>
     <w:r>
       <w:rPr>
@@ -7064,10 +7314,6 @@
 </file>
 
 <file path=customXml/item1.xml><?xml version="1.0" encoding="utf-8"?>
-<b:Sources xmlns:b="http://schemas.openxmlformats.org/officeDocument/2006/bibliography" xmlns="http://schemas.openxmlformats.org/officeDocument/2006/bibliography" SelectedStyle="\APASixthEditionOfficeOnline.xsl" StyleName="APA" Version="6"/>
-</file>
-
-<file path=customXml/item2.xml><?xml version="1.0" encoding="utf-8"?>
 <ct:contentTypeSchema xmlns:ct="http://schemas.microsoft.com/office/2006/metadata/contentType" xmlns:ma="http://schemas.microsoft.com/office/2006/metadata/properties/metaAttributes" ct:_="" ma:_="" ma:contentTypeName="Document" ma:contentTypeID="0x010100EF9B896C278B3E4A966930FF26B3A803" ma:contentTypeVersion="17" ma:contentTypeDescription="Create a new document." ma:contentTypeScope="" ma:versionID="810953195a06a54db76f0e1c86e54065">
   <xsd:schema xmlns:xsd="http://www.w3.org/2001/XMLSchema" xmlns:xs="http://www.w3.org/2001/XMLSchema" xmlns:p="http://schemas.microsoft.com/office/2006/metadata/properties" xmlns:ns1="http://schemas.microsoft.com/sharepoint/v3" xmlns:ns2="212980c9-5617-46ce-99ad-a376bd4152d0" xmlns:ns3="0ecd88e7-26cc-4a6b-8b5c-6a9962e64f6a" targetNamespace="http://schemas.microsoft.com/office/2006/metadata/properties" ma:root="true" ma:fieldsID="1224343d2e659e4bb839ffaafaceb3e5" ns1:_="" ns2:_="" ns3:_="">
     <xsd:import namespace="http://schemas.microsoft.com/sharepoint/v3"/>
@@ -7315,7 +7561,20 @@
 </ct:contentTypeSchema>
 </file>
 
+<file path=customXml/item2.xml><?xml version="1.0" encoding="utf-8"?>
+<b:Sources xmlns:b="http://schemas.openxmlformats.org/officeDocument/2006/bibliography" xmlns="http://schemas.openxmlformats.org/officeDocument/2006/bibliography" SelectedStyle="\APASixthEditionOfficeOnline.xsl" StyleName="APA" Version="6"/>
+</file>
+
 <file path=customXml/item3.xml><?xml version="1.0" encoding="utf-8"?>
+<?mso-contentType ?>
+<FormTemplates xmlns="http://schemas.microsoft.com/sharepoint/v3/contenttype/forms">
+  <Display>DocumentLibraryForm</Display>
+  <Edit>DocumentLibraryForm</Edit>
+  <New>DocumentLibraryForm</New>
+</FormTemplates>
+</file>
+
+<file path=customXml/item4.xml><?xml version="1.0" encoding="utf-8"?>
 <p:properties xmlns:p="http://schemas.microsoft.com/office/2006/metadata/properties" xmlns:xsi="http://www.w3.org/2001/XMLSchema-instance" xmlns:pc="http://schemas.microsoft.com/office/infopath/2007/PartnerControls">
   <documentManagement>
     <_ip_UnifiedCompliancePolicyUIAction xmlns="http://schemas.microsoft.com/sharepoint/v3" xsi:nil="true"/>
@@ -7328,24 +7587,7 @@
 </p:properties>
 </file>
 
-<file path=customXml/item4.xml><?xml version="1.0" encoding="utf-8"?>
-<?mso-contentType ?>
-<FormTemplates xmlns="http://schemas.microsoft.com/sharepoint/v3/contenttype/forms">
-  <Display>DocumentLibraryForm</Display>
-  <Edit>DocumentLibraryForm</Edit>
-  <New>DocumentLibraryForm</New>
-</FormTemplates>
-</file>
-
 <file path=customXml/itemProps1.xml><?xml version="1.0" encoding="utf-8"?>
-<ds:datastoreItem xmlns:ds="http://schemas.openxmlformats.org/officeDocument/2006/customXml" ds:itemID="{D7A003FC-89FC-4320-9A93-DBEA7E2F4C59}">
-  <ds:schemaRefs>
-    <ds:schemaRef ds:uri="http://schemas.openxmlformats.org/officeDocument/2006/bibliography"/>
-  </ds:schemaRefs>
-</ds:datastoreItem>
-</file>
-
-<file path=customXml/itemProps2.xml><?xml version="1.0" encoding="utf-8"?>
 <ds:datastoreItem xmlns:ds="http://schemas.openxmlformats.org/officeDocument/2006/customXml" ds:itemID="{4E0C56D0-03FF-4681-BB98-221CE98599A3}">
   <ds:schemaRefs>
     <ds:schemaRef ds:uri="http://schemas.microsoft.com/office/2006/metadata/contentType"/>
@@ -7365,7 +7607,23 @@
 </ds:datastoreItem>
 </file>
 
+<file path=customXml/itemProps2.xml><?xml version="1.0" encoding="utf-8"?>
+<ds:datastoreItem xmlns:ds="http://schemas.openxmlformats.org/officeDocument/2006/customXml" ds:itemID="{D7A003FC-89FC-4320-9A93-DBEA7E2F4C59}">
+  <ds:schemaRefs>
+    <ds:schemaRef ds:uri="http://schemas.openxmlformats.org/officeDocument/2006/bibliography"/>
+  </ds:schemaRefs>
+</ds:datastoreItem>
+</file>
+
 <file path=customXml/itemProps3.xml><?xml version="1.0" encoding="utf-8"?>
+<ds:datastoreItem xmlns:ds="http://schemas.openxmlformats.org/officeDocument/2006/customXml" ds:itemID="{A40E3940-A19E-4C5F-9921-8B36449287B1}">
+  <ds:schemaRefs>
+    <ds:schemaRef ds:uri="http://schemas.microsoft.com/sharepoint/v3/contenttype/forms"/>
+  </ds:schemaRefs>
+</ds:datastoreItem>
+</file>
+
+<file path=customXml/itemProps4.xml><?xml version="1.0" encoding="utf-8"?>
 <ds:datastoreItem xmlns:ds="http://schemas.openxmlformats.org/officeDocument/2006/customXml" ds:itemID="{33307C42-A627-4970-BC11-0EFB0BA59FEE}">
   <ds:schemaRefs>
     <ds:schemaRef ds:uri="http://schemas.microsoft.com/office/2006/metadata/properties"/>
@@ -7375,12 +7633,4 @@
     <ds:schemaRef ds:uri="0ecd88e7-26cc-4a6b-8b5c-6a9962e64f6a"/>
   </ds:schemaRefs>
 </ds:datastoreItem>
-</file>
-
-<file path=customXml/itemProps4.xml><?xml version="1.0" encoding="utf-8"?>
-<ds:datastoreItem xmlns:ds="http://schemas.openxmlformats.org/officeDocument/2006/customXml" ds:itemID="{A40E3940-A19E-4C5F-9921-8B36449287B1}">
-  <ds:schemaRefs>
-    <ds:schemaRef ds:uri="http://schemas.microsoft.com/sharepoint/v3/contenttype/forms"/>
-  </ds:schemaRefs>
-</ds:datastoreItem>
 </file>
</xml_diff>

<commit_message>
added rank placeholder to #16 Helping Others
</commit_message>
<xml_diff>
--- a/Templates/02-employee-review-kpis.docx
+++ b/Templates/02-employee-review-kpis.docx
@@ -3316,13 +3316,7 @@
       </w:r>
       <w:proofErr w:type="gramEnd"/>
       <w:r>
-        <w:t xml:space="preserve"> </w:t>
-      </w:r>
-      <w:r>
-        <w:t>OF TINA INTRANET</w:t>
-      </w:r>
-      <w:r>
-        <w:t>}}</w:t>
+        <w:t xml:space="preserve"> OF TINA INTRANET}}</w:t>
       </w:r>
       <w:r>
         <w:br/>
@@ -3353,21 +3347,7 @@
           <w:b/>
           <w:bCs/>
         </w:rPr>
-        <w:t xml:space="preserve">SharePoint standards </w:t>
-      </w:r>
-      <w:r>
-        <w:rPr>
-          <w:b/>
-          <w:bCs/>
-        </w:rPr>
-        <w:t xml:space="preserve">in Tina </w:t>
-      </w:r>
-      <w:r>
-        <w:rPr>
-          <w:b/>
-          <w:bCs/>
-        </w:rPr>
-        <w:t>({{ NUMBER }} docs edited in total)</w:t>
+        <w:t>SharePoint standards in Tina ({{ NUMBER }} docs edited in total)</w:t>
       </w:r>
     </w:p>
     <w:p>
@@ -3567,13 +3547,7 @@
       </w:r>
       <w:proofErr w:type="gramEnd"/>
       <w:r>
-        <w:t xml:space="preserve"> OF </w:t>
-      </w:r>
-      <w:r>
-        <w:t>TINA</w:t>
-      </w:r>
-      <w:r>
-        <w:t xml:space="preserve"> SUGARLEARNING}}</w:t>
+        <w:t xml:space="preserve"> OF TINA SUGARLEARNING}}</w:t>
       </w:r>
       <w:r>
         <w:br/>
@@ -3604,14 +3578,7 @@
           <w:b/>
           <w:bCs/>
         </w:rPr>
-        <w:t>Tina</w:t>
-      </w:r>
-      <w:r>
-        <w:rPr>
-          <w:b/>
-          <w:bCs/>
-        </w:rPr>
-        <w:t xml:space="preserve"> SugarLearning items</w:t>
+        <w:t>Tina SugarLearning items</w:t>
       </w:r>
     </w:p>
     <w:p>
@@ -3649,15 +3616,7 @@
           <w:bCs/>
           <w:lang w:eastAsia="zh-CN"/>
         </w:rPr>
-        <w:t>TINA</w:t>
-      </w:r>
-      <w:r>
-        <w:rPr>
-          <w:b/>
-          <w:bCs/>
-          <w:lang w:eastAsia="zh-CN"/>
-        </w:rPr>
-        <w:t xml:space="preserve"> </w:t>
+        <w:t xml:space="preserve">TINA </w:t>
       </w:r>
       <w:r>
         <w:rPr>
@@ -4139,6 +4098,24 @@
         <w:t>bys</w:t>
       </w:r>
       <w:proofErr w:type="spellEnd"/>
+      <w:r>
+        <w:rPr>
+          <w:rFonts w:ascii="Aptos" w:eastAsia="Times New Roman" w:hAnsi="Aptos"/>
+          <w:b/>
+          <w:bCs/>
+          <w:lang w:eastAsia="zh-CN"/>
+        </w:rPr>
+        <w:t xml:space="preserve"> </w:t>
+      </w:r>
+      <w:r>
+        <w:rPr>
+          <w:rFonts w:ascii="Aptos" w:eastAsia="Times New Roman" w:hAnsi="Aptos"/>
+          <w:b/>
+          <w:bCs/>
+          <w:lang w:eastAsia="zh-CN"/>
+        </w:rPr>
+        <w:t>(Rank {{ NUMBER }})</w:t>
+      </w:r>
     </w:p>
     <w:p>
       <w:pPr>
@@ -4775,7 +4752,7 @@
         <w:sz w:val="14"/>
         <w:szCs w:val="14"/>
       </w:rPr>
-      <w:t>8/10/2024 12:17 PM</w:t>
+      <w:t>9/10/2024 1:31 PM</w:t>
     </w:r>
     <w:r>
       <w:rPr>
@@ -6567,7 +6544,6 @@
   <w:style w:type="character" w:default="1" w:styleId="DefaultParagraphFont">
     <w:name w:val="Default Paragraph Font"/>
     <w:uiPriority w:val="1"/>
-    <w:semiHidden/>
     <w:unhideWhenUsed/>
   </w:style>
   <w:style w:type="table" w:default="1" w:styleId="TableNormal">
@@ -7314,6 +7290,10 @@
 </file>
 
 <file path=customXml/item1.xml><?xml version="1.0" encoding="utf-8"?>
+<b:Sources xmlns:b="http://schemas.openxmlformats.org/officeDocument/2006/bibliography" xmlns="http://schemas.openxmlformats.org/officeDocument/2006/bibliography" SelectedStyle="\APASixthEditionOfficeOnline.xsl" StyleName="APA" Version="6"/>
+</file>
+
+<file path=customXml/item2.xml><?xml version="1.0" encoding="utf-8"?>
 <ct:contentTypeSchema xmlns:ct="http://schemas.microsoft.com/office/2006/metadata/contentType" xmlns:ma="http://schemas.microsoft.com/office/2006/metadata/properties/metaAttributes" ct:_="" ma:_="" ma:contentTypeName="Document" ma:contentTypeID="0x010100EF9B896C278B3E4A966930FF26B3A803" ma:contentTypeVersion="17" ma:contentTypeDescription="Create a new document." ma:contentTypeScope="" ma:versionID="810953195a06a54db76f0e1c86e54065">
   <xsd:schema xmlns:xsd="http://www.w3.org/2001/XMLSchema" xmlns:xs="http://www.w3.org/2001/XMLSchema" xmlns:p="http://schemas.microsoft.com/office/2006/metadata/properties" xmlns:ns1="http://schemas.microsoft.com/sharepoint/v3" xmlns:ns2="212980c9-5617-46ce-99ad-a376bd4152d0" xmlns:ns3="0ecd88e7-26cc-4a6b-8b5c-6a9962e64f6a" targetNamespace="http://schemas.microsoft.com/office/2006/metadata/properties" ma:root="true" ma:fieldsID="1224343d2e659e4bb839ffaafaceb3e5" ns1:_="" ns2:_="" ns3:_="">
     <xsd:import namespace="http://schemas.microsoft.com/sharepoint/v3"/>
@@ -7561,20 +7541,7 @@
 </ct:contentTypeSchema>
 </file>
 
-<file path=customXml/item2.xml><?xml version="1.0" encoding="utf-8"?>
-<b:Sources xmlns:b="http://schemas.openxmlformats.org/officeDocument/2006/bibliography" xmlns="http://schemas.openxmlformats.org/officeDocument/2006/bibliography" SelectedStyle="\APASixthEditionOfficeOnline.xsl" StyleName="APA" Version="6"/>
-</file>
-
 <file path=customXml/item3.xml><?xml version="1.0" encoding="utf-8"?>
-<?mso-contentType ?>
-<FormTemplates xmlns="http://schemas.microsoft.com/sharepoint/v3/contenttype/forms">
-  <Display>DocumentLibraryForm</Display>
-  <Edit>DocumentLibraryForm</Edit>
-  <New>DocumentLibraryForm</New>
-</FormTemplates>
-</file>
-
-<file path=customXml/item4.xml><?xml version="1.0" encoding="utf-8"?>
 <p:properties xmlns:p="http://schemas.microsoft.com/office/2006/metadata/properties" xmlns:xsi="http://www.w3.org/2001/XMLSchema-instance" xmlns:pc="http://schemas.microsoft.com/office/infopath/2007/PartnerControls">
   <documentManagement>
     <_ip_UnifiedCompliancePolicyUIAction xmlns="http://schemas.microsoft.com/sharepoint/v3" xsi:nil="true"/>
@@ -7587,7 +7554,24 @@
 </p:properties>
 </file>
 
+<file path=customXml/item4.xml><?xml version="1.0" encoding="utf-8"?>
+<?mso-contentType ?>
+<FormTemplates xmlns="http://schemas.microsoft.com/sharepoint/v3/contenttype/forms">
+  <Display>DocumentLibraryForm</Display>
+  <Edit>DocumentLibraryForm</Edit>
+  <New>DocumentLibraryForm</New>
+</FormTemplates>
+</file>
+
 <file path=customXml/itemProps1.xml><?xml version="1.0" encoding="utf-8"?>
+<ds:datastoreItem xmlns:ds="http://schemas.openxmlformats.org/officeDocument/2006/customXml" ds:itemID="{D7A003FC-89FC-4320-9A93-DBEA7E2F4C59}">
+  <ds:schemaRefs>
+    <ds:schemaRef ds:uri="http://schemas.openxmlformats.org/officeDocument/2006/bibliography"/>
+  </ds:schemaRefs>
+</ds:datastoreItem>
+</file>
+
+<file path=customXml/itemProps2.xml><?xml version="1.0" encoding="utf-8"?>
 <ds:datastoreItem xmlns:ds="http://schemas.openxmlformats.org/officeDocument/2006/customXml" ds:itemID="{4E0C56D0-03FF-4681-BB98-221CE98599A3}">
   <ds:schemaRefs>
     <ds:schemaRef ds:uri="http://schemas.microsoft.com/office/2006/metadata/contentType"/>
@@ -7607,23 +7591,7 @@
 </ds:datastoreItem>
 </file>
 
-<file path=customXml/itemProps2.xml><?xml version="1.0" encoding="utf-8"?>
-<ds:datastoreItem xmlns:ds="http://schemas.openxmlformats.org/officeDocument/2006/customXml" ds:itemID="{D7A003FC-89FC-4320-9A93-DBEA7E2F4C59}">
-  <ds:schemaRefs>
-    <ds:schemaRef ds:uri="http://schemas.openxmlformats.org/officeDocument/2006/bibliography"/>
-  </ds:schemaRefs>
-</ds:datastoreItem>
-</file>
-
 <file path=customXml/itemProps3.xml><?xml version="1.0" encoding="utf-8"?>
-<ds:datastoreItem xmlns:ds="http://schemas.openxmlformats.org/officeDocument/2006/customXml" ds:itemID="{A40E3940-A19E-4C5F-9921-8B36449287B1}">
-  <ds:schemaRefs>
-    <ds:schemaRef ds:uri="http://schemas.microsoft.com/sharepoint/v3/contenttype/forms"/>
-  </ds:schemaRefs>
-</ds:datastoreItem>
-</file>
-
-<file path=customXml/itemProps4.xml><?xml version="1.0" encoding="utf-8"?>
 <ds:datastoreItem xmlns:ds="http://schemas.openxmlformats.org/officeDocument/2006/customXml" ds:itemID="{33307C42-A627-4970-BC11-0EFB0BA59FEE}">
   <ds:schemaRefs>
     <ds:schemaRef ds:uri="http://schemas.microsoft.com/office/2006/metadata/properties"/>
@@ -7633,4 +7601,12 @@
     <ds:schemaRef ds:uri="0ecd88e7-26cc-4a6b-8b5c-6a9962e64f6a"/>
   </ds:schemaRefs>
 </ds:datastoreItem>
+</file>
+
+<file path=customXml/itemProps4.xml><?xml version="1.0" encoding="utf-8"?>
+<ds:datastoreItem xmlns:ds="http://schemas.openxmlformats.org/officeDocument/2006/customXml" ds:itemID="{A40E3940-A19E-4C5F-9921-8B36449287B1}">
+  <ds:schemaRefs>
+    <ds:schemaRef ds:uri="http://schemas.microsoft.com/sharepoint/v3/contenttype/forms"/>
+  </ds:schemaRefs>
+</ds:datastoreItem>
 </file>
</xml_diff>

<commit_message>
Adding a task to show Tina's YouTube channel
</commit_message>
<xml_diff>
--- a/Templates/02-employee-review-kpis.docx
+++ b/Templates/02-employee-review-kpis.docx
@@ -2885,6 +2885,10 @@
         <w:keepNext/>
         <w:keepLines/>
         <w:spacing w:line="278" w:lineRule="auto"/>
+        <w:rPr>
+          <w:b/>
+          <w:bCs/>
+        </w:rPr>
       </w:pPr>
       <w:proofErr w:type="gramStart"/>
       <w:r>
@@ -2892,7 +2896,44 @@
       </w:r>
       <w:proofErr w:type="gramEnd"/>
       <w:r>
-        <w:t xml:space="preserve"> }}</w:t>
+        <w:t xml:space="preserve"> </w:t>
+      </w:r>
+      <w:r>
+        <w:t>OF SSW YOUTUBE CHANNEL</w:t>
+      </w:r>
+      <w:r>
+        <w:t>}}</w:t>
+      </w:r>
+      <w:r>
+        <w:br/>
+      </w:r>
+      <w:r>
+        <w:rPr>
+          <w:b/>
+          <w:bCs/>
+        </w:rPr>
+        <w:t xml:space="preserve">Figure: {{ EMPLOYEE NAME }} </w:t>
+      </w:r>
+      <w:r>
+        <w:rPr>
+          <w:b/>
+          <w:bCs/>
+        </w:rPr>
+        <w:t xml:space="preserve">done </w:t>
+      </w:r>
+      <w:r>
+        <w:rPr>
+          <w:b/>
+          <w:bCs/>
+        </w:rPr>
+        <w:t xml:space="preserve">{{ NUMBER }} </w:t>
+      </w:r>
+      <w:r>
+        <w:rPr>
+          <w:b/>
+          <w:bCs/>
+        </w:rPr>
+        <w:t>videos</w:t>
       </w:r>
     </w:p>
     <w:p>
@@ -2903,22 +2944,16 @@
         <w:rPr>
           <w:b/>
           <w:bCs/>
-        </w:rPr>
-      </w:pPr>
-      <w:r>
-        <w:rPr>
-          <w:b/>
-          <w:bCs/>
-        </w:rPr>
-        <w:t xml:space="preserve">Figure: </w:t>
-      </w:r>
+          <w:lang w:eastAsia="zh-CN"/>
+        </w:rPr>
+      </w:pPr>
       <w:proofErr w:type="gramStart"/>
       <w:r>
         <w:rPr>
           <w:b/>
           <w:bCs/>
         </w:rPr>
-        <w:t>{{ EMPLOYEE</w:t>
+        <w:t>{{ LINK</w:t>
       </w:r>
       <w:proofErr w:type="gramEnd"/>
       <w:r>
@@ -2926,28 +2961,7 @@
           <w:b/>
           <w:bCs/>
         </w:rPr>
-        <w:t xml:space="preserve"> NAME }} </w:t>
-      </w:r>
-      <w:r>
-        <w:rPr>
-          <w:b/>
-          <w:bCs/>
-        </w:rPr>
-        <w:t xml:space="preserve">done </w:t>
-      </w:r>
-      <w:r>
-        <w:rPr>
-          <w:b/>
-          <w:bCs/>
-        </w:rPr>
-        <w:t xml:space="preserve">{{ NUMBER }} </w:t>
-      </w:r>
-      <w:r>
-        <w:rPr>
-          <w:b/>
-          <w:bCs/>
-        </w:rPr>
-        <w:t>videos</w:t>
+        <w:t xml:space="preserve"> TO YOUTUBE PLAYLIST }}</w:t>
       </w:r>
     </w:p>
     <w:p>
@@ -2958,11 +2972,67 @@
         <w:rPr>
           <w:b/>
           <w:bCs/>
-          <w:lang w:eastAsia="zh-CN"/>
         </w:rPr>
       </w:pPr>
       <w:proofErr w:type="gramStart"/>
       <w:r>
+        <w:t>{{ SCREENSHOT</w:t>
+      </w:r>
+      <w:proofErr w:type="gramEnd"/>
+      <w:r>
+        <w:t xml:space="preserve"> OF </w:t>
+      </w:r>
+      <w:r>
+        <w:t>TINA</w:t>
+      </w:r>
+      <w:r>
+        <w:t xml:space="preserve"> YOUTUBE CHANNEL}}</w:t>
+      </w:r>
+      <w:r>
+        <w:br/>
+      </w:r>
+      <w:r>
+        <w:rPr>
+          <w:b/>
+          <w:bCs/>
+        </w:rPr>
+        <w:t xml:space="preserve">Figure: {{ EMPLOYEE NAME }} </w:t>
+      </w:r>
+      <w:r>
+        <w:rPr>
+          <w:b/>
+          <w:bCs/>
+        </w:rPr>
+        <w:t xml:space="preserve">done </w:t>
+      </w:r>
+      <w:r>
+        <w:rPr>
+          <w:b/>
+          <w:bCs/>
+        </w:rPr>
+        <w:t xml:space="preserve">{{ NUMBER }} </w:t>
+      </w:r>
+      <w:r>
+        <w:rPr>
+          <w:b/>
+          <w:bCs/>
+        </w:rPr>
+        <w:t>videos</w:t>
+      </w:r>
+    </w:p>
+    <w:p>
+      <w:pPr>
+        <w:keepNext/>
+        <w:keepLines/>
+        <w:spacing w:line="278" w:lineRule="auto"/>
+        <w:rPr>
+          <w:b/>
+          <w:bCs/>
+          <w:lang w:eastAsia="zh-CN"/>
+        </w:rPr>
+      </w:pPr>
+      <w:proofErr w:type="gramStart"/>
+      <w:r>
         <w:rPr>
           <w:b/>
           <w:bCs/>
@@ -2975,7 +3045,21 @@
           <w:b/>
           <w:bCs/>
         </w:rPr>
-        <w:t xml:space="preserve"> TO YOUTUBE PLAYLIST }}</w:t>
+        <w:t xml:space="preserve"> TO </w:t>
+      </w:r>
+      <w:r>
+        <w:rPr>
+          <w:b/>
+          <w:bCs/>
+        </w:rPr>
+        <w:t>TINA</w:t>
+      </w:r>
+      <w:r>
+        <w:rPr>
+          <w:b/>
+          <w:bCs/>
+        </w:rPr>
+        <w:t xml:space="preserve"> PLAYLIST }}</w:t>
       </w:r>
     </w:p>
     <w:p>
@@ -4752,7 +4836,7 @@
         <w:sz w:val="14"/>
         <w:szCs w:val="14"/>
       </w:rPr>
-      <w:t>9/10/2024 1:31 PM</w:t>
+      <w:t>16/10/2024 4:14 PM</w:t>
     </w:r>
     <w:r>
       <w:rPr>
@@ -6544,6 +6628,7 @@
   <w:style w:type="character" w:default="1" w:styleId="DefaultParagraphFont">
     <w:name w:val="Default Paragraph Font"/>
     <w:uiPriority w:val="1"/>
+    <w:semiHidden/>
     <w:unhideWhenUsed/>
   </w:style>
   <w:style w:type="table" w:default="1" w:styleId="TableNormal">
@@ -7290,7 +7375,16 @@
 </file>
 
 <file path=customXml/item1.xml><?xml version="1.0" encoding="utf-8"?>
-<b:Sources xmlns:b="http://schemas.openxmlformats.org/officeDocument/2006/bibliography" xmlns="http://schemas.openxmlformats.org/officeDocument/2006/bibliography" SelectedStyle="\APASixthEditionOfficeOnline.xsl" StyleName="APA" Version="6"/>
+<p:properties xmlns:p="http://schemas.microsoft.com/office/2006/metadata/properties" xmlns:xsi="http://www.w3.org/2001/XMLSchema-instance" xmlns:pc="http://schemas.microsoft.com/office/infopath/2007/PartnerControls">
+  <documentManagement>
+    <_ip_UnifiedCompliancePolicyUIAction xmlns="http://schemas.microsoft.com/sharepoint/v3" xsi:nil="true"/>
+    <lcf76f155ced4ddcb4097134ff3c332f xmlns="212980c9-5617-46ce-99ad-a376bd4152d0">
+      <Terms xmlns="http://schemas.microsoft.com/office/infopath/2007/PartnerControls"/>
+    </lcf76f155ced4ddcb4097134ff3c332f>
+    <TaxCatchAll xmlns="0ecd88e7-26cc-4a6b-8b5c-6a9962e64f6a" xsi:nil="true"/>
+    <_ip_UnifiedCompliancePolicyProperties xmlns="http://schemas.microsoft.com/sharepoint/v3" xsi:nil="true"/>
+  </documentManagement>
+</p:properties>
 </file>
 
 <file path=customXml/item2.xml><?xml version="1.0" encoding="utf-8"?>
@@ -7542,16 +7636,7 @@
 </file>
 
 <file path=customXml/item3.xml><?xml version="1.0" encoding="utf-8"?>
-<p:properties xmlns:p="http://schemas.microsoft.com/office/2006/metadata/properties" xmlns:xsi="http://www.w3.org/2001/XMLSchema-instance" xmlns:pc="http://schemas.microsoft.com/office/infopath/2007/PartnerControls">
-  <documentManagement>
-    <_ip_UnifiedCompliancePolicyUIAction xmlns="http://schemas.microsoft.com/sharepoint/v3" xsi:nil="true"/>
-    <lcf76f155ced4ddcb4097134ff3c332f xmlns="212980c9-5617-46ce-99ad-a376bd4152d0">
-      <Terms xmlns="http://schemas.microsoft.com/office/infopath/2007/PartnerControls"/>
-    </lcf76f155ced4ddcb4097134ff3c332f>
-    <TaxCatchAll xmlns="0ecd88e7-26cc-4a6b-8b5c-6a9962e64f6a" xsi:nil="true"/>
-    <_ip_UnifiedCompliancePolicyProperties xmlns="http://schemas.microsoft.com/sharepoint/v3" xsi:nil="true"/>
-  </documentManagement>
-</p:properties>
+<b:Sources xmlns:b="http://schemas.openxmlformats.org/officeDocument/2006/bibliography" xmlns="http://schemas.openxmlformats.org/officeDocument/2006/bibliography" SelectedStyle="\APASixthEditionOfficeOnline.xsl" StyleName="APA" Version="6"/>
 </file>
 
 <file path=customXml/item4.xml><?xml version="1.0" encoding="utf-8"?>
@@ -7564,9 +7649,13 @@
 </file>
 
 <file path=customXml/itemProps1.xml><?xml version="1.0" encoding="utf-8"?>
-<ds:datastoreItem xmlns:ds="http://schemas.openxmlformats.org/officeDocument/2006/customXml" ds:itemID="{D7A003FC-89FC-4320-9A93-DBEA7E2F4C59}">
+<ds:datastoreItem xmlns:ds="http://schemas.openxmlformats.org/officeDocument/2006/customXml" ds:itemID="{33307C42-A627-4970-BC11-0EFB0BA59FEE}">
   <ds:schemaRefs>
-    <ds:schemaRef ds:uri="http://schemas.openxmlformats.org/officeDocument/2006/bibliography"/>
+    <ds:schemaRef ds:uri="http://schemas.microsoft.com/office/2006/metadata/properties"/>
+    <ds:schemaRef ds:uri="http://schemas.microsoft.com/office/infopath/2007/PartnerControls"/>
+    <ds:schemaRef ds:uri="http://schemas.microsoft.com/sharepoint/v3"/>
+    <ds:schemaRef ds:uri="212980c9-5617-46ce-99ad-a376bd4152d0"/>
+    <ds:schemaRef ds:uri="0ecd88e7-26cc-4a6b-8b5c-6a9962e64f6a"/>
   </ds:schemaRefs>
 </ds:datastoreItem>
 </file>
@@ -7592,13 +7681,9 @@
 </file>
 
 <file path=customXml/itemProps3.xml><?xml version="1.0" encoding="utf-8"?>
-<ds:datastoreItem xmlns:ds="http://schemas.openxmlformats.org/officeDocument/2006/customXml" ds:itemID="{33307C42-A627-4970-BC11-0EFB0BA59FEE}">
+<ds:datastoreItem xmlns:ds="http://schemas.openxmlformats.org/officeDocument/2006/customXml" ds:itemID="{D7A003FC-89FC-4320-9A93-DBEA7E2F4C59}">
   <ds:schemaRefs>
-    <ds:schemaRef ds:uri="http://schemas.microsoft.com/office/2006/metadata/properties"/>
-    <ds:schemaRef ds:uri="http://schemas.microsoft.com/office/infopath/2007/PartnerControls"/>
-    <ds:schemaRef ds:uri="http://schemas.microsoft.com/sharepoint/v3"/>
-    <ds:schemaRef ds:uri="212980c9-5617-46ce-99ad-a376bd4152d0"/>
-    <ds:schemaRef ds:uri="0ecd88e7-26cc-4a6b-8b5c-6a9962e64f6a"/>
+    <ds:schemaRef ds:uri="http://schemas.openxmlformats.org/officeDocument/2006/bibliography"/>
   </ds:schemaRefs>
 </ds:datastoreItem>
 </file>

</xml_diff>

<commit_message>
Updating SharePoint KPI search center link
</commit_message>
<xml_diff>
--- a/Templates/02-employee-review-kpis.docx
+++ b/Templates/02-employee-review-kpis.docx
@@ -2980,13 +2980,7 @@
       </w:r>
       <w:proofErr w:type="gramEnd"/>
       <w:r>
-        <w:t xml:space="preserve"> OF </w:t>
-      </w:r>
-      <w:r>
-        <w:t>TINA</w:t>
-      </w:r>
-      <w:r>
-        <w:t xml:space="preserve"> YOUTUBE CHANNEL}}</w:t>
+        <w:t xml:space="preserve"> OF TINA YOUTUBE CHANNEL}}</w:t>
       </w:r>
       <w:r>
         <w:br/>
@@ -3254,6 +3248,32 @@
           <w:lang w:val="en-AU"/>
         </w:rPr>
         <w:t>How many updates to standards in the intranet have you done and what was the quality of your contribution like?</w:t>
+      </w:r>
+    </w:p>
+    <w:p>
+      <w:pPr>
+        <w:keepNext/>
+        <w:keepLines/>
+        <w:spacing w:line="278" w:lineRule="auto"/>
+        <w:rPr>
+          <w:lang w:val="en-AU"/>
+        </w:rPr>
+      </w:pPr>
+      <w:hyperlink r:id="rId16" w:history="1">
+        <w:r>
+          <w:rPr>
+            <w:rStyle w:val="Hyperlink"/>
+            <w:szCs w:val="24"/>
+            <w:lang w:val="en-AU"/>
+          </w:rPr>
+          <w:t>https://sswcom.sharepoint.com/_layouts/15/search.aspx</w:t>
+        </w:r>
+      </w:hyperlink>
+      <w:r>
+        <w:rPr>
+          <w:lang w:val="en-AU"/>
+        </w:rPr>
+        <w:t xml:space="preserve"> </w:t>
       </w:r>
     </w:p>
     <w:p>
@@ -3848,7 +3868,7 @@
           <w:lang w:eastAsia="zh-CN"/>
         </w:rPr>
       </w:pPr>
-      <w:hyperlink r:id="rId16" w:history="1">
+      <w:hyperlink r:id="rId17" w:history="1">
         <w:r>
           <w:rPr>
             <w:rStyle w:val="Hyperlink"/>
@@ -4037,7 +4057,7 @@
         </w:rPr>
         <w:t>How many </w:t>
       </w:r>
-      <w:hyperlink r:id="rId17" w:history="1">
+      <w:hyperlink r:id="rId18" w:history="1">
         <w:r>
           <w:rPr>
             <w:rStyle w:val="Hyperlink"/>
@@ -4207,7 +4227,7 @@
         <w:keepLines/>
         <w:spacing w:beforeAutospacing="1" w:afterAutospacing="1" w:line="278" w:lineRule="auto"/>
       </w:pPr>
-      <w:hyperlink r:id="rId18">
+      <w:hyperlink r:id="rId19">
         <w:r>
           <w:rPr>
             <w:rStyle w:val="Hyperlink"/>
@@ -4344,7 +4364,7 @@
         <w:keepLines/>
         <w:spacing w:line="278" w:lineRule="auto"/>
       </w:pPr>
-      <w:hyperlink r:id="rId19">
+      <w:hyperlink r:id="rId20">
         <w:r>
           <w:rPr>
             <w:rStyle w:val="Hyperlink"/>
@@ -4383,7 +4403,7 @@
         </w:rPr>
         <w:t xml:space="preserve">How often have you been doing “client love” by following this rule </w:t>
       </w:r>
-      <w:hyperlink r:id="rId20" w:history="1">
+      <w:hyperlink r:id="rId21" w:history="1">
         <w:r>
           <w:rPr>
             <w:rStyle w:val="Hyperlink"/>
@@ -4463,7 +4483,7 @@
         <w:keepLines/>
         <w:spacing w:line="278" w:lineRule="auto"/>
       </w:pPr>
-      <w:hyperlink r:id="rId21" w:history="1">
+      <w:hyperlink r:id="rId22" w:history="1">
         <w:r>
           <w:rPr>
             <w:rStyle w:val="Hyperlink"/>
@@ -4487,15 +4507,7 @@
       </w:pPr>
       <w:bookmarkStart w:id="18" w:name="_Toc177037626"/>
       <w:r>
-        <w:t xml:space="preserve">#19 Any other relevant </w:t>
-      </w:r>
-      <w:proofErr w:type="spellStart"/>
-      <w:r>
-        <w:t>PowerBI</w:t>
-      </w:r>
-      <w:proofErr w:type="spellEnd"/>
-      <w:r>
-        <w:t xml:space="preserve"> Reports to look at</w:t>
+        <w:t>#19 Any other relevant PowerBI Reports to look at</w:t>
       </w:r>
       <w:bookmarkEnd w:id="18"/>
     </w:p>
@@ -4588,12 +4600,12 @@
     </w:p>
     <w:p/>
     <w:sectPr>
-      <w:headerReference w:type="even" r:id="rId22"/>
-      <w:headerReference w:type="default" r:id="rId23"/>
-      <w:footerReference w:type="even" r:id="rId24"/>
-      <w:footerReference w:type="default" r:id="rId25"/>
-      <w:headerReference w:type="first" r:id="rId26"/>
-      <w:footerReference w:type="first" r:id="rId27"/>
+      <w:headerReference w:type="even" r:id="rId23"/>
+      <w:headerReference w:type="default" r:id="rId24"/>
+      <w:footerReference w:type="even" r:id="rId25"/>
+      <w:footerReference w:type="default" r:id="rId26"/>
+      <w:headerReference w:type="first" r:id="rId27"/>
+      <w:footerReference w:type="first" r:id="rId28"/>
       <w:pgSz w:w="11907" w:h="16840" w:code="9"/>
       <w:pgMar w:top="1440" w:right="1440" w:bottom="1440" w:left="1440" w:header="737" w:footer="680" w:gutter="0"/>
       <w:cols w:space="708"/>
@@ -4836,7 +4848,7 @@
         <w:sz w:val="14"/>
         <w:szCs w:val="14"/>
       </w:rPr>
-      <w:t>16/10/2024 4:14 PM</w:t>
+      <w:t>27/11/2024 4:49 PM</w:t>
     </w:r>
     <w:r>
       <w:rPr>
@@ -7375,19 +7387,6 @@
 </file>
 
 <file path=customXml/item1.xml><?xml version="1.0" encoding="utf-8"?>
-<p:properties xmlns:p="http://schemas.microsoft.com/office/2006/metadata/properties" xmlns:xsi="http://www.w3.org/2001/XMLSchema-instance" xmlns:pc="http://schemas.microsoft.com/office/infopath/2007/PartnerControls">
-  <documentManagement>
-    <_ip_UnifiedCompliancePolicyUIAction xmlns="http://schemas.microsoft.com/sharepoint/v3" xsi:nil="true"/>
-    <lcf76f155ced4ddcb4097134ff3c332f xmlns="212980c9-5617-46ce-99ad-a376bd4152d0">
-      <Terms xmlns="http://schemas.microsoft.com/office/infopath/2007/PartnerControls"/>
-    </lcf76f155ced4ddcb4097134ff3c332f>
-    <TaxCatchAll xmlns="0ecd88e7-26cc-4a6b-8b5c-6a9962e64f6a" xsi:nil="true"/>
-    <_ip_UnifiedCompliancePolicyProperties xmlns="http://schemas.microsoft.com/sharepoint/v3" xsi:nil="true"/>
-  </documentManagement>
-</p:properties>
-</file>
-
-<file path=customXml/item2.xml><?xml version="1.0" encoding="utf-8"?>
 <ct:contentTypeSchema xmlns:ct="http://schemas.microsoft.com/office/2006/metadata/contentType" xmlns:ma="http://schemas.microsoft.com/office/2006/metadata/properties/metaAttributes" ct:_="" ma:_="" ma:contentTypeName="Document" ma:contentTypeID="0x010100EF9B896C278B3E4A966930FF26B3A803" ma:contentTypeVersion="17" ma:contentTypeDescription="Create a new document." ma:contentTypeScope="" ma:versionID="810953195a06a54db76f0e1c86e54065">
   <xsd:schema xmlns:xsd="http://www.w3.org/2001/XMLSchema" xmlns:xs="http://www.w3.org/2001/XMLSchema" xmlns:p="http://schemas.microsoft.com/office/2006/metadata/properties" xmlns:ns1="http://schemas.microsoft.com/sharepoint/v3" xmlns:ns2="212980c9-5617-46ce-99ad-a376bd4152d0" xmlns:ns3="0ecd88e7-26cc-4a6b-8b5c-6a9962e64f6a" targetNamespace="http://schemas.microsoft.com/office/2006/metadata/properties" ma:root="true" ma:fieldsID="1224343d2e659e4bb839ffaafaceb3e5" ns1:_="" ns2:_="" ns3:_="">
     <xsd:import namespace="http://schemas.microsoft.com/sharepoint/v3"/>
@@ -7635,11 +7634,20 @@
 </ct:contentTypeSchema>
 </file>
 
-<file path=customXml/item3.xml><?xml version="1.0" encoding="utf-8"?>
-<b:Sources xmlns:b="http://schemas.openxmlformats.org/officeDocument/2006/bibliography" xmlns="http://schemas.openxmlformats.org/officeDocument/2006/bibliography" SelectedStyle="\APASixthEditionOfficeOnline.xsl" StyleName="APA" Version="6"/>
+<file path=customXml/item2.xml><?xml version="1.0" encoding="utf-8"?>
+<p:properties xmlns:p="http://schemas.microsoft.com/office/2006/metadata/properties" xmlns:xsi="http://www.w3.org/2001/XMLSchema-instance" xmlns:pc="http://schemas.microsoft.com/office/infopath/2007/PartnerControls">
+  <documentManagement>
+    <_ip_UnifiedCompliancePolicyUIAction xmlns="http://schemas.microsoft.com/sharepoint/v3" xsi:nil="true"/>
+    <lcf76f155ced4ddcb4097134ff3c332f xmlns="212980c9-5617-46ce-99ad-a376bd4152d0">
+      <Terms xmlns="http://schemas.microsoft.com/office/infopath/2007/PartnerControls"/>
+    </lcf76f155ced4ddcb4097134ff3c332f>
+    <TaxCatchAll xmlns="0ecd88e7-26cc-4a6b-8b5c-6a9962e64f6a" xsi:nil="true"/>
+    <_ip_UnifiedCompliancePolicyProperties xmlns="http://schemas.microsoft.com/sharepoint/v3" xsi:nil="true"/>
+  </documentManagement>
+</p:properties>
 </file>
 
-<file path=customXml/item4.xml><?xml version="1.0" encoding="utf-8"?>
+<file path=customXml/item3.xml><?xml version="1.0" encoding="utf-8"?>
 <?mso-contentType ?>
 <FormTemplates xmlns="http://schemas.microsoft.com/sharepoint/v3/contenttype/forms">
   <Display>DocumentLibraryForm</Display>
@@ -7648,19 +7656,11 @@
 </FormTemplates>
 </file>
 
-<file path=customXml/itemProps1.xml><?xml version="1.0" encoding="utf-8"?>
-<ds:datastoreItem xmlns:ds="http://schemas.openxmlformats.org/officeDocument/2006/customXml" ds:itemID="{33307C42-A627-4970-BC11-0EFB0BA59FEE}">
-  <ds:schemaRefs>
-    <ds:schemaRef ds:uri="http://schemas.microsoft.com/office/2006/metadata/properties"/>
-    <ds:schemaRef ds:uri="http://schemas.microsoft.com/office/infopath/2007/PartnerControls"/>
-    <ds:schemaRef ds:uri="http://schemas.microsoft.com/sharepoint/v3"/>
-    <ds:schemaRef ds:uri="212980c9-5617-46ce-99ad-a376bd4152d0"/>
-    <ds:schemaRef ds:uri="0ecd88e7-26cc-4a6b-8b5c-6a9962e64f6a"/>
-  </ds:schemaRefs>
-</ds:datastoreItem>
+<file path=customXml/item4.xml><?xml version="1.0" encoding="utf-8"?>
+<b:Sources xmlns:b="http://schemas.openxmlformats.org/officeDocument/2006/bibliography" xmlns="http://schemas.openxmlformats.org/officeDocument/2006/bibliography" SelectedStyle="\APASixthEditionOfficeOnline.xsl" StyleName="APA" Version="6"/>
 </file>
 
-<file path=customXml/itemProps2.xml><?xml version="1.0" encoding="utf-8"?>
+<file path=customXml/itemProps1.xml><?xml version="1.0" encoding="utf-8"?>
 <ds:datastoreItem xmlns:ds="http://schemas.openxmlformats.org/officeDocument/2006/customXml" ds:itemID="{4E0C56D0-03FF-4681-BB98-221CE98599A3}">
   <ds:schemaRefs>
     <ds:schemaRef ds:uri="http://schemas.microsoft.com/office/2006/metadata/contentType"/>
@@ -7680,18 +7680,30 @@
 </ds:datastoreItem>
 </file>
 
+<file path=customXml/itemProps2.xml><?xml version="1.0" encoding="utf-8"?>
+<ds:datastoreItem xmlns:ds="http://schemas.openxmlformats.org/officeDocument/2006/customXml" ds:itemID="{33307C42-A627-4970-BC11-0EFB0BA59FEE}">
+  <ds:schemaRefs>
+    <ds:schemaRef ds:uri="http://schemas.microsoft.com/office/2006/metadata/properties"/>
+    <ds:schemaRef ds:uri="http://schemas.microsoft.com/office/infopath/2007/PartnerControls"/>
+    <ds:schemaRef ds:uri="http://schemas.microsoft.com/sharepoint/v3"/>
+    <ds:schemaRef ds:uri="212980c9-5617-46ce-99ad-a376bd4152d0"/>
+    <ds:schemaRef ds:uri="0ecd88e7-26cc-4a6b-8b5c-6a9962e64f6a"/>
+  </ds:schemaRefs>
+</ds:datastoreItem>
+</file>
+
 <file path=customXml/itemProps3.xml><?xml version="1.0" encoding="utf-8"?>
+<ds:datastoreItem xmlns:ds="http://schemas.openxmlformats.org/officeDocument/2006/customXml" ds:itemID="{A40E3940-A19E-4C5F-9921-8B36449287B1}">
+  <ds:schemaRefs>
+    <ds:schemaRef ds:uri="http://schemas.microsoft.com/sharepoint/v3/contenttype/forms"/>
+  </ds:schemaRefs>
+</ds:datastoreItem>
+</file>
+
+<file path=customXml/itemProps4.xml><?xml version="1.0" encoding="utf-8"?>
 <ds:datastoreItem xmlns:ds="http://schemas.openxmlformats.org/officeDocument/2006/customXml" ds:itemID="{D7A003FC-89FC-4320-9A93-DBEA7E2F4C59}">
   <ds:schemaRefs>
     <ds:schemaRef ds:uri="http://schemas.openxmlformats.org/officeDocument/2006/bibliography"/>
   </ds:schemaRefs>
 </ds:datastoreItem>
-</file>
-
-<file path=customXml/itemProps4.xml><?xml version="1.0" encoding="utf-8"?>
-<ds:datastoreItem xmlns:ds="http://schemas.openxmlformats.org/officeDocument/2006/customXml" ds:itemID="{A40E3940-A19E-4C5F-9921-8B36449287B1}">
-  <ds:schemaRefs>
-    <ds:schemaRef ds:uri="http://schemas.microsoft.com/sharepoint/v3/contenttype/forms"/>
-  </ds:schemaRefs>
-</ds:datastoreItem>
 </file>
</xml_diff>

<commit_message>
Updating SharePoint KPI search center link for TGina
</commit_message>
<xml_diff>
--- a/Templates/02-employee-review-kpis.docx
+++ b/Templates/02-employee-review-kpis.docx
@@ -3412,6 +3412,32 @@
       <w:pPr>
         <w:keepNext/>
         <w:keepLines/>
+        <w:spacing w:line="278" w:lineRule="auto"/>
+      </w:pPr>
+    </w:p>
+    <w:p>
+      <w:pPr>
+        <w:keepNext/>
+        <w:keepLines/>
+        <w:spacing w:line="278" w:lineRule="auto"/>
+      </w:pPr>
+      <w:hyperlink r:id="rId17" w:history="1">
+        <w:r>
+          <w:rPr>
+            <w:rStyle w:val="Hyperlink"/>
+            <w:szCs w:val="24"/>
+          </w:rPr>
+          <w:t>https://tinaio.sharepoint.com/_layouts/15/search.aspx</w:t>
+        </w:r>
+      </w:hyperlink>
+      <w:r>
+        <w:t xml:space="preserve"> </w:t>
+      </w:r>
+    </w:p>
+    <w:p>
+      <w:pPr>
+        <w:keepNext/>
+        <w:keepLines/>
         <w:spacing w:before="240" w:line="278" w:lineRule="auto"/>
       </w:pPr>
       <w:proofErr w:type="gramStart"/>
@@ -3868,7 +3894,7 @@
           <w:lang w:eastAsia="zh-CN"/>
         </w:rPr>
       </w:pPr>
-      <w:hyperlink r:id="rId17" w:history="1">
+      <w:hyperlink r:id="rId18" w:history="1">
         <w:r>
           <w:rPr>
             <w:rStyle w:val="Hyperlink"/>
@@ -4057,7 +4083,7 @@
         </w:rPr>
         <w:t>How many </w:t>
       </w:r>
-      <w:hyperlink r:id="rId18" w:history="1">
+      <w:hyperlink r:id="rId19" w:history="1">
         <w:r>
           <w:rPr>
             <w:rStyle w:val="Hyperlink"/>
@@ -4227,7 +4253,7 @@
         <w:keepLines/>
         <w:spacing w:beforeAutospacing="1" w:afterAutospacing="1" w:line="278" w:lineRule="auto"/>
       </w:pPr>
-      <w:hyperlink r:id="rId19">
+      <w:hyperlink r:id="rId20">
         <w:r>
           <w:rPr>
             <w:rStyle w:val="Hyperlink"/>
@@ -4364,7 +4390,7 @@
         <w:keepLines/>
         <w:spacing w:line="278" w:lineRule="auto"/>
       </w:pPr>
-      <w:hyperlink r:id="rId20">
+      <w:hyperlink r:id="rId21">
         <w:r>
           <w:rPr>
             <w:rStyle w:val="Hyperlink"/>
@@ -4403,7 +4429,7 @@
         </w:rPr>
         <w:t xml:space="preserve">How often have you been doing “client love” by following this rule </w:t>
       </w:r>
-      <w:hyperlink r:id="rId21" w:history="1">
+      <w:hyperlink r:id="rId22" w:history="1">
         <w:r>
           <w:rPr>
             <w:rStyle w:val="Hyperlink"/>
@@ -4483,7 +4509,7 @@
         <w:keepLines/>
         <w:spacing w:line="278" w:lineRule="auto"/>
       </w:pPr>
-      <w:hyperlink r:id="rId22" w:history="1">
+      <w:hyperlink r:id="rId23" w:history="1">
         <w:r>
           <w:rPr>
             <w:rStyle w:val="Hyperlink"/>
@@ -4600,12 +4626,12 @@
     </w:p>
     <w:p/>
     <w:sectPr>
-      <w:headerReference w:type="even" r:id="rId23"/>
-      <w:headerReference w:type="default" r:id="rId24"/>
-      <w:footerReference w:type="even" r:id="rId25"/>
-      <w:footerReference w:type="default" r:id="rId26"/>
-      <w:headerReference w:type="first" r:id="rId27"/>
-      <w:footerReference w:type="first" r:id="rId28"/>
+      <w:headerReference w:type="even" r:id="rId24"/>
+      <w:headerReference w:type="default" r:id="rId25"/>
+      <w:footerReference w:type="even" r:id="rId26"/>
+      <w:footerReference w:type="default" r:id="rId27"/>
+      <w:headerReference w:type="first" r:id="rId28"/>
+      <w:footerReference w:type="first" r:id="rId29"/>
       <w:pgSz w:w="11907" w:h="16840" w:code="9"/>
       <w:pgMar w:top="1440" w:right="1440" w:bottom="1440" w:left="1440" w:header="737" w:footer="680" w:gutter="0"/>
       <w:cols w:space="708"/>
@@ -4848,7 +4874,7 @@
         <w:sz w:val="14"/>
         <w:szCs w:val="14"/>
       </w:rPr>
-      <w:t>27/11/2024 4:49 PM</w:t>
+      <w:t>10/12/2024 3:04 PM</w:t>
     </w:r>
     <w:r>
       <w:rPr>
@@ -6640,7 +6666,6 @@
   <w:style w:type="character" w:default="1" w:styleId="DefaultParagraphFont">
     <w:name w:val="Default Paragraph Font"/>
     <w:uiPriority w:val="1"/>
-    <w:semiHidden/>
     <w:unhideWhenUsed/>
   </w:style>
   <w:style w:type="table" w:default="1" w:styleId="TableNormal">
@@ -7387,6 +7412,28 @@
 </file>
 
 <file path=customXml/item1.xml><?xml version="1.0" encoding="utf-8"?>
+<?mso-contentType ?>
+<FormTemplates xmlns="http://schemas.microsoft.com/sharepoint/v3/contenttype/forms">
+  <Display>DocumentLibraryForm</Display>
+  <Edit>DocumentLibraryForm</Edit>
+  <New>DocumentLibraryForm</New>
+</FormTemplates>
+</file>
+
+<file path=customXml/item2.xml><?xml version="1.0" encoding="utf-8"?>
+<p:properties xmlns:p="http://schemas.microsoft.com/office/2006/metadata/properties" xmlns:xsi="http://www.w3.org/2001/XMLSchema-instance" xmlns:pc="http://schemas.microsoft.com/office/infopath/2007/PartnerControls">
+  <documentManagement>
+    <_ip_UnifiedCompliancePolicyUIAction xmlns="http://schemas.microsoft.com/sharepoint/v3" xsi:nil="true"/>
+    <lcf76f155ced4ddcb4097134ff3c332f xmlns="212980c9-5617-46ce-99ad-a376bd4152d0">
+      <Terms xmlns="http://schemas.microsoft.com/office/infopath/2007/PartnerControls"/>
+    </lcf76f155ced4ddcb4097134ff3c332f>
+    <TaxCatchAll xmlns="0ecd88e7-26cc-4a6b-8b5c-6a9962e64f6a" xsi:nil="true"/>
+    <_ip_UnifiedCompliancePolicyProperties xmlns="http://schemas.microsoft.com/sharepoint/v3" xsi:nil="true"/>
+  </documentManagement>
+</p:properties>
+</file>
+
+<file path=customXml/item3.xml><?xml version="1.0" encoding="utf-8"?>
 <ct:contentTypeSchema xmlns:ct="http://schemas.microsoft.com/office/2006/metadata/contentType" xmlns:ma="http://schemas.microsoft.com/office/2006/metadata/properties/metaAttributes" ct:_="" ma:_="" ma:contentTypeName="Document" ma:contentTypeID="0x010100EF9B896C278B3E4A966930FF26B3A803" ma:contentTypeVersion="17" ma:contentTypeDescription="Create a new document." ma:contentTypeScope="" ma:versionID="810953195a06a54db76f0e1c86e54065">
   <xsd:schema xmlns:xsd="http://www.w3.org/2001/XMLSchema" xmlns:xs="http://www.w3.org/2001/XMLSchema" xmlns:p="http://schemas.microsoft.com/office/2006/metadata/properties" xmlns:ns1="http://schemas.microsoft.com/sharepoint/v3" xmlns:ns2="212980c9-5617-46ce-99ad-a376bd4152d0" xmlns:ns3="0ecd88e7-26cc-4a6b-8b5c-6a9962e64f6a" targetNamespace="http://schemas.microsoft.com/office/2006/metadata/properties" ma:root="true" ma:fieldsID="1224343d2e659e4bb839ffaafaceb3e5" ns1:_="" ns2:_="" ns3:_="">
     <xsd:import namespace="http://schemas.microsoft.com/sharepoint/v3"/>
@@ -7634,33 +7681,31 @@
 </ct:contentTypeSchema>
 </file>
 
-<file path=customXml/item2.xml><?xml version="1.0" encoding="utf-8"?>
-<p:properties xmlns:p="http://schemas.microsoft.com/office/2006/metadata/properties" xmlns:xsi="http://www.w3.org/2001/XMLSchema-instance" xmlns:pc="http://schemas.microsoft.com/office/infopath/2007/PartnerControls">
-  <documentManagement>
-    <_ip_UnifiedCompliancePolicyUIAction xmlns="http://schemas.microsoft.com/sharepoint/v3" xsi:nil="true"/>
-    <lcf76f155ced4ddcb4097134ff3c332f xmlns="212980c9-5617-46ce-99ad-a376bd4152d0">
-      <Terms xmlns="http://schemas.microsoft.com/office/infopath/2007/PartnerControls"/>
-    </lcf76f155ced4ddcb4097134ff3c332f>
-    <TaxCatchAll xmlns="0ecd88e7-26cc-4a6b-8b5c-6a9962e64f6a" xsi:nil="true"/>
-    <_ip_UnifiedCompliancePolicyProperties xmlns="http://schemas.microsoft.com/sharepoint/v3" xsi:nil="true"/>
-  </documentManagement>
-</p:properties>
-</file>
-
-<file path=customXml/item3.xml><?xml version="1.0" encoding="utf-8"?>
-<?mso-contentType ?>
-<FormTemplates xmlns="http://schemas.microsoft.com/sharepoint/v3/contenttype/forms">
-  <Display>DocumentLibraryForm</Display>
-  <Edit>DocumentLibraryForm</Edit>
-  <New>DocumentLibraryForm</New>
-</FormTemplates>
-</file>
-
 <file path=customXml/item4.xml><?xml version="1.0" encoding="utf-8"?>
 <b:Sources xmlns:b="http://schemas.openxmlformats.org/officeDocument/2006/bibliography" xmlns="http://schemas.openxmlformats.org/officeDocument/2006/bibliography" SelectedStyle="\APASixthEditionOfficeOnline.xsl" StyleName="APA" Version="6"/>
 </file>
 
 <file path=customXml/itemProps1.xml><?xml version="1.0" encoding="utf-8"?>
+<ds:datastoreItem xmlns:ds="http://schemas.openxmlformats.org/officeDocument/2006/customXml" ds:itemID="{A40E3940-A19E-4C5F-9921-8B36449287B1}">
+  <ds:schemaRefs>
+    <ds:schemaRef ds:uri="http://schemas.microsoft.com/sharepoint/v3/contenttype/forms"/>
+  </ds:schemaRefs>
+</ds:datastoreItem>
+</file>
+
+<file path=customXml/itemProps2.xml><?xml version="1.0" encoding="utf-8"?>
+<ds:datastoreItem xmlns:ds="http://schemas.openxmlformats.org/officeDocument/2006/customXml" ds:itemID="{33307C42-A627-4970-BC11-0EFB0BA59FEE}">
+  <ds:schemaRefs>
+    <ds:schemaRef ds:uri="http://schemas.microsoft.com/office/2006/metadata/properties"/>
+    <ds:schemaRef ds:uri="http://schemas.microsoft.com/office/infopath/2007/PartnerControls"/>
+    <ds:schemaRef ds:uri="http://schemas.microsoft.com/sharepoint/v3"/>
+    <ds:schemaRef ds:uri="212980c9-5617-46ce-99ad-a376bd4152d0"/>
+    <ds:schemaRef ds:uri="0ecd88e7-26cc-4a6b-8b5c-6a9962e64f6a"/>
+  </ds:schemaRefs>
+</ds:datastoreItem>
+</file>
+
+<file path=customXml/itemProps3.xml><?xml version="1.0" encoding="utf-8"?>
 <ds:datastoreItem xmlns:ds="http://schemas.openxmlformats.org/officeDocument/2006/customXml" ds:itemID="{4E0C56D0-03FF-4681-BB98-221CE98599A3}">
   <ds:schemaRefs>
     <ds:schemaRef ds:uri="http://schemas.microsoft.com/office/2006/metadata/contentType"/>
@@ -7680,26 +7725,6 @@
 </ds:datastoreItem>
 </file>
 
-<file path=customXml/itemProps2.xml><?xml version="1.0" encoding="utf-8"?>
-<ds:datastoreItem xmlns:ds="http://schemas.openxmlformats.org/officeDocument/2006/customXml" ds:itemID="{33307C42-A627-4970-BC11-0EFB0BA59FEE}">
-  <ds:schemaRefs>
-    <ds:schemaRef ds:uri="http://schemas.microsoft.com/office/2006/metadata/properties"/>
-    <ds:schemaRef ds:uri="http://schemas.microsoft.com/office/infopath/2007/PartnerControls"/>
-    <ds:schemaRef ds:uri="http://schemas.microsoft.com/sharepoint/v3"/>
-    <ds:schemaRef ds:uri="212980c9-5617-46ce-99ad-a376bd4152d0"/>
-    <ds:schemaRef ds:uri="0ecd88e7-26cc-4a6b-8b5c-6a9962e64f6a"/>
-  </ds:schemaRefs>
-</ds:datastoreItem>
-</file>
-
-<file path=customXml/itemProps3.xml><?xml version="1.0" encoding="utf-8"?>
-<ds:datastoreItem xmlns:ds="http://schemas.openxmlformats.org/officeDocument/2006/customXml" ds:itemID="{A40E3940-A19E-4C5F-9921-8B36449287B1}">
-  <ds:schemaRefs>
-    <ds:schemaRef ds:uri="http://schemas.microsoft.com/sharepoint/v3/contenttype/forms"/>
-  </ds:schemaRefs>
-</ds:datastoreItem>
-</file>
-
 <file path=customXml/itemProps4.xml><?xml version="1.0" encoding="utf-8"?>
 <ds:datastoreItem xmlns:ds="http://schemas.openxmlformats.org/officeDocument/2006/customXml" ds:itemID="{D7A003FC-89FC-4320-9A93-DBEA7E2F4C59}">
   <ds:schemaRefs>

</xml_diff>